<commit_message>
TFS 7856 - Data Encryption.
git-tfs-id: [https://tfs.omnicloud.local/tfs/cco%20program/]$/eCoaching_V2;C39521
</commit_message>
<xml_diff>
--- a/Runbook/SSRS/CCO_eCoaching_Log_SSRS_Runbook.docx
+++ b/Runbook/SSRS/CCO_eCoaching_Log_SSRS_Runbook.docx
@@ -261,7 +261,7 @@
               <w:rPr>
                 <w:i w:val="0"/>
               </w:rPr>
-              <w:t>2</w:t>
+              <w:t>3</w:t>
             </w:r>
             <w:r>
               <w:rPr>
@@ -318,45 +318,13 @@
               <w:rPr>
                 <w:rFonts w:ascii="Times New Roman (PCL6)" w:hAnsi="Times New Roman (PCL6)"/>
               </w:rPr>
-              <w:t>Upgrade to SQL Server 2012.</w:t>
+              <w:t xml:space="preserve">7856 - </w:t>
             </w:r>
             <w:r>
               <w:rPr>
                 <w:rFonts w:ascii="Times New Roman (PCL6)" w:hAnsi="Times New Roman (PCL6)"/>
               </w:rPr>
-              <w:t xml:space="preserve"> </w:t>
-            </w:r>
-            <w:r>
-              <w:rPr>
-                <w:rFonts w:ascii="Times New Roman (PCL6)" w:hAnsi="Times New Roman (PCL6)"/>
-              </w:rPr>
-              <w:t xml:space="preserve">TFS </w:t>
-            </w:r>
-            <w:r>
-              <w:rPr>
-                <w:rFonts w:ascii="Times New Roman (PCL6)" w:hAnsi="Times New Roman (PCL6)"/>
-              </w:rPr>
-              <w:t>7106</w:t>
-            </w:r>
-            <w:r>
-              <w:rPr>
-                <w:rFonts w:ascii="Times New Roman (PCL6)" w:hAnsi="Times New Roman (PCL6)"/>
-              </w:rPr>
-              <w:t xml:space="preserve"> </w:t>
-            </w:r>
-          </w:p>
-          <w:p>
-            <w:pPr>
-              <w:cnfStyle w:val="000000000000" w:firstRow="0" w:lastRow="0" w:firstColumn="0" w:lastColumn="0" w:oddVBand="0" w:evenVBand="0" w:oddHBand="0" w:evenHBand="0" w:firstRowFirstColumn="0" w:firstRowLastColumn="0" w:lastRowFirstColumn="0" w:lastRowLastColumn="0"/>
-              <w:rPr>
-                <w:rFonts w:ascii="Times New Roman (PCL6)" w:hAnsi="Times New Roman (PCL6)"/>
-              </w:rPr>
-            </w:pPr>
-            <w:r>
-              <w:rPr>
-                <w:rFonts w:ascii="Times New Roman (PCL6)" w:hAnsi="Times New Roman (PCL6)"/>
-              </w:rPr>
-              <w:t>New servers and Reporting sites.</w:t>
+              <w:t>Data Encryption - phase 3 sensitive data</w:t>
             </w:r>
           </w:p>
         </w:tc>
@@ -919,9 +887,9 @@
         <w:tblLook w:val="01E0" w:firstRow="1" w:lastRow="1" w:firstColumn="1" w:lastColumn="1" w:noHBand="0" w:noVBand="0"/>
       </w:tblPr>
       <w:tblGrid>
-        <w:gridCol w:w="1790"/>
-        <w:gridCol w:w="5169"/>
-        <w:gridCol w:w="2401"/>
+        <w:gridCol w:w="1793"/>
+        <w:gridCol w:w="5167"/>
+        <w:gridCol w:w="2400"/>
       </w:tblGrid>
       <w:tr>
         <w:tc>
@@ -1122,6 +1090,74 @@
                 <w:szCs w:val="18"/>
               </w:rPr>
               <w:t>Upgrade to SQL Server 2012 – TFS 7106</w:t>
+            </w:r>
+          </w:p>
+        </w:tc>
+        <w:tc>
+          <w:tcPr>
+            <w:tcW w:w="2448" w:type="dxa"/>
+          </w:tcPr>
+          <w:p>
+            <w:pPr>
+              <w:pStyle w:val="TableText"/>
+              <w:ind w:left="162"/>
+              <w:rPr>
+                <w:sz w:val="18"/>
+                <w:szCs w:val="18"/>
+              </w:rPr>
+            </w:pPr>
+            <w:r>
+              <w:rPr>
+                <w:sz w:val="18"/>
+                <w:szCs w:val="18"/>
+              </w:rPr>
+              <w:t>Susmitha Palacherla</w:t>
+            </w:r>
+          </w:p>
+        </w:tc>
+      </w:tr>
+      <w:tr>
+        <w:tc>
+          <w:tcPr>
+            <w:tcW w:w="1818" w:type="dxa"/>
+          </w:tcPr>
+          <w:p>
+            <w:pPr>
+              <w:pStyle w:val="TableText"/>
+              <w:ind w:left="90"/>
+              <w:rPr>
+                <w:sz w:val="18"/>
+                <w:szCs w:val="18"/>
+              </w:rPr>
+            </w:pPr>
+            <w:r>
+              <w:rPr>
+                <w:sz w:val="18"/>
+                <w:szCs w:val="18"/>
+              </w:rPr>
+              <w:t>01/31/2017</w:t>
+            </w:r>
+          </w:p>
+        </w:tc>
+        <w:tc>
+          <w:tcPr>
+            <w:tcW w:w="5310" w:type="dxa"/>
+          </w:tcPr>
+          <w:p>
+            <w:pPr>
+              <w:pStyle w:val="TableText"/>
+              <w:ind w:left="72"/>
+              <w:rPr>
+                <w:sz w:val="18"/>
+                <w:szCs w:val="18"/>
+              </w:rPr>
+            </w:pPr>
+            <w:r>
+              <w:rPr>
+                <w:sz w:val="18"/>
+                <w:szCs w:val="18"/>
+              </w:rPr>
+              <w:t>Data Encryption – TFS 7856</w:t>
             </w:r>
           </w:p>
         </w:tc>
@@ -1479,7 +1515,7 @@
                 <w:b/>
                 <w:u w:val="single"/>
               </w:rPr>
-              <w:t>2</w:t>
+              <w:t>3</w:t>
             </w:r>
             <w:r>
               <w:rPr>
@@ -1517,7 +1553,7 @@
               <w:t xml:space="preserve"> </w:t>
             </w:r>
             <w:r>
-              <w:t>Upgrade to SQL Server 2012</w:t>
+              <w:t xml:space="preserve">Changes to support Data encryption </w:t>
             </w:r>
           </w:p>
           <w:p>
@@ -2541,27 +2577,7 @@
               <w:jc w:val="both"/>
             </w:pPr>
             <w:r>
-              <w:rPr>
-                <w:highlight w:val="lightGray"/>
-              </w:rPr>
-              <w:t>\eCoaching_V2\Code\DB\Stored Procedures\</w:t>
-            </w:r>
-            <w:proofErr w:type="spellStart"/>
-            <w:r>
-              <w:rPr>
-                <w:highlight w:val="lightGray"/>
-              </w:rPr>
-              <w:t>sp_rptCoachingSummary.sql</w:t>
-            </w:r>
-            <w:proofErr w:type="spellEnd"/>
-            <w:r>
-              <w:rPr>
-                <w:highlight w:val="lightGray"/>
-              </w:rPr>
-              <w:t xml:space="preserve"> </w:t>
-            </w:r>
-            <w:r>
-              <w:t>(Change set 38424)</w:t>
+              <w:t>NA (Included in Main Runbook)</w:t>
             </w:r>
           </w:p>
         </w:tc>
@@ -2596,19 +2612,30 @@
               </w:numPr>
             </w:pPr>
             <w:r>
-              <w:t>Open SQL Server Management Studio and log in with account with rights to environment migrating to.</w:t>
-            </w:r>
-          </w:p>
-          <w:p>
-            <w:pPr>
-              <w:pStyle w:val="SOPBullets"/>
-              <w:numPr>
-                <w:ilvl w:val="0"/>
-                <w:numId w:val="0"/>
-              </w:numPr>
-            </w:pPr>
-            <w:r>
-              <w:t xml:space="preserve">Refer to Affected servers and databases list in Overview section </w:t>
+              <w:t xml:space="preserve">Steps for section ‘Implementation Steps – Supporting DB Objects’ will be implemented as part of the database implementation main runbook. This Implementation should take place after the Database Implementation for TFS 7856. This SSRS Implementation starts at </w:t>
+            </w:r>
+            <w:r>
+              <w:t xml:space="preserve">section </w:t>
+            </w:r>
+            <w:r>
+              <w:t>‘</w:t>
+            </w:r>
+            <w:r>
+              <w:rPr>
+                <w:b/>
+              </w:rPr>
+              <w:t xml:space="preserve">Implementation Steps </w:t>
+            </w:r>
+            <w:bookmarkStart w:id="2" w:name="_GoBack"/>
+            <w:bookmarkEnd w:id="2"/>
+            <w:r>
+              <w:rPr>
+                <w:b/>
+              </w:rPr>
+              <w:t>- SSRS Reporting’</w:t>
+            </w:r>
+            <w:r>
+              <w:t>.</w:t>
             </w:r>
           </w:p>
         </w:tc>
@@ -2643,36 +2670,7 @@
               </w:numPr>
             </w:pPr>
             <w:r>
-              <w:t>Get</w:t>
-            </w:r>
-            <w:r>
-              <w:t xml:space="preserve"> Stored Procedure</w:t>
-            </w:r>
-            <w:r>
-              <w:t xml:space="preserve"> listed under Code Files and execute </w:t>
-            </w:r>
-            <w:r>
-              <w:t>it</w:t>
-            </w:r>
-            <w:r>
-              <w:t xml:space="preserve"> in </w:t>
-            </w:r>
-            <w:proofErr w:type="spellStart"/>
-            <w:r>
-              <w:t>ssms</w:t>
-            </w:r>
-            <w:proofErr w:type="spellEnd"/>
-            <w:r>
-              <w:t xml:space="preserve"> </w:t>
-            </w:r>
-            <w:r>
-              <w:t xml:space="preserve">window pointing to target </w:t>
-            </w:r>
-            <w:r>
-              <w:t>environment</w:t>
-            </w:r>
-            <w:r>
-              <w:t xml:space="preserve"> with nothing selected.</w:t>
+              <w:t>NA</w:t>
             </w:r>
           </w:p>
         </w:tc>
@@ -2750,14 +2748,14 @@
             <w:pPr>
               <w:pStyle w:val="ProcessHeaders"/>
             </w:pPr>
-            <w:bookmarkStart w:id="2" w:name="_Toc480967416"/>
+            <w:bookmarkStart w:id="3" w:name="_Toc480967416"/>
             <w:r>
               <w:t>Verification of Implementation</w:t>
             </w:r>
             <w:r>
               <w:t xml:space="preserve"> – Supporting DB Objects</w:t>
             </w:r>
-            <w:bookmarkEnd w:id="2"/>
+            <w:bookmarkEnd w:id="3"/>
           </w:p>
         </w:tc>
       </w:tr>
@@ -3052,92 +3050,14 @@
           </w:p>
           <w:p>
             <w:pPr>
-              <w:autoSpaceDE w:val="0"/>
-              <w:autoSpaceDN w:val="0"/>
-              <w:adjustRightInd w:val="0"/>
-            </w:pPr>
-            <w:r>
-              <w:rPr>
-                <w:rFonts w:ascii="Consolas" w:hAnsi="Consolas" w:cs="Consolas"/>
-                <w:color w:val="0000FF"/>
-                <w:sz w:val="19"/>
-                <w:szCs w:val="19"/>
-              </w:rPr>
-              <w:t>PROCEDURE</w:t>
-            </w:r>
-            <w:r>
-              <w:rPr>
-                <w:rFonts w:ascii="Consolas" w:hAnsi="Consolas" w:cs="Consolas"/>
-                <w:sz w:val="19"/>
-                <w:szCs w:val="19"/>
-              </w:rPr>
-              <w:t xml:space="preserve"> </w:t>
-            </w:r>
-            <w:r>
-              <w:rPr>
-                <w:rFonts w:ascii="Consolas" w:hAnsi="Consolas" w:cs="Consolas"/>
-                <w:color w:val="008080"/>
-                <w:sz w:val="19"/>
-                <w:szCs w:val="19"/>
-              </w:rPr>
-              <w:t>[EC]</w:t>
-            </w:r>
-            <w:r>
-              <w:rPr>
-                <w:rFonts w:ascii="Consolas" w:hAnsi="Consolas" w:cs="Consolas"/>
-                <w:color w:val="808080"/>
-                <w:sz w:val="19"/>
-                <w:szCs w:val="19"/>
-              </w:rPr>
-              <w:t>.</w:t>
-            </w:r>
-            <w:r>
-              <w:rPr>
-                <w:rFonts w:ascii="Consolas" w:hAnsi="Consolas" w:cs="Consolas"/>
-                <w:color w:val="008080"/>
-                <w:sz w:val="19"/>
-                <w:szCs w:val="19"/>
-              </w:rPr>
-              <w:t>[</w:t>
-            </w:r>
-            <w:proofErr w:type="spellStart"/>
-            <w:r>
-              <w:rPr>
-                <w:rFonts w:ascii="Consolas" w:hAnsi="Consolas" w:cs="Consolas"/>
-                <w:color w:val="008080"/>
-                <w:sz w:val="19"/>
-                <w:szCs w:val="19"/>
-              </w:rPr>
-              <w:t>sp_rptCoachingSummary</w:t>
-            </w:r>
-            <w:proofErr w:type="spellEnd"/>
-            <w:r>
-              <w:rPr>
-                <w:rFonts w:ascii="Consolas" w:hAnsi="Consolas" w:cs="Consolas"/>
-                <w:color w:val="008080"/>
-                <w:sz w:val="19"/>
-                <w:szCs w:val="19"/>
-              </w:rPr>
-              <w:t>]</w:t>
-            </w:r>
-            <w:r>
-              <w:rPr>
-                <w:rFonts w:ascii="Consolas" w:hAnsi="Consolas" w:cs="Consolas"/>
-                <w:sz w:val="19"/>
-                <w:szCs w:val="19"/>
-              </w:rPr>
-              <w:t xml:space="preserve"> </w:t>
-            </w:r>
-            <w:r>
-              <w:rPr>
-                <w:rFonts w:ascii="Consolas" w:hAnsi="Consolas" w:cs="Consolas"/>
-                <w:sz w:val="19"/>
-                <w:szCs w:val="19"/>
-              </w:rPr>
-              <w:t xml:space="preserve">- </w:t>
-            </w:r>
-            <w:r>
-              <w:t>(TFS 7106)</w:t>
+              <w:pStyle w:val="SOPBullets"/>
+              <w:numPr>
+                <w:ilvl w:val="1"/>
+                <w:numId w:val="22"/>
+              </w:numPr>
+            </w:pPr>
+            <w:r>
+              <w:t>N/A</w:t>
             </w:r>
           </w:p>
           <w:p>
@@ -3219,14 +3139,14 @@
             <w:pPr>
               <w:pStyle w:val="ProcessHeaders"/>
             </w:pPr>
-            <w:bookmarkStart w:id="3" w:name="_Toc480967417"/>
+            <w:bookmarkStart w:id="4" w:name="_Toc480967417"/>
             <w:r>
               <w:t xml:space="preserve">Implementation Steps </w:t>
             </w:r>
             <w:r>
               <w:t xml:space="preserve"> - SSRS Reporting</w:t>
             </w:r>
-            <w:bookmarkEnd w:id="3"/>
+            <w:bookmarkEnd w:id="4"/>
           </w:p>
         </w:tc>
       </w:tr>
@@ -4829,13 +4749,7 @@
                     <w:rPr>
                       <w:b/>
                     </w:rPr>
-                    <w:t>Target Environment</w:t>
-                  </w:r>
-                  <w:r>
-                    <w:rPr>
-                      <w:b/>
-                    </w:rPr>
-                    <w:t xml:space="preserve"> </w:t>
+                    <w:t xml:space="preserve">Target Environment </w:t>
                   </w:r>
                   <w:r>
                     <w:rPr>
@@ -5394,8 +5308,6 @@
             <w:r>
               <w:t>Step 8</w:t>
             </w:r>
-            <w:bookmarkStart w:id="4" w:name="_GoBack"/>
-            <w:bookmarkEnd w:id="4"/>
             <w:r>
               <w:t>:</w:t>
             </w:r>
@@ -6315,59 +6227,19 @@
               <w:pStyle w:val="SOPBodyText"/>
             </w:pPr>
             <w:r>
-              <w:t>First Implement the section ‘Implementation Steps – Supporting DB Objects’</w:t>
-            </w:r>
-            <w:r>
-              <w:t xml:space="preserve">. </w:t>
-            </w:r>
-            <w:r>
-              <w:t>Then go to</w:t>
-            </w:r>
-            <w:r>
-              <w:t xml:space="preserve"> </w:t>
-            </w:r>
-            <w:r>
-              <w:t>the Report implementation.</w:t>
-            </w:r>
-          </w:p>
-        </w:tc>
-      </w:tr>
-      <w:tr>
-        <w:trPr>
-          <w:cantSplit/>
-        </w:trPr>
-        <w:tc>
-          <w:tcPr>
-            <w:tcW w:w="2880" w:type="dxa"/>
-          </w:tcPr>
-          <w:p>
-            <w:pPr>
-              <w:pStyle w:val="TextRowLeaders"/>
-            </w:pPr>
-            <w:r>
-              <w:t>Note</w:t>
-            </w:r>
-            <w:r>
-              <w:t xml:space="preserve"> 2:</w:t>
-            </w:r>
-          </w:p>
-        </w:tc>
-        <w:tc>
-          <w:tcPr>
-            <w:tcW w:w="6480" w:type="dxa"/>
-          </w:tcPr>
-          <w:p>
-            <w:pPr>
-              <w:pStyle w:val="SOPBodyText"/>
-            </w:pPr>
-            <w:r>
-              <w:t xml:space="preserve">TFS ticket </w:t>
-            </w:r>
-            <w:r>
-              <w:t>7643</w:t>
-            </w:r>
-            <w:r>
-              <w:t xml:space="preserve"> to support Reporting infrastructure must be implemented to view the Reports in the Admin Tool application.</w:t>
+              <w:t>Steps for</w:t>
+            </w:r>
+            <w:r>
+              <w:t xml:space="preserve"> section ‘Implementation Steps – Supporting DB Objects’</w:t>
+            </w:r>
+            <w:r>
+              <w:t xml:space="preserve"> will be implemented as part of the database implementation main runbook. This Implementation should take place after the Database Implementation for TFS 7856. This SSRS Implementation starts at section ‘</w:t>
+            </w:r>
+            <w:r>
+              <w:t>Implementation Steps - SSRS Reporting</w:t>
+            </w:r>
+            <w:r>
+              <w:t>’.</w:t>
             </w:r>
           </w:p>
         </w:tc>
@@ -11630,6 +11502,15 @@
 </file>
 
 <file path=customXml/item1.xml><?xml version="1.0" encoding="utf-8"?>
+<?mso-contentType ?>
+<FormTemplates xmlns="http://schemas.microsoft.com/sharepoint/v3/contenttype/forms">
+  <Display>DocumentLibraryForm</Display>
+  <Edit>DocumentLibraryForm</Edit>
+  <New>DocumentLibraryForm</New>
+</FormTemplates>
+</file>
+
+<file path=customXml/item2.xml><?xml version="1.0" encoding="utf-8"?>
 <ct:contentTypeSchema xmlns:ct="http://schemas.microsoft.com/office/2006/metadata/contentType" xmlns:ma="http://schemas.microsoft.com/office/2006/metadata/properties/metaAttributes" ct:_="" ma:_="" ma:contentTypeName="Document" ma:contentTypeID="0x01010059FE9DDB4954D74C85AE0E08C7117DF4" ma:contentTypeVersion="1" ma:contentTypeDescription="Create a new document." ma:contentTypeScope="" ma:versionID="982e44f5de3868eef2d6e3dbd5081cbb">
   <xsd:schema xmlns:xsd="http://www.w3.org/2001/XMLSchema" xmlns:xs="http://www.w3.org/2001/XMLSchema" xmlns:p="http://schemas.microsoft.com/office/2006/metadata/properties" xmlns:ns1="http://schemas.microsoft.com/sharepoint/v3" xmlns:ns2="06A95332-17C5-4A26-85E3-163C0CDFC631" targetNamespace="http://schemas.microsoft.com/office/2006/metadata/properties" ma:root="true" ma:fieldsID="db28bb03980cf498d67fbec305ba19e1" ns1:_="" ns2:_="">
     <xsd:import namespace="http://schemas.microsoft.com/sharepoint/v3"/>
@@ -12196,15 +12077,6 @@
 </ct:contentTypeSchema>
 </file>
 
-<file path=customXml/item2.xml><?xml version="1.0" encoding="utf-8"?>
-<?mso-contentType ?>
-<FormTemplates xmlns="http://schemas.microsoft.com/sharepoint/v3/contenttype/forms">
-  <Display>DocumentLibraryForm</Display>
-  <Edit>DocumentLibraryForm</Edit>
-  <New>DocumentLibraryForm</New>
-</FormTemplates>
-</file>
-
 <file path=customXml/item3.xml><?xml version="1.0" encoding="utf-8"?>
 <p:properties xmlns:p="http://schemas.microsoft.com/office/2006/metadata/properties" xmlns:xsi="http://www.w3.org/2001/XMLSchema-instance">
   <documentManagement>
@@ -12246,6 +12118,14 @@
 </file>
 
 <file path=customXml/itemProps1.xml><?xml version="1.0" encoding="utf-8"?>
+<ds:datastoreItem xmlns:ds="http://schemas.openxmlformats.org/officeDocument/2006/customXml" ds:itemID="{6E0243D2-C2E7-4C17-98A3-48E63A4A14E3}">
+  <ds:schemaRefs>
+    <ds:schemaRef ds:uri="http://schemas.microsoft.com/sharepoint/v3/contenttype/forms"/>
+  </ds:schemaRefs>
+</ds:datastoreItem>
+</file>
+
+<file path=customXml/itemProps2.xml><?xml version="1.0" encoding="utf-8"?>
 <ds:datastoreItem xmlns:ds="http://schemas.openxmlformats.org/officeDocument/2006/customXml" ds:itemID="{053A865D-7B06-4B36-9752-BE1B4ADCF721}">
   <ds:schemaRefs>
     <ds:schemaRef ds:uri="http://schemas.microsoft.com/office/2006/metadata/contentType"/>
@@ -12264,14 +12144,6 @@
 </ds:datastoreItem>
 </file>
 
-<file path=customXml/itemProps2.xml><?xml version="1.0" encoding="utf-8"?>
-<ds:datastoreItem xmlns:ds="http://schemas.openxmlformats.org/officeDocument/2006/customXml" ds:itemID="{6E0243D2-C2E7-4C17-98A3-48E63A4A14E3}">
-  <ds:schemaRefs>
-    <ds:schemaRef ds:uri="http://schemas.microsoft.com/sharepoint/v3/contenttype/forms"/>
-  </ds:schemaRefs>
-</ds:datastoreItem>
-</file>
-
 <file path=customXml/itemProps3.xml><?xml version="1.0" encoding="utf-8"?>
 <ds:datastoreItem xmlns:ds="http://schemas.openxmlformats.org/officeDocument/2006/customXml" ds:itemID="{47853092-453F-4761-BB4F-9437077E6946}">
   <ds:schemaRefs>
@@ -12283,7 +12155,7 @@
 </file>
 
 <file path=customXml/itemProps4.xml><?xml version="1.0" encoding="utf-8"?>
-<ds:datastoreItem xmlns:ds="http://schemas.openxmlformats.org/officeDocument/2006/customXml" ds:itemID="{67CA6823-D96D-4C2E-AC51-EF4050BCE804}">
+<ds:datastoreItem xmlns:ds="http://schemas.openxmlformats.org/officeDocument/2006/customXml" ds:itemID="{95DD4A24-8AB8-48B1-A4FE-F595A82D013F}">
   <ds:schemaRefs>
     <ds:schemaRef ds:uri="http://schemas.openxmlformats.org/officeDocument/2006/bibliography"/>
   </ds:schemaRefs>

</xml_diff>

<commit_message>
TFS 11663 - Update urls in SSRS Reporting for SharedServices domain
git-tfs-id: [https://tfs.omnicloud.local/tfs/cco%20program/]$/eCoaching_V2;C40722
</commit_message>
<xml_diff>
--- a/Runbook/SSRS/CCO_eCoaching_Log_SSRS_Runbook.docx
+++ b/Runbook/SSRS/CCO_eCoaching_Log_SSRS_Runbook.docx
@@ -96,17 +96,7 @@
                                 <w:position w:val="-20"/>
                                 <w:sz w:val="36"/>
                               </w:rPr>
-                              <w:t>Contact Center</w:t>
-                            </w:r>
-                            <w:r>
-                              <w:rPr>
-                                <w:b/>
-                                <w:i/>
-                                <w:color w:val="FFFFFF"/>
-                                <w:position w:val="-20"/>
-                                <w:sz w:val="36"/>
-                              </w:rPr>
-                              <w:t xml:space="preserve"> Operations</w:t>
+                              <w:t>Contact Center Operations</w:t>
                             </w:r>
                           </w:p>
                         </w:txbxContent>
@@ -157,17 +147,7 @@
                           <w:position w:val="-20"/>
                           <w:sz w:val="36"/>
                         </w:rPr>
-                        <w:t>Contact Center</w:t>
-                      </w:r>
-                      <w:r>
-                        <w:rPr>
-                          <w:b/>
-                          <w:i/>
-                          <w:color w:val="FFFFFF"/>
-                          <w:position w:val="-20"/>
-                          <w:sz w:val="36"/>
-                        </w:rPr>
-                        <w:t xml:space="preserve"> Operations</w:t>
+                        <w:t>Contact Center Operations</w:t>
                       </w:r>
                     </w:p>
                   </w:txbxContent>
@@ -261,7 +241,7 @@
               <w:rPr>
                 <w:i w:val="0"/>
               </w:rPr>
-              <w:t>3</w:t>
+              <w:t>4</w:t>
             </w:r>
             <w:r>
               <w:rPr>
@@ -318,13 +298,41 @@
               <w:rPr>
                 <w:rFonts w:ascii="Times New Roman (PCL6)" w:hAnsi="Times New Roman (PCL6)"/>
               </w:rPr>
-              <w:t xml:space="preserve">7856 - </w:t>
+              <w:t>1</w:t>
             </w:r>
             <w:r>
               <w:rPr>
                 <w:rFonts w:ascii="Times New Roman (PCL6)" w:hAnsi="Times New Roman (PCL6)"/>
               </w:rPr>
-              <w:t>Data Encryption - phase 3 sensitive data</w:t>
+              <w:t xml:space="preserve">1663 - Update </w:t>
+            </w:r>
+            <w:proofErr w:type="spellStart"/>
+            <w:r>
+              <w:rPr>
+                <w:rFonts w:ascii="Times New Roman (PCL6)" w:hAnsi="Times New Roman (PCL6)"/>
+              </w:rPr>
+              <w:t>urls</w:t>
+            </w:r>
+            <w:proofErr w:type="spellEnd"/>
+            <w:r>
+              <w:rPr>
+                <w:rFonts w:ascii="Times New Roman (PCL6)" w:hAnsi="Times New Roman (PCL6)"/>
+              </w:rPr>
+              <w:t xml:space="preserve"> in SSRS Reporting for </w:t>
+            </w:r>
+            <w:proofErr w:type="spellStart"/>
+            <w:r>
+              <w:rPr>
+                <w:rFonts w:ascii="Times New Roman (PCL6)" w:hAnsi="Times New Roman (PCL6)"/>
+              </w:rPr>
+              <w:t>SharedServices</w:t>
+            </w:r>
+            <w:proofErr w:type="spellEnd"/>
+            <w:r>
+              <w:rPr>
+                <w:rFonts w:ascii="Times New Roman (PCL6)" w:hAnsi="Times New Roman (PCL6)"/>
+              </w:rPr>
+              <w:t xml:space="preserve"> domain</w:t>
             </w:r>
           </w:p>
         </w:tc>
@@ -1198,6 +1206,74 @@
                 <w:szCs w:val="18"/>
               </w:rPr>
             </w:pPr>
+            <w:r>
+              <w:rPr>
+                <w:sz w:val="18"/>
+                <w:szCs w:val="18"/>
+              </w:rPr>
+              <w:t>08/27/2018</w:t>
+            </w:r>
+          </w:p>
+        </w:tc>
+        <w:tc>
+          <w:tcPr>
+            <w:tcW w:w="5310" w:type="dxa"/>
+          </w:tcPr>
+          <w:p>
+            <w:pPr>
+              <w:pStyle w:val="TableText"/>
+              <w:ind w:left="72"/>
+              <w:rPr>
+                <w:sz w:val="18"/>
+                <w:szCs w:val="18"/>
+              </w:rPr>
+            </w:pPr>
+            <w:r>
+              <w:rPr>
+                <w:sz w:val="18"/>
+                <w:szCs w:val="18"/>
+              </w:rPr>
+              <w:t>Move to Shared Service Domain – TFS 11663</w:t>
+            </w:r>
+          </w:p>
+        </w:tc>
+        <w:tc>
+          <w:tcPr>
+            <w:tcW w:w="2448" w:type="dxa"/>
+          </w:tcPr>
+          <w:p>
+            <w:pPr>
+              <w:pStyle w:val="TableText"/>
+              <w:ind w:left="162"/>
+              <w:rPr>
+                <w:sz w:val="18"/>
+                <w:szCs w:val="18"/>
+              </w:rPr>
+            </w:pPr>
+            <w:r>
+              <w:rPr>
+                <w:sz w:val="18"/>
+                <w:szCs w:val="18"/>
+              </w:rPr>
+              <w:t>Susmitha Palacherla</w:t>
+            </w:r>
+          </w:p>
+        </w:tc>
+      </w:tr>
+      <w:tr>
+        <w:tc>
+          <w:tcPr>
+            <w:tcW w:w="1818" w:type="dxa"/>
+          </w:tcPr>
+          <w:p>
+            <w:pPr>
+              <w:pStyle w:val="TableText"/>
+              <w:ind w:left="90"/>
+              <w:rPr>
+                <w:sz w:val="18"/>
+                <w:szCs w:val="18"/>
+              </w:rPr>
+            </w:pPr>
           </w:p>
         </w:tc>
         <w:tc>
@@ -1515,7 +1591,7 @@
                 <w:b/>
                 <w:u w:val="single"/>
               </w:rPr>
-              <w:t>3</w:t>
+              <w:t>4</w:t>
             </w:r>
             <w:r>
               <w:rPr>
@@ -1553,7 +1629,10 @@
               <w:t xml:space="preserve"> </w:t>
             </w:r>
             <w:r>
-              <w:t xml:space="preserve">Changes to support Data encryption </w:t>
+              <w:t xml:space="preserve">Changes to support </w:t>
+            </w:r>
+            <w:r>
+              <w:t>move to Shared Services Domain</w:t>
             </w:r>
           </w:p>
           <w:p>
@@ -1806,7 +1885,6 @@
               </w:rPr>
               <w:t xml:space="preserve"> [</w:t>
             </w:r>
-            <w:proofErr w:type="spellStart"/>
             <w:r>
               <w:rPr>
                 <w:rFonts w:ascii="Times New Roman" w:hAnsi="Times New Roman"/>
@@ -1815,7 +1893,6 @@
               </w:rPr>
               <w:t>eCoachingTest</w:t>
             </w:r>
-            <w:proofErr w:type="spellEnd"/>
             <w:r>
               <w:rPr>
                 <w:rFonts w:ascii="Times New Roman" w:hAnsi="Times New Roman"/>
@@ -2038,12 +2115,23 @@
               </w:rPr>
               <w:t xml:space="preserve">Development: </w:t>
             </w:r>
+          </w:p>
+          <w:p>
+            <w:pPr>
+              <w:widowControl w:val="0"/>
+              <w:autoSpaceDE w:val="0"/>
+              <w:autoSpaceDN w:val="0"/>
+              <w:adjustRightInd w:val="0"/>
+              <w:rPr>
+                <w:b/>
+              </w:rPr>
+            </w:pPr>
             <w:hyperlink r:id="rId14" w:history="1">
               <w:r>
                 <w:rPr>
                   <w:rStyle w:val="Hyperlink"/>
                 </w:rPr>
-                <w:t>http://f3420-ecldbd01/Reports_ECLD01/</w:t>
+                <w:t>https://f3420-ecldbd01.sharedservices.local/Reports_ECLD01/</w:t>
               </w:r>
             </w:hyperlink>
           </w:p>
@@ -2063,12 +2151,32 @@
             <w:r>
               <w:t xml:space="preserve"> </w:t>
             </w:r>
+          </w:p>
+          <w:p>
+            <w:pPr>
+              <w:widowControl w:val="0"/>
+              <w:autoSpaceDE w:val="0"/>
+              <w:autoSpaceDN w:val="0"/>
+              <w:adjustRightInd w:val="0"/>
+            </w:pPr>
             <w:hyperlink r:id="rId15" w:history="1">
               <w:r>
                 <w:rPr>
                   <w:rStyle w:val="Hyperlink"/>
                 </w:rPr>
-                <w:t>http://f3420-ecldbt01/Reports_ECLT01/</w:t>
+                <w:t>https://f3420-ecldbt01</w:t>
+              </w:r>
+              <w:r>
+                <w:rPr>
+                  <w:rStyle w:val="Hyperlink"/>
+                </w:rPr>
+                <w:t xml:space="preserve">.sharedservices.local </w:t>
+              </w:r>
+              <w:r>
+                <w:rPr>
+                  <w:rStyle w:val="Hyperlink"/>
+                </w:rPr>
+                <w:t>/Reports_ECLT01/</w:t>
               </w:r>
             </w:hyperlink>
           </w:p>
@@ -2078,13 +2186,24 @@
               <w:autoSpaceDE w:val="0"/>
               <w:autoSpaceDN w:val="0"/>
               <w:adjustRightInd w:val="0"/>
-            </w:pPr>
-            <w:r>
               <w:rPr>
                 <w:b/>
               </w:rPr>
+            </w:pPr>
+            <w:r>
+              <w:rPr>
+                <w:b/>
+              </w:rPr>
               <w:t xml:space="preserve">Load Test: </w:t>
             </w:r>
+          </w:p>
+          <w:p>
+            <w:pPr>
+              <w:widowControl w:val="0"/>
+              <w:autoSpaceDE w:val="0"/>
+              <w:autoSpaceDN w:val="0"/>
+              <w:adjustRightInd w:val="0"/>
+            </w:pPr>
             <w:r>
               <w:t xml:space="preserve"> </w:t>
             </w:r>
@@ -2093,7 +2212,7 @@
                 <w:rPr>
                   <w:rStyle w:val="Hyperlink"/>
                 </w:rPr>
-                <w:t>http://f3420-ecldbp01/Reports_ECLP01/</w:t>
+                <w:t>https://f3420-ecldbp01.sharedservices.local/Reports_ECLP01/</w:t>
               </w:r>
             </w:hyperlink>
           </w:p>
@@ -2103,19 +2222,27 @@
               <w:autoSpaceDE w:val="0"/>
               <w:autoSpaceDN w:val="0"/>
               <w:adjustRightInd w:val="0"/>
+            </w:pPr>
+            <w:r>
+              <w:rPr>
+                <w:b/>
+              </w:rPr>
+              <w:t>Production</w:t>
+            </w:r>
+            <w:r>
+              <w:t>:</w:t>
+            </w:r>
+          </w:p>
+          <w:p>
+            <w:pPr>
+              <w:widowControl w:val="0"/>
+              <w:autoSpaceDE w:val="0"/>
+              <w:autoSpaceDN w:val="0"/>
+              <w:adjustRightInd w:val="0"/>
               <w:rPr>
                 <w:rStyle w:val="Hyperlink"/>
               </w:rPr>
             </w:pPr>
-            <w:r>
-              <w:rPr>
-                <w:b/>
-              </w:rPr>
-              <w:t>Production</w:t>
-            </w:r>
-            <w:r>
-              <w:t>:</w:t>
-            </w:r>
             <w:r>
               <w:t xml:space="preserve"> </w:t>
             </w:r>
@@ -2127,25 +2254,7 @@
                 <w:rPr>
                   <w:rStyle w:val="Hyperlink"/>
                 </w:rPr>
-                <w:t>http://f3420-ecldbp</w:t>
-              </w:r>
-              <w:r>
-                <w:rPr>
-                  <w:rStyle w:val="Hyperlink"/>
-                </w:rPr>
-                <w:t>01/Reports_ECL</w:t>
-              </w:r>
-              <w:r>
-                <w:rPr>
-                  <w:rStyle w:val="Hyperlink"/>
-                </w:rPr>
-                <w:t>P</w:t>
-              </w:r>
-              <w:r>
-                <w:rPr>
-                  <w:rStyle w:val="Hyperlink"/>
-                </w:rPr>
-                <w:t>01/</w:t>
+                <w:t>https://f3420-ecldbp01.sharedservices.local/Reports_ECLP01/</w:t>
               </w:r>
             </w:hyperlink>
           </w:p>
@@ -2215,12 +2324,23 @@
               </w:rPr>
               <w:t xml:space="preserve">Development: </w:t>
             </w:r>
+          </w:p>
+          <w:p>
+            <w:pPr>
+              <w:widowControl w:val="0"/>
+              <w:autoSpaceDE w:val="0"/>
+              <w:autoSpaceDN w:val="0"/>
+              <w:adjustRightInd w:val="0"/>
+              <w:rPr>
+                <w:b/>
+              </w:rPr>
+            </w:pPr>
             <w:hyperlink r:id="rId18" w:history="1">
               <w:r>
                 <w:rPr>
                   <w:rStyle w:val="Hyperlink"/>
                 </w:rPr>
-                <w:t>http://F3420-ECLDBD01/ReportServer</w:t>
+                <w:t>https://F3420-ECLDBD01.sharedservices.local/ReportServer</w:t>
               </w:r>
             </w:hyperlink>
           </w:p>
@@ -2230,13 +2350,24 @@
               <w:autoSpaceDE w:val="0"/>
               <w:autoSpaceDN w:val="0"/>
               <w:adjustRightInd w:val="0"/>
-            </w:pPr>
-            <w:r>
               <w:rPr>
                 <w:b/>
               </w:rPr>
+            </w:pPr>
+            <w:r>
+              <w:rPr>
+                <w:b/>
+              </w:rPr>
               <w:t>System Test:</w:t>
             </w:r>
+          </w:p>
+          <w:p>
+            <w:pPr>
+              <w:widowControl w:val="0"/>
+              <w:autoSpaceDE w:val="0"/>
+              <w:autoSpaceDN w:val="0"/>
+              <w:adjustRightInd w:val="0"/>
+            </w:pPr>
             <w:r>
               <w:t xml:space="preserve"> </w:t>
             </w:r>
@@ -2245,7 +2376,7 @@
                 <w:rPr>
                   <w:rStyle w:val="Hyperlink"/>
                 </w:rPr>
-                <w:t>http://F3420-ECLDBT01/ReportServer</w:t>
+                <w:t>https://F3420-ECLDBT01.sharedservices.local/ReportServer</w:t>
               </w:r>
             </w:hyperlink>
           </w:p>
@@ -2265,12 +2396,20 @@
             <w:r>
               <w:t xml:space="preserve"> </w:t>
             </w:r>
+          </w:p>
+          <w:p>
+            <w:pPr>
+              <w:widowControl w:val="0"/>
+              <w:autoSpaceDE w:val="0"/>
+              <w:autoSpaceDN w:val="0"/>
+              <w:adjustRightInd w:val="0"/>
+            </w:pPr>
             <w:hyperlink r:id="rId20" w:history="1">
               <w:r>
                 <w:rPr>
                   <w:rStyle w:val="Hyperlink"/>
                 </w:rPr>
-                <w:t>http://F3420-ECLDBP01/ReportServer</w:t>
+                <w:t>https://F3420-ECLDBP01.sharedservices.local/ReportServer</w:t>
               </w:r>
             </w:hyperlink>
           </w:p>
@@ -2280,28 +2419,39 @@
               <w:autoSpaceDE w:val="0"/>
               <w:autoSpaceDN w:val="0"/>
               <w:adjustRightInd w:val="0"/>
+            </w:pPr>
+            <w:r>
+              <w:rPr>
+                <w:b/>
+              </w:rPr>
+              <w:t>Production</w:t>
+            </w:r>
+            <w:r>
+              <w:t>:</w:t>
+            </w:r>
+            <w:r>
+              <w:t xml:space="preserve"> </w:t>
+            </w:r>
+            <w:r>
+              <w:t xml:space="preserve"> </w:t>
+            </w:r>
+          </w:p>
+          <w:p>
+            <w:pPr>
+              <w:widowControl w:val="0"/>
+              <w:autoSpaceDE w:val="0"/>
+              <w:autoSpaceDN w:val="0"/>
+              <w:adjustRightInd w:val="0"/>
               <w:rPr>
                 <w:rStyle w:val="Hyperlink"/>
               </w:rPr>
             </w:pPr>
-            <w:r>
-              <w:rPr>
-                <w:b/>
-              </w:rPr>
-              <w:t>Production</w:t>
-            </w:r>
-            <w:r>
-              <w:t>:</w:t>
-            </w:r>
-            <w:r>
-              <w:t xml:space="preserve"> </w:t>
-            </w:r>
-            <w:r>
-              <w:t xml:space="preserve"> </w:t>
-            </w:r>
             <w:hyperlink r:id="rId21" w:history="1">
               <w:r>
-                <w:t>http://F3420-ECLDBP01/ReportServer</w:t>
+                <w:rPr>
+                  <w:rStyle w:val="Hyperlink"/>
+                </w:rPr>
+                <w:t>https://F3420-ECLDBP01.sharedservices.local/ReportServer</w:t>
               </w:r>
             </w:hyperlink>
           </w:p>
@@ -2370,6 +2520,7 @@
               <w:pStyle w:val="TextRowLeaders"/>
             </w:pPr>
             <w:r>
+              <w:lastRenderedPageBreak/>
               <w:t>Access Level Needed:</w:t>
             </w:r>
           </w:p>
@@ -2612,27 +2763,13 @@
               </w:numPr>
             </w:pPr>
             <w:r>
-              <w:t xml:space="preserve">Steps for section ‘Implementation Steps – Supporting DB Objects’ will be implemented as part of the database implementation main runbook. This Implementation should take place after the Database Implementation for TFS 7856. This SSRS Implementation starts at </w:t>
-            </w:r>
-            <w:r>
-              <w:t xml:space="preserve">section </w:t>
-            </w:r>
-            <w:r>
-              <w:t>‘</w:t>
+              <w:t>Steps for section ‘Implementation Steps – Supporting DB Objects’ will be implemented as part of the database implementation main runbook. This Implementation should take place after the Database Implementation for TFS 7856. This SSRS Implementation starts at section ‘</w:t>
             </w:r>
             <w:r>
               <w:rPr>
                 <w:b/>
               </w:rPr>
-              <w:t xml:space="preserve">Implementation Steps </w:t>
-            </w:r>
-            <w:bookmarkStart w:id="2" w:name="_GoBack"/>
-            <w:bookmarkEnd w:id="2"/>
-            <w:r>
-              <w:rPr>
-                <w:b/>
-              </w:rPr>
-              <w:t>- SSRS Reporting’</w:t>
+              <w:t>Implementation Steps - SSRS Reporting’</w:t>
             </w:r>
             <w:r>
               <w:t>.</w:t>
@@ -2748,14 +2885,14 @@
             <w:pPr>
               <w:pStyle w:val="ProcessHeaders"/>
             </w:pPr>
-            <w:bookmarkStart w:id="3" w:name="_Toc480967416"/>
+            <w:bookmarkStart w:id="2" w:name="_Toc480967416"/>
             <w:r>
               <w:t>Verification of Implementation</w:t>
             </w:r>
             <w:r>
               <w:t xml:space="preserve"> – Supporting DB Objects</w:t>
             </w:r>
-            <w:bookmarkEnd w:id="3"/>
+            <w:bookmarkEnd w:id="2"/>
           </w:p>
         </w:tc>
       </w:tr>
@@ -2784,6 +2921,7 @@
               <w:pStyle w:val="TextRowLeaders"/>
             </w:pPr>
             <w:r>
+              <w:lastRenderedPageBreak/>
               <w:t>Purpose/Scope</w:t>
             </w:r>
             <w:r>
@@ -2977,7 +3115,6 @@
               <w:pStyle w:val="TextRowLeaders"/>
             </w:pPr>
             <w:r>
-              <w:lastRenderedPageBreak/>
               <w:t>Step 1:</w:t>
             </w:r>
           </w:p>
@@ -3139,14 +3276,14 @@
             <w:pPr>
               <w:pStyle w:val="ProcessHeaders"/>
             </w:pPr>
-            <w:bookmarkStart w:id="4" w:name="_Toc480967417"/>
+            <w:bookmarkStart w:id="3" w:name="_Toc480967417"/>
             <w:r>
               <w:t xml:space="preserve">Implementation Steps </w:t>
             </w:r>
             <w:r>
               <w:t xml:space="preserve"> - SSRS Reporting</w:t>
             </w:r>
-            <w:bookmarkEnd w:id="4"/>
+            <w:bookmarkEnd w:id="3"/>
           </w:p>
         </w:tc>
       </w:tr>
@@ -3167,8 +3304,8 @@
         <w:tblLook w:val="0000" w:firstRow="0" w:lastRow="0" w:firstColumn="0" w:lastColumn="0" w:noHBand="0" w:noVBand="0"/>
       </w:tblPr>
       <w:tblGrid>
-        <w:gridCol w:w="1592"/>
-        <w:gridCol w:w="7830"/>
+        <w:gridCol w:w="2506"/>
+        <w:gridCol w:w="6916"/>
       </w:tblGrid>
       <w:tr>
         <w:trPr>
@@ -3326,12 +3463,6 @@
               <w:pStyle w:val="SOPBodyText"/>
             </w:pPr>
           </w:p>
-          <w:p>
-            <w:pPr>
-              <w:pStyle w:val="SOPBodyText"/>
-              <w:ind w:left="720"/>
-            </w:pPr>
-          </w:p>
         </w:tc>
       </w:tr>
       <w:tr>
@@ -3380,13 +3511,12 @@
             <w:r>
               <w:rPr>
                 <w:noProof/>
-                <w:color w:val="1F497D"/>
               </w:rPr>
               <w:drawing>
-                <wp:inline distT="0" distB="0" distL="0" distR="0" wp14:anchorId="677365C7" wp14:editId="511476D5">
-                  <wp:extent cx="3739896" cy="2468880"/>
-                  <wp:effectExtent l="0" t="0" r="0" b="7620"/>
-                  <wp:docPr id="13" name="Picture 13" descr="cid:image001.png@01D21D61.5B5C1400"/>
+                <wp:inline distT="0" distB="0" distL="0" distR="0" wp14:anchorId="5A89208A" wp14:editId="27183A90">
+                  <wp:extent cx="4187952" cy="2743200"/>
+                  <wp:effectExtent l="0" t="0" r="3175" b="0"/>
+                  <wp:docPr id="3" name="Picture 3"/>
                   <wp:cNvGraphicFramePr>
                     <a:graphicFrameLocks xmlns:a="http://schemas.openxmlformats.org/drawingml/2006/main" noChangeAspect="1"/>
                   </wp:cNvGraphicFramePr>
@@ -3394,36 +3524,23 @@
                     <a:graphicData uri="http://schemas.openxmlformats.org/drawingml/2006/picture">
                       <pic:pic xmlns:pic="http://schemas.openxmlformats.org/drawingml/2006/picture">
                         <pic:nvPicPr>
-                          <pic:cNvPr id="0" name="Picture 1" descr="cid:image001.png@01D21D61.5B5C1400"/>
-                          <pic:cNvPicPr>
-                            <a:picLocks noChangeAspect="1" noChangeArrowheads="1"/>
-                          </pic:cNvPicPr>
+                          <pic:cNvPr id="1" name=""/>
+                          <pic:cNvPicPr/>
                         </pic:nvPicPr>
                         <pic:blipFill>
-                          <a:blip r:embed="rId22" r:link="rId23" cstate="print">
-                            <a:extLst>
-                              <a:ext uri="{28A0092B-C50C-407E-A947-70E740481C1C}">
-                                <a14:useLocalDpi xmlns:a14="http://schemas.microsoft.com/office/drawing/2010/main" val="0"/>
-                              </a:ext>
-                            </a:extLst>
-                          </a:blip>
-                          <a:srcRect/>
+                          <a:blip r:embed="rId22"/>
                           <a:stretch>
                             <a:fillRect/>
                           </a:stretch>
                         </pic:blipFill>
-                        <pic:spPr bwMode="auto">
+                        <pic:spPr>
                           <a:xfrm>
                             <a:off x="0" y="0"/>
-                            <a:ext cx="3739896" cy="2468880"/>
+                            <a:ext cx="4187952" cy="2743200"/>
                           </a:xfrm>
                           <a:prstGeom prst="rect">
                             <a:avLst/>
                           </a:prstGeom>
-                          <a:noFill/>
-                          <a:ln>
-                            <a:noFill/>
-                          </a:ln>
                         </pic:spPr>
                       </pic:pic>
                     </a:graphicData>
@@ -3437,149 +3554,23 @@
               <w:pStyle w:val="SOPBodyText"/>
             </w:pPr>
             <w:r>
-              <w:t>The following combination of packages will work:</w:t>
+              <w:t xml:space="preserve">The following </w:t>
+            </w:r>
+            <w:r>
+              <w:t>IDE Works</w:t>
+            </w:r>
+            <w:r>
+              <w:t>:</w:t>
             </w:r>
           </w:p>
           <w:p>
             <w:pPr>
               <w:pStyle w:val="SOPBodyText"/>
             </w:pPr>
-          </w:p>
-          <w:tbl>
-            <w:tblPr>
-              <w:tblStyle w:val="TableGrid"/>
-              <w:tblW w:w="0" w:type="auto"/>
-              <w:tblLook w:val="04A0" w:firstRow="1" w:lastRow="0" w:firstColumn="1" w:lastColumn="0" w:noHBand="0" w:noVBand="1"/>
-            </w:tblPr>
-            <w:tblGrid>
-              <w:gridCol w:w="3016"/>
-              <w:gridCol w:w="4588"/>
-            </w:tblGrid>
-            <w:tr>
-              <w:trPr>
-                <w:cnfStyle w:val="100000000000" w:firstRow="1" w:lastRow="0" w:firstColumn="0" w:lastColumn="0" w:oddVBand="0" w:evenVBand="0" w:oddHBand="0" w:evenHBand="0" w:firstRowFirstColumn="0" w:firstRowLastColumn="0" w:lastRowFirstColumn="0" w:lastRowLastColumn="0"/>
-              </w:trPr>
-              <w:tc>
-                <w:tcPr>
-                  <w:tcW w:w="0" w:type="auto"/>
-                </w:tcPr>
-                <w:p>
-                  <w:pPr>
-                    <w:pStyle w:val="SOPBodyText"/>
-                  </w:pPr>
-                  <w:r>
-                    <w:t>Package Name</w:t>
-                  </w:r>
-                </w:p>
-              </w:tc>
-              <w:tc>
-                <w:tcPr>
-                  <w:tcW w:w="0" w:type="auto"/>
-                </w:tcPr>
-                <w:p>
-                  <w:pPr>
-                    <w:pStyle w:val="SOPBodyText"/>
-                  </w:pPr>
-                  <w:r>
-                    <w:t>URL</w:t>
-                  </w:r>
-                </w:p>
-              </w:tc>
-            </w:tr>
-            <w:tr>
-              <w:trPr>
-                <w:cnfStyle w:val="000000100000" w:firstRow="0" w:lastRow="0" w:firstColumn="0" w:lastColumn="0" w:oddVBand="0" w:evenVBand="0" w:oddHBand="1" w:evenHBand="0" w:firstRowFirstColumn="0" w:firstRowLastColumn="0" w:lastRowFirstColumn="0" w:lastRowLastColumn="0"/>
-              </w:trPr>
-              <w:tc>
-                <w:tcPr>
-                  <w:tcW w:w="0" w:type="auto"/>
-                </w:tcPr>
-                <w:p>
-                  <w:pPr>
-                    <w:pStyle w:val="SOPBodyText"/>
-                  </w:pPr>
-                  <w:r>
-                    <w:t>Visual Studio 2013 Isolated Shell</w:t>
-                  </w:r>
-                </w:p>
-              </w:tc>
-              <w:tc>
-                <w:tcPr>
-                  <w:tcW w:w="0" w:type="auto"/>
-                </w:tcPr>
-                <w:p>
-                  <w:pPr>
-                    <w:pStyle w:val="SOPBodyText"/>
-                  </w:pPr>
-                  <w:r>
-                    <w:t>http://www.microsoft.com/en-us/download/details.aspx?id=40764</w:t>
-                  </w:r>
-                </w:p>
-              </w:tc>
-            </w:tr>
-            <w:tr>
-              <w:trPr>
-                <w:cnfStyle w:val="000000010000" w:firstRow="0" w:lastRow="0" w:firstColumn="0" w:lastColumn="0" w:oddVBand="0" w:evenVBand="0" w:oddHBand="0" w:evenHBand="1" w:firstRowFirstColumn="0" w:firstRowLastColumn="0" w:lastRowFirstColumn="0" w:lastRowLastColumn="0"/>
-              </w:trPr>
-              <w:tc>
-                <w:tcPr>
-                  <w:tcW w:w="0" w:type="auto"/>
-                </w:tcPr>
-                <w:p>
-                  <w:pPr>
-                    <w:pStyle w:val="SOPBodyText"/>
-                  </w:pPr>
-                  <w:r>
-                    <w:t>Visual Studio 2103 Integrated Shell</w:t>
-                  </w:r>
-                </w:p>
-              </w:tc>
-              <w:tc>
-                <w:tcPr>
-                  <w:tcW w:w="0" w:type="auto"/>
-                </w:tcPr>
-                <w:p>
-                  <w:pPr>
-                    <w:pStyle w:val="SOPBodyText"/>
-                  </w:pPr>
-                  <w:r>
-                    <w:t>http://www.microsoft.com/en-us/download/details.aspx?id=40777</w:t>
-                  </w:r>
-                </w:p>
-              </w:tc>
-            </w:tr>
-            <w:tr>
-              <w:trPr>
-                <w:cnfStyle w:val="000000100000" w:firstRow="0" w:lastRow="0" w:firstColumn="0" w:lastColumn="0" w:oddVBand="0" w:evenVBand="0" w:oddHBand="1" w:evenHBand="0" w:firstRowFirstColumn="0" w:firstRowLastColumn="0" w:lastRowFirstColumn="0" w:lastRowLastColumn="0"/>
-              </w:trPr>
-              <w:tc>
-                <w:tcPr>
-                  <w:tcW w:w="0" w:type="auto"/>
-                </w:tcPr>
-                <w:p>
-                  <w:pPr>
-                    <w:pStyle w:val="SOPBodyText"/>
-                  </w:pPr>
-                  <w:r>
-                    <w:t>Microsoft SQL Server Data Tools - Business Intelligence</w:t>
-                  </w:r>
-                </w:p>
-              </w:tc>
-              <w:tc>
-                <w:tcPr>
-                  <w:tcW w:w="0" w:type="auto"/>
-                </w:tcPr>
-                <w:p>
-                  <w:pPr>
-                    <w:pStyle w:val="SOPBodyText"/>
-                  </w:pPr>
-                  <w:r>
-                    <w:t>https://www.microsoft.com/en-us/download/details.aspx?id=42313</w:t>
-                  </w:r>
-                </w:p>
-              </w:tc>
-            </w:tr>
-          </w:tbl>
+            <w:r>
+              <w:t>Microsoft Visual Studio Tools for Applications 2015</w:t>
+            </w:r>
+          </w:p>
           <w:p>
             <w:pPr>
               <w:pStyle w:val="SOPBodyText"/>
@@ -3647,6 +3638,23 @@
             <w:r>
               <w:t>Navigate to the SSRS Website with your deployment credentials.</w:t>
             </w:r>
+          </w:p>
+          <w:p>
+            <w:pPr>
+              <w:pStyle w:val="SOPBullets"/>
+              <w:numPr>
+                <w:ilvl w:val="0"/>
+                <w:numId w:val="0"/>
+              </w:numPr>
+            </w:pPr>
+            <w:hyperlink r:id="rId23" w:history="1">
+              <w:r>
+                <w:rPr>
+                  <w:rStyle w:val="Hyperlink"/>
+                </w:rPr>
+                <w:t>https://f3420-ecldbp01.sharedservices.local/Reports_ECLP01/</w:t>
+              </w:r>
+            </w:hyperlink>
           </w:p>
         </w:tc>
       </w:tr>
@@ -4245,8 +4253,8 @@
               <w:tblLook w:val="04A0" w:firstRow="1" w:lastRow="0" w:firstColumn="1" w:lastColumn="0" w:noHBand="0" w:noVBand="1"/>
             </w:tblPr>
             <w:tblGrid>
-              <w:gridCol w:w="2063"/>
-              <w:gridCol w:w="5541"/>
+              <w:gridCol w:w="1899"/>
+              <w:gridCol w:w="4791"/>
             </w:tblGrid>
             <w:tr>
               <w:trPr>
@@ -4422,13 +4430,8 @@
                     <w:t>01</w:t>
                   </w:r>
                   <w:r>
-                    <w:t>;Initial Catalog=</w:t>
+                    <w:t>;Initial Catalog=eCoachingTest</w:t>
                   </w:r>
-                  <w:proofErr w:type="spellStart"/>
-                  <w:r>
-                    <w:t>eCoachingTest</w:t>
-                  </w:r>
-                  <w:proofErr w:type="spellEnd"/>
                 </w:p>
               </w:tc>
             </w:tr>
@@ -4611,6 +4614,9 @@
         </w:tc>
       </w:tr>
       <w:tr>
+        <w:trPr>
+          <w:trHeight w:val="1655"/>
+        </w:trPr>
         <w:tc>
           <w:tcPr>
             <w:tcW w:w="2876" w:type="dxa"/>
@@ -4724,7 +4730,7 @@
               <w:tblLook w:val="04A0" w:firstRow="1" w:lastRow="0" w:firstColumn="1" w:lastColumn="0" w:noHBand="0" w:noVBand="1"/>
             </w:tblPr>
             <w:tblGrid>
-              <w:gridCol w:w="7604"/>
+              <w:gridCol w:w="6690"/>
             </w:tblGrid>
             <w:tr>
               <w:trPr>
@@ -4796,6 +4802,379 @@
                 <w:tcPr>
                   <w:tcW w:w="0" w:type="auto"/>
                 </w:tcPr>
+                <w:tbl>
+                  <w:tblPr>
+                    <w:tblStyle w:val="TableGrid"/>
+                    <w:tblW w:w="0" w:type="auto"/>
+                    <w:tblLook w:val="04A0" w:firstRow="1" w:lastRow="0" w:firstColumn="1" w:lastColumn="0" w:noHBand="0" w:noVBand="1"/>
+                  </w:tblPr>
+                  <w:tblGrid>
+                    <w:gridCol w:w="2360"/>
+                    <w:gridCol w:w="4104"/>
+                  </w:tblGrid>
+                  <w:tr>
+                    <w:trPr>
+                      <w:cnfStyle w:val="100000000000" w:firstRow="1" w:lastRow="0" w:firstColumn="0" w:lastColumn="0" w:oddVBand="0" w:evenVBand="0" w:oddHBand="0" w:evenHBand="0" w:firstRowFirstColumn="0" w:firstRowLastColumn="0" w:lastRowFirstColumn="0" w:lastRowLastColumn="0"/>
+                      <w:trHeight w:hRule="exact" w:val="288"/>
+                    </w:trPr>
+                    <w:tc>
+                      <w:tcPr>
+                        <w:tcW w:w="1925" w:type="dxa"/>
+                      </w:tcPr>
+                      <w:p>
+                        <w:pPr>
+                          <w:rPr>
+                            <w:b/>
+                          </w:rPr>
+                        </w:pPr>
+                        <w:r>
+                          <w:rPr>
+                            <w:b/>
+                          </w:rPr>
+                          <w:t>Overwrite  Datasets</w:t>
+                        </w:r>
+                      </w:p>
+                    </w:tc>
+                    <w:tc>
+                      <w:tcPr>
+                        <w:tcW w:w="4539" w:type="dxa"/>
+                      </w:tcPr>
+                      <w:p>
+                        <w:r>
+                          <w:t>True</w:t>
+                        </w:r>
+                      </w:p>
+                    </w:tc>
+                  </w:tr>
+                  <w:tr>
+                    <w:trPr>
+                      <w:cnfStyle w:val="000000100000" w:firstRow="0" w:lastRow="0" w:firstColumn="0" w:lastColumn="0" w:oddVBand="0" w:evenVBand="0" w:oddHBand="1" w:evenHBand="0" w:firstRowFirstColumn="0" w:firstRowLastColumn="0" w:lastRowFirstColumn="0" w:lastRowLastColumn="0"/>
+                      <w:trHeight w:hRule="exact" w:val="288"/>
+                    </w:trPr>
+                    <w:tc>
+                      <w:tcPr>
+                        <w:tcW w:w="1925" w:type="dxa"/>
+                      </w:tcPr>
+                      <w:p>
+                        <w:pPr>
+                          <w:rPr>
+                            <w:b/>
+                          </w:rPr>
+                        </w:pPr>
+                        <w:r>
+                          <w:rPr>
+                            <w:b/>
+                          </w:rPr>
+                          <w:t xml:space="preserve">Overwrite </w:t>
+                        </w:r>
+                        <w:proofErr w:type="spellStart"/>
+                        <w:r>
+                          <w:rPr>
+                            <w:b/>
+                          </w:rPr>
+                          <w:t>DataSources</w:t>
+                        </w:r>
+                        <w:proofErr w:type="spellEnd"/>
+                      </w:p>
+                    </w:tc>
+                    <w:tc>
+                      <w:tcPr>
+                        <w:tcW w:w="4539" w:type="dxa"/>
+                      </w:tcPr>
+                      <w:p>
+                        <w:r>
+                          <w:t>False</w:t>
+                        </w:r>
+                      </w:p>
+                    </w:tc>
+                  </w:tr>
+                  <w:tr>
+                    <w:trPr>
+                      <w:cnfStyle w:val="000000010000" w:firstRow="0" w:lastRow="0" w:firstColumn="0" w:lastColumn="0" w:oddVBand="0" w:evenVBand="0" w:oddHBand="0" w:evenHBand="1" w:firstRowFirstColumn="0" w:firstRowLastColumn="0" w:lastRowFirstColumn="0" w:lastRowLastColumn="0"/>
+                      <w:trHeight w:hRule="exact" w:val="288"/>
+                    </w:trPr>
+                    <w:tc>
+                      <w:tcPr>
+                        <w:tcW w:w="1925" w:type="dxa"/>
+                      </w:tcPr>
+                      <w:p>
+                        <w:pPr>
+                          <w:rPr>
+                            <w:b/>
+                          </w:rPr>
+                        </w:pPr>
+                        <w:proofErr w:type="spellStart"/>
+                        <w:r>
+                          <w:rPr>
+                            <w:b/>
+                          </w:rPr>
+                          <w:t>TargetDatasetFolder</w:t>
+                        </w:r>
+                        <w:proofErr w:type="spellEnd"/>
+                      </w:p>
+                    </w:tc>
+                    <w:tc>
+                      <w:tcPr>
+                        <w:tcW w:w="4539" w:type="dxa"/>
+                      </w:tcPr>
+                      <w:p>
+                        <w:r>
+                          <w:t>/eCoaching/Datasets</w:t>
+                        </w:r>
+                      </w:p>
+                    </w:tc>
+                  </w:tr>
+                  <w:tr>
+                    <w:trPr>
+                      <w:cnfStyle w:val="000000100000" w:firstRow="0" w:lastRow="0" w:firstColumn="0" w:lastColumn="0" w:oddVBand="0" w:evenVBand="0" w:oddHBand="1" w:evenHBand="0" w:firstRowFirstColumn="0" w:firstRowLastColumn="0" w:lastRowFirstColumn="0" w:lastRowLastColumn="0"/>
+                      <w:trHeight w:hRule="exact" w:val="288"/>
+                    </w:trPr>
+                    <w:tc>
+                      <w:tcPr>
+                        <w:tcW w:w="1925" w:type="dxa"/>
+                      </w:tcPr>
+                      <w:p>
+                        <w:pPr>
+                          <w:rPr>
+                            <w:b/>
+                          </w:rPr>
+                        </w:pPr>
+                        <w:proofErr w:type="spellStart"/>
+                        <w:r>
+                          <w:rPr>
+                            <w:b/>
+                          </w:rPr>
+                          <w:t>TargetDataSourceFolder</w:t>
+                        </w:r>
+                        <w:proofErr w:type="spellEnd"/>
+                      </w:p>
+                    </w:tc>
+                    <w:tc>
+                      <w:tcPr>
+                        <w:tcW w:w="4539" w:type="dxa"/>
+                      </w:tcPr>
+                      <w:p>
+                        <w:r>
+                          <w:t>/eCoaching/</w:t>
+                        </w:r>
+                        <w:proofErr w:type="spellStart"/>
+                        <w:r>
+                          <w:t>DataSources</w:t>
+                        </w:r>
+                        <w:proofErr w:type="spellEnd"/>
+                      </w:p>
+                    </w:tc>
+                  </w:tr>
+                  <w:tr>
+                    <w:trPr>
+                      <w:cnfStyle w:val="000000010000" w:firstRow="0" w:lastRow="0" w:firstColumn="0" w:lastColumn="0" w:oddVBand="0" w:evenVBand="0" w:oddHBand="0" w:evenHBand="1" w:firstRowFirstColumn="0" w:firstRowLastColumn="0" w:lastRowFirstColumn="0" w:lastRowLastColumn="0"/>
+                      <w:trHeight w:hRule="exact" w:val="288"/>
+                    </w:trPr>
+                    <w:tc>
+                      <w:tcPr>
+                        <w:tcW w:w="1925" w:type="dxa"/>
+                      </w:tcPr>
+                      <w:p>
+                        <w:pPr>
+                          <w:rPr>
+                            <w:b/>
+                          </w:rPr>
+                        </w:pPr>
+                        <w:proofErr w:type="spellStart"/>
+                        <w:r>
+                          <w:rPr>
+                            <w:b/>
+                          </w:rPr>
+                          <w:t>TargetReportFolder</w:t>
+                        </w:r>
+                        <w:proofErr w:type="spellEnd"/>
+                      </w:p>
+                    </w:tc>
+                    <w:tc>
+                      <w:tcPr>
+                        <w:tcW w:w="4539" w:type="dxa"/>
+                      </w:tcPr>
+                      <w:p>
+                        <w:r>
+                          <w:t>/eCoaching/Reports</w:t>
+                        </w:r>
+                      </w:p>
+                    </w:tc>
+                  </w:tr>
+                  <w:tr>
+                    <w:trPr>
+                      <w:cnfStyle w:val="000000100000" w:firstRow="0" w:lastRow="0" w:firstColumn="0" w:lastColumn="0" w:oddVBand="0" w:evenVBand="0" w:oddHBand="1" w:evenHBand="0" w:firstRowFirstColumn="0" w:firstRowLastColumn="0" w:lastRowFirstColumn="0" w:lastRowLastColumn="0"/>
+                      <w:trHeight w:hRule="exact" w:val="288"/>
+                    </w:trPr>
+                    <w:tc>
+                      <w:tcPr>
+                        <w:tcW w:w="1925" w:type="dxa"/>
+                      </w:tcPr>
+                      <w:p>
+                        <w:pPr>
+                          <w:rPr>
+                            <w:b/>
+                          </w:rPr>
+                        </w:pPr>
+                        <w:proofErr w:type="spellStart"/>
+                        <w:r>
+                          <w:rPr>
+                            <w:b/>
+                          </w:rPr>
+                          <w:t>TargetReportPartFolder</w:t>
+                        </w:r>
+                        <w:proofErr w:type="spellEnd"/>
+                      </w:p>
+                    </w:tc>
+                    <w:tc>
+                      <w:tcPr>
+                        <w:tcW w:w="4539" w:type="dxa"/>
+                      </w:tcPr>
+                      <w:p>
+                        <w:r>
+                          <w:t>Report Parts</w:t>
+                        </w:r>
+                      </w:p>
+                    </w:tc>
+                  </w:tr>
+                  <w:tr>
+                    <w:trPr>
+                      <w:cnfStyle w:val="000000010000" w:firstRow="0" w:lastRow="0" w:firstColumn="0" w:lastColumn="0" w:oddVBand="0" w:evenVBand="0" w:oddHBand="0" w:evenHBand="1" w:firstRowFirstColumn="0" w:firstRowLastColumn="0" w:lastRowFirstColumn="0" w:lastRowLastColumn="0"/>
+                      <w:trHeight w:hRule="exact" w:val="577"/>
+                    </w:trPr>
+                    <w:tc>
+                      <w:tcPr>
+                        <w:tcW w:w="1925" w:type="dxa"/>
+                      </w:tcPr>
+                      <w:p>
+                        <w:pPr>
+                          <w:rPr>
+                            <w:b/>
+                          </w:rPr>
+                        </w:pPr>
+                        <w:proofErr w:type="spellStart"/>
+                        <w:r>
+                          <w:rPr>
+                            <w:b/>
+                          </w:rPr>
+                          <w:lastRenderedPageBreak/>
+                          <w:t>TargetServerURL</w:t>
+                        </w:r>
+                        <w:proofErr w:type="spellEnd"/>
+                      </w:p>
+                    </w:tc>
+                    <w:tc>
+                      <w:tcPr>
+                        <w:tcW w:w="4539" w:type="dxa"/>
+                      </w:tcPr>
+                      <w:p>
+                        <w:r>
+                          <w:t>http</w:t>
+                        </w:r>
+                        <w:r>
+                          <w:t>s</w:t>
+                        </w:r>
+                        <w:r>
+                          <w:t>://f3420-ecldbd01.</w:t>
+                        </w:r>
+                        <w:r>
+                          <w:t>sharedservices</w:t>
+                        </w:r>
+                        <w:r>
+                          <w:t>.local/ReportServer</w:t>
+                        </w:r>
+                      </w:p>
+                    </w:tc>
+                  </w:tr>
+                  <w:tr>
+                    <w:trPr>
+                      <w:cnfStyle w:val="000000100000" w:firstRow="0" w:lastRow="0" w:firstColumn="0" w:lastColumn="0" w:oddVBand="0" w:evenVBand="0" w:oddHBand="1" w:evenHBand="0" w:firstRowFirstColumn="0" w:firstRowLastColumn="0" w:lastRowFirstColumn="0" w:lastRowLastColumn="0"/>
+                      <w:trHeight w:hRule="exact" w:val="288"/>
+                    </w:trPr>
+                    <w:tc>
+                      <w:tcPr>
+                        <w:tcW w:w="1925" w:type="dxa"/>
+                      </w:tcPr>
+                      <w:p>
+                        <w:pPr>
+                          <w:rPr>
+                            <w:b/>
+                          </w:rPr>
+                        </w:pPr>
+                        <w:proofErr w:type="spellStart"/>
+                        <w:r>
+                          <w:rPr>
+                            <w:b/>
+                          </w:rPr>
+                          <w:t>TargetServerVersion</w:t>
+                        </w:r>
+                        <w:proofErr w:type="spellEnd"/>
+                      </w:p>
+                    </w:tc>
+                    <w:tc>
+                      <w:tcPr>
+                        <w:tcW w:w="4539" w:type="dxa"/>
+                      </w:tcPr>
+                      <w:p>
+                        <w:r>
+                          <w:t>SQL Server 2008 R2, 2012 or 2014</w:t>
+                        </w:r>
+                      </w:p>
+                    </w:tc>
+                  </w:tr>
+                  <w:tr>
+                    <w:trPr>
+                      <w:cnfStyle w:val="000000010000" w:firstRow="0" w:lastRow="0" w:firstColumn="0" w:lastColumn="0" w:oddVBand="0" w:evenVBand="0" w:oddHBand="0" w:evenHBand="1" w:firstRowFirstColumn="0" w:firstRowLastColumn="0" w:lastRowFirstColumn="0" w:lastRowLastColumn="0"/>
+                      <w:trHeight w:hRule="exact" w:val="613"/>
+                    </w:trPr>
+                    <w:tc>
+                      <w:tcPr>
+                        <w:tcW w:w="1925" w:type="dxa"/>
+                      </w:tcPr>
+                      <w:p>
+                        <w:pPr>
+                          <w:rPr>
+                            <w:b/>
+                          </w:rPr>
+                        </w:pPr>
+                        <w:r>
+                          <w:rPr>
+                            <w:b/>
+                          </w:rPr>
+                          <w:t>Report Portal</w:t>
+                        </w:r>
+                      </w:p>
+                    </w:tc>
+                    <w:tc>
+                      <w:tcPr>
+                        <w:tcW w:w="4539" w:type="dxa"/>
+                      </w:tcPr>
+                      <w:p>
+                        <w:r>
+                          <w:t>http</w:t>
+                        </w:r>
+                        <w:r>
+                          <w:t>s</w:t>
+                        </w:r>
+                        <w:r>
+                          <w:t>://f3420-ecldbd01</w:t>
+                        </w:r>
+                        <w:r>
+                          <w:t>.</w:t>
+                        </w:r>
+                        <w:r>
+                          <w:t>sharedservices</w:t>
+                        </w:r>
+                        <w:r>
+                          <w:t>.local</w:t>
+                        </w:r>
+                        <w:r>
+                          <w:t>/Reports_ECLD01</w:t>
+                        </w:r>
+                      </w:p>
+                    </w:tc>
+                  </w:tr>
+                </w:tbl>
                 <w:p>
                   <w:pPr>
                     <w:pStyle w:val="SOPBullets"/>
@@ -4804,46 +5183,6 @@
                       <w:numId w:val="0"/>
                     </w:numPr>
                   </w:pPr>
-                  <w:r>
-                    <w:rPr>
-                      <w:noProof/>
-                    </w:rPr>
-                    <w:drawing>
-                      <wp:inline distT="0" distB="0" distL="0" distR="0" wp14:anchorId="632B5755" wp14:editId="10C2370B">
-                        <wp:extent cx="4943475" cy="1562100"/>
-                        <wp:effectExtent l="0" t="0" r="9525" b="0"/>
-                        <wp:docPr id="19" name="Picture 19"/>
-                        <wp:cNvGraphicFramePr>
-                          <a:graphicFrameLocks xmlns:a="http://schemas.openxmlformats.org/drawingml/2006/main" noChangeAspect="1"/>
-                        </wp:cNvGraphicFramePr>
-                        <a:graphic xmlns:a="http://schemas.openxmlformats.org/drawingml/2006/main">
-                          <a:graphicData uri="http://schemas.openxmlformats.org/drawingml/2006/picture">
-                            <pic:pic xmlns:pic="http://schemas.openxmlformats.org/drawingml/2006/picture">
-                              <pic:nvPicPr>
-                                <pic:cNvPr id="1" name=""/>
-                                <pic:cNvPicPr/>
-                              </pic:nvPicPr>
-                              <pic:blipFill>
-                                <a:blip r:embed="rId26"/>
-                                <a:stretch>
-                                  <a:fillRect/>
-                                </a:stretch>
-                              </pic:blipFill>
-                              <pic:spPr>
-                                <a:xfrm>
-                                  <a:off x="0" y="0"/>
-                                  <a:ext cx="4943475" cy="1562100"/>
-                                </a:xfrm>
-                                <a:prstGeom prst="rect">
-                                  <a:avLst/>
-                                </a:prstGeom>
-                              </pic:spPr>
-                            </pic:pic>
-                          </a:graphicData>
-                        </a:graphic>
-                      </wp:inline>
-                    </w:drawing>
-                  </w:r>
                 </w:p>
               </w:tc>
             </w:tr>
@@ -4902,6 +5241,411 @@
                 <w:tcPr>
                   <w:tcW w:w="0" w:type="auto"/>
                 </w:tcPr>
+                <w:tbl>
+                  <w:tblPr>
+                    <w:tblStyle w:val="TableGrid"/>
+                    <w:tblW w:w="0" w:type="auto"/>
+                    <w:tblLook w:val="04A0" w:firstRow="1" w:lastRow="0" w:firstColumn="1" w:lastColumn="0" w:noHBand="0" w:noVBand="1"/>
+                  </w:tblPr>
+                  <w:tblGrid>
+                    <w:gridCol w:w="2451"/>
+                    <w:gridCol w:w="4013"/>
+                  </w:tblGrid>
+                  <w:tr>
+                    <w:trPr>
+                      <w:cnfStyle w:val="100000000000" w:firstRow="1" w:lastRow="0" w:firstColumn="0" w:lastColumn="0" w:oddVBand="0" w:evenVBand="0" w:oddHBand="0" w:evenHBand="0" w:firstRowFirstColumn="0" w:firstRowLastColumn="0" w:lastRowFirstColumn="0" w:lastRowLastColumn="0"/>
+                      <w:trHeight w:hRule="exact" w:val="288"/>
+                    </w:trPr>
+                    <w:tc>
+                      <w:tcPr>
+                        <w:tcW w:w="2695" w:type="dxa"/>
+                      </w:tcPr>
+                      <w:p>
+                        <w:pPr>
+                          <w:rPr>
+                            <w:b/>
+                          </w:rPr>
+                        </w:pPr>
+                        <w:r>
+                          <w:rPr>
+                            <w:b/>
+                          </w:rPr>
+                          <w:t>Overwrite  Datasets</w:t>
+                        </w:r>
+                      </w:p>
+                    </w:tc>
+                    <w:tc>
+                      <w:tcPr>
+                        <w:tcW w:w="5940" w:type="dxa"/>
+                      </w:tcPr>
+                      <w:p>
+                        <w:r>
+                          <w:t>True</w:t>
+                        </w:r>
+                      </w:p>
+                    </w:tc>
+                  </w:tr>
+                  <w:tr>
+                    <w:trPr>
+                      <w:cnfStyle w:val="000000100000" w:firstRow="0" w:lastRow="0" w:firstColumn="0" w:lastColumn="0" w:oddVBand="0" w:evenVBand="0" w:oddHBand="1" w:evenHBand="0" w:firstRowFirstColumn="0" w:firstRowLastColumn="0" w:lastRowFirstColumn="0" w:lastRowLastColumn="0"/>
+                      <w:trHeight w:hRule="exact" w:val="288"/>
+                    </w:trPr>
+                    <w:tc>
+                      <w:tcPr>
+                        <w:tcW w:w="2695" w:type="dxa"/>
+                      </w:tcPr>
+                      <w:p>
+                        <w:pPr>
+                          <w:rPr>
+                            <w:b/>
+                          </w:rPr>
+                        </w:pPr>
+                        <w:r>
+                          <w:rPr>
+                            <w:b/>
+                          </w:rPr>
+                          <w:t xml:space="preserve">Overwrite </w:t>
+                        </w:r>
+                        <w:proofErr w:type="spellStart"/>
+                        <w:r>
+                          <w:rPr>
+                            <w:b/>
+                          </w:rPr>
+                          <w:t>DataSources</w:t>
+                        </w:r>
+                        <w:proofErr w:type="spellEnd"/>
+                      </w:p>
+                    </w:tc>
+                    <w:tc>
+                      <w:tcPr>
+                        <w:tcW w:w="5940" w:type="dxa"/>
+                      </w:tcPr>
+                      <w:p>
+                        <w:r>
+                          <w:t>False</w:t>
+                        </w:r>
+                      </w:p>
+                    </w:tc>
+                  </w:tr>
+                  <w:tr>
+                    <w:trPr>
+                      <w:cnfStyle w:val="000000010000" w:firstRow="0" w:lastRow="0" w:firstColumn="0" w:lastColumn="0" w:oddVBand="0" w:evenVBand="0" w:oddHBand="0" w:evenHBand="1" w:firstRowFirstColumn="0" w:firstRowLastColumn="0" w:lastRowFirstColumn="0" w:lastRowLastColumn="0"/>
+                      <w:trHeight w:hRule="exact" w:val="288"/>
+                    </w:trPr>
+                    <w:tc>
+                      <w:tcPr>
+                        <w:tcW w:w="2695" w:type="dxa"/>
+                      </w:tcPr>
+                      <w:p>
+                        <w:pPr>
+                          <w:rPr>
+                            <w:b/>
+                          </w:rPr>
+                        </w:pPr>
+                        <w:proofErr w:type="spellStart"/>
+                        <w:r>
+                          <w:rPr>
+                            <w:b/>
+                          </w:rPr>
+                          <w:t>TargetDatasetFolder</w:t>
+                        </w:r>
+                        <w:proofErr w:type="spellEnd"/>
+                      </w:p>
+                    </w:tc>
+                    <w:tc>
+                      <w:tcPr>
+                        <w:tcW w:w="5940" w:type="dxa"/>
+                      </w:tcPr>
+                      <w:p>
+                        <w:r>
+                          <w:t>/eCoaching/Datasets</w:t>
+                        </w:r>
+                      </w:p>
+                    </w:tc>
+                  </w:tr>
+                  <w:tr>
+                    <w:trPr>
+                      <w:cnfStyle w:val="000000100000" w:firstRow="0" w:lastRow="0" w:firstColumn="0" w:lastColumn="0" w:oddVBand="0" w:evenVBand="0" w:oddHBand="1" w:evenHBand="0" w:firstRowFirstColumn="0" w:firstRowLastColumn="0" w:lastRowFirstColumn="0" w:lastRowLastColumn="0"/>
+                      <w:trHeight w:hRule="exact" w:val="288"/>
+                    </w:trPr>
+                    <w:tc>
+                      <w:tcPr>
+                        <w:tcW w:w="2695" w:type="dxa"/>
+                      </w:tcPr>
+                      <w:p>
+                        <w:pPr>
+                          <w:rPr>
+                            <w:b/>
+                          </w:rPr>
+                        </w:pPr>
+                        <w:proofErr w:type="spellStart"/>
+                        <w:r>
+                          <w:rPr>
+                            <w:b/>
+                          </w:rPr>
+                          <w:t>TargetDataSourceFolder</w:t>
+                        </w:r>
+                        <w:proofErr w:type="spellEnd"/>
+                      </w:p>
+                    </w:tc>
+                    <w:tc>
+                      <w:tcPr>
+                        <w:tcW w:w="5940" w:type="dxa"/>
+                      </w:tcPr>
+                      <w:p>
+                        <w:r>
+                          <w:t>/eCoaching/</w:t>
+                        </w:r>
+                        <w:proofErr w:type="spellStart"/>
+                        <w:r>
+                          <w:t>DataSources</w:t>
+                        </w:r>
+                        <w:proofErr w:type="spellEnd"/>
+                      </w:p>
+                    </w:tc>
+                  </w:tr>
+                  <w:tr>
+                    <w:trPr>
+                      <w:cnfStyle w:val="000000010000" w:firstRow="0" w:lastRow="0" w:firstColumn="0" w:lastColumn="0" w:oddVBand="0" w:evenVBand="0" w:oddHBand="0" w:evenHBand="1" w:firstRowFirstColumn="0" w:firstRowLastColumn="0" w:lastRowFirstColumn="0" w:lastRowLastColumn="0"/>
+                      <w:trHeight w:hRule="exact" w:val="288"/>
+                    </w:trPr>
+                    <w:tc>
+                      <w:tcPr>
+                        <w:tcW w:w="2695" w:type="dxa"/>
+                      </w:tcPr>
+                      <w:p>
+                        <w:pPr>
+                          <w:rPr>
+                            <w:b/>
+                          </w:rPr>
+                        </w:pPr>
+                        <w:proofErr w:type="spellStart"/>
+                        <w:r>
+                          <w:rPr>
+                            <w:b/>
+                          </w:rPr>
+                          <w:t>TargetReportFolder</w:t>
+                        </w:r>
+                        <w:proofErr w:type="spellEnd"/>
+                      </w:p>
+                    </w:tc>
+                    <w:tc>
+                      <w:tcPr>
+                        <w:tcW w:w="5940" w:type="dxa"/>
+                      </w:tcPr>
+                      <w:p>
+                        <w:r>
+                          <w:t>/eCoaching/Reports</w:t>
+                        </w:r>
+                      </w:p>
+                    </w:tc>
+                  </w:tr>
+                  <w:tr>
+                    <w:trPr>
+                      <w:cnfStyle w:val="000000100000" w:firstRow="0" w:lastRow="0" w:firstColumn="0" w:lastColumn="0" w:oddVBand="0" w:evenVBand="0" w:oddHBand="1" w:evenHBand="0" w:firstRowFirstColumn="0" w:firstRowLastColumn="0" w:lastRowFirstColumn="0" w:lastRowLastColumn="0"/>
+                      <w:trHeight w:hRule="exact" w:val="288"/>
+                    </w:trPr>
+                    <w:tc>
+                      <w:tcPr>
+                        <w:tcW w:w="2695" w:type="dxa"/>
+                      </w:tcPr>
+                      <w:p>
+                        <w:pPr>
+                          <w:rPr>
+                            <w:b/>
+                          </w:rPr>
+                        </w:pPr>
+                        <w:proofErr w:type="spellStart"/>
+                        <w:r>
+                          <w:rPr>
+                            <w:b/>
+                          </w:rPr>
+                          <w:t>TargetReportPartFolder</w:t>
+                        </w:r>
+                        <w:proofErr w:type="spellEnd"/>
+                      </w:p>
+                    </w:tc>
+                    <w:tc>
+                      <w:tcPr>
+                        <w:tcW w:w="5940" w:type="dxa"/>
+                      </w:tcPr>
+                      <w:p>
+                        <w:r>
+                          <w:t>Report Parts</w:t>
+                        </w:r>
+                      </w:p>
+                    </w:tc>
+                  </w:tr>
+                  <w:tr>
+                    <w:trPr>
+                      <w:cnfStyle w:val="000000010000" w:firstRow="0" w:lastRow="0" w:firstColumn="0" w:lastColumn="0" w:oddVBand="0" w:evenVBand="0" w:oddHBand="0" w:evenHBand="1" w:firstRowFirstColumn="0" w:firstRowLastColumn="0" w:lastRowFirstColumn="0" w:lastRowLastColumn="0"/>
+                      <w:trHeight w:hRule="exact" w:val="676"/>
+                    </w:trPr>
+                    <w:tc>
+                      <w:tcPr>
+                        <w:tcW w:w="2695" w:type="dxa"/>
+                      </w:tcPr>
+                      <w:p>
+                        <w:pPr>
+                          <w:rPr>
+                            <w:b/>
+                          </w:rPr>
+                        </w:pPr>
+                        <w:proofErr w:type="spellStart"/>
+                        <w:r>
+                          <w:rPr>
+                            <w:b/>
+                          </w:rPr>
+                          <w:t>TargetServerURL</w:t>
+                        </w:r>
+                        <w:proofErr w:type="spellEnd"/>
+                      </w:p>
+                    </w:tc>
+                    <w:tc>
+                      <w:tcPr>
+                        <w:tcW w:w="5940" w:type="dxa"/>
+                      </w:tcPr>
+                      <w:p>
+                        <w:r>
+                          <w:t>http</w:t>
+                        </w:r>
+                        <w:r>
+                          <w:t>s</w:t>
+                        </w:r>
+                        <w:r>
+                          <w:t>://f3420-ecldb</w:t>
+                        </w:r>
+                        <w:r>
+                          <w:t>t</w:t>
+                        </w:r>
+                        <w:r>
+                          <w:t>01.</w:t>
+                        </w:r>
+                        <w:r>
+                          <w:t xml:space="preserve"> </w:t>
+                        </w:r>
+                        <w:proofErr w:type="spellStart"/>
+                        <w:r>
+                          <w:t>sharedservices</w:t>
+                        </w:r>
+                        <w:r>
+                          <w:t>.local</w:t>
+                        </w:r>
+                        <w:proofErr w:type="spellEnd"/>
+                        <w:r>
+                          <w:t>/</w:t>
+                        </w:r>
+                        <w:proofErr w:type="spellStart"/>
+                        <w:r>
+                          <w:t>ReportServer</w:t>
+                        </w:r>
+                        <w:proofErr w:type="spellEnd"/>
+                      </w:p>
+                    </w:tc>
+                  </w:tr>
+                  <w:tr>
+                    <w:trPr>
+                      <w:cnfStyle w:val="000000100000" w:firstRow="0" w:lastRow="0" w:firstColumn="0" w:lastColumn="0" w:oddVBand="0" w:evenVBand="0" w:oddHBand="1" w:evenHBand="0" w:firstRowFirstColumn="0" w:firstRowLastColumn="0" w:lastRowFirstColumn="0" w:lastRowLastColumn="0"/>
+                      <w:trHeight w:hRule="exact" w:val="288"/>
+                    </w:trPr>
+                    <w:tc>
+                      <w:tcPr>
+                        <w:tcW w:w="2695" w:type="dxa"/>
+                      </w:tcPr>
+                      <w:p>
+                        <w:pPr>
+                          <w:rPr>
+                            <w:b/>
+                          </w:rPr>
+                        </w:pPr>
+                        <w:proofErr w:type="spellStart"/>
+                        <w:r>
+                          <w:rPr>
+                            <w:b/>
+                          </w:rPr>
+                          <w:t>TargetServerVersion</w:t>
+                        </w:r>
+                        <w:proofErr w:type="spellEnd"/>
+                      </w:p>
+                    </w:tc>
+                    <w:tc>
+                      <w:tcPr>
+                        <w:tcW w:w="5940" w:type="dxa"/>
+                      </w:tcPr>
+                      <w:p>
+                        <w:r>
+                          <w:t>SQL Server 2008 R2, 2012 or 2014</w:t>
+                        </w:r>
+                      </w:p>
+                    </w:tc>
+                  </w:tr>
+                  <w:tr>
+                    <w:trPr>
+                      <w:cnfStyle w:val="000000010000" w:firstRow="0" w:lastRow="0" w:firstColumn="0" w:lastColumn="0" w:oddVBand="0" w:evenVBand="0" w:oddHBand="0" w:evenHBand="1" w:firstRowFirstColumn="0" w:firstRowLastColumn="0" w:lastRowFirstColumn="0" w:lastRowLastColumn="0"/>
+                      <w:trHeight w:hRule="exact" w:val="649"/>
+                    </w:trPr>
+                    <w:tc>
+                      <w:tcPr>
+                        <w:tcW w:w="2695" w:type="dxa"/>
+                      </w:tcPr>
+                      <w:p>
+                        <w:pPr>
+                          <w:rPr>
+                            <w:b/>
+                          </w:rPr>
+                        </w:pPr>
+                        <w:r>
+                          <w:rPr>
+                            <w:b/>
+                          </w:rPr>
+                          <w:t>Report Portal</w:t>
+                        </w:r>
+                      </w:p>
+                    </w:tc>
+                    <w:tc>
+                      <w:tcPr>
+                        <w:tcW w:w="5940" w:type="dxa"/>
+                      </w:tcPr>
+                      <w:p>
+                        <w:r>
+                          <w:t>http</w:t>
+                        </w:r>
+                        <w:r>
+                          <w:t>s</w:t>
+                        </w:r>
+                        <w:r>
+                          <w:t>://f3420-ecldb</w:t>
+                        </w:r>
+                        <w:r>
+                          <w:t>t</w:t>
+                        </w:r>
+                        <w:r>
+                          <w:t>01</w:t>
+                        </w:r>
+                        <w:r>
+                          <w:t xml:space="preserve">. </w:t>
+                        </w:r>
+                        <w:proofErr w:type="spellStart"/>
+                        <w:r>
+                          <w:t>sharedservices</w:t>
+                        </w:r>
+                        <w:r>
+                          <w:t>.local</w:t>
+                        </w:r>
+                        <w:proofErr w:type="spellEnd"/>
+                        <w:r>
+                          <w:t>/Reports_ECL</w:t>
+                        </w:r>
+                        <w:r>
+                          <w:t>T</w:t>
+                        </w:r>
+                        <w:r>
+                          <w:t>01</w:t>
+                        </w:r>
+                      </w:p>
+                    </w:tc>
+                  </w:tr>
+                </w:tbl>
                 <w:p>
                   <w:pPr>
                     <w:pStyle w:val="SOPBullets"/>
@@ -4910,46 +5654,6 @@
                       <w:numId w:val="0"/>
                     </w:numPr>
                   </w:pPr>
-                  <w:r>
-                    <w:rPr>
-                      <w:noProof/>
-                    </w:rPr>
-                    <w:drawing>
-                      <wp:inline distT="0" distB="0" distL="0" distR="0" wp14:anchorId="55C140CA" wp14:editId="71DF64EA">
-                        <wp:extent cx="4924425" cy="1552575"/>
-                        <wp:effectExtent l="0" t="0" r="9525" b="9525"/>
-                        <wp:docPr id="17" name="Picture 17"/>
-                        <wp:cNvGraphicFramePr>
-                          <a:graphicFrameLocks xmlns:a="http://schemas.openxmlformats.org/drawingml/2006/main" noChangeAspect="1"/>
-                        </wp:cNvGraphicFramePr>
-                        <a:graphic xmlns:a="http://schemas.openxmlformats.org/drawingml/2006/main">
-                          <a:graphicData uri="http://schemas.openxmlformats.org/drawingml/2006/picture">
-                            <pic:pic xmlns:pic="http://schemas.openxmlformats.org/drawingml/2006/picture">
-                              <pic:nvPicPr>
-                                <pic:cNvPr id="1" name=""/>
-                                <pic:cNvPicPr/>
-                              </pic:nvPicPr>
-                              <pic:blipFill>
-                                <a:blip r:embed="rId27"/>
-                                <a:stretch>
-                                  <a:fillRect/>
-                                </a:stretch>
-                              </pic:blipFill>
-                              <pic:spPr>
-                                <a:xfrm>
-                                  <a:off x="0" y="0"/>
-                                  <a:ext cx="4924425" cy="1552575"/>
-                                </a:xfrm>
-                                <a:prstGeom prst="rect">
-                                  <a:avLst/>
-                                </a:prstGeom>
-                              </pic:spPr>
-                            </pic:pic>
-                          </a:graphicData>
-                        </a:graphic>
-                      </wp:inline>
-                    </w:drawing>
-                  </w:r>
                 </w:p>
               </w:tc>
             </w:tr>
@@ -5005,11 +5709,436 @@
             <w:tr>
               <w:trPr>
                 <w:cnfStyle w:val="000000010000" w:firstRow="0" w:lastRow="0" w:firstColumn="0" w:lastColumn="0" w:oddVBand="0" w:evenVBand="0" w:oddHBand="0" w:evenHBand="1" w:firstRowFirstColumn="0" w:firstRowLastColumn="0" w:lastRowFirstColumn="0" w:lastRowLastColumn="0"/>
+                <w:trHeight w:val="3158"/>
               </w:trPr>
               <w:tc>
                 <w:tcPr>
                   <w:tcW w:w="0" w:type="auto"/>
                 </w:tcPr>
+                <w:tbl>
+                  <w:tblPr>
+                    <w:tblStyle w:val="TableGrid"/>
+                    <w:tblW w:w="0" w:type="auto"/>
+                    <w:tblLook w:val="04A0" w:firstRow="1" w:lastRow="0" w:firstColumn="1" w:lastColumn="0" w:noHBand="0" w:noVBand="1"/>
+                  </w:tblPr>
+                  <w:tblGrid>
+                    <w:gridCol w:w="2364"/>
+                    <w:gridCol w:w="4100"/>
+                  </w:tblGrid>
+                  <w:tr>
+                    <w:trPr>
+                      <w:cnfStyle w:val="100000000000" w:firstRow="1" w:lastRow="0" w:firstColumn="0" w:lastColumn="0" w:oddVBand="0" w:evenVBand="0" w:oddHBand="0" w:evenHBand="0" w:firstRowFirstColumn="0" w:firstRowLastColumn="0" w:lastRowFirstColumn="0" w:lastRowLastColumn="0"/>
+                      <w:trHeight w:hRule="exact" w:val="288"/>
+                    </w:trPr>
+                    <w:tc>
+                      <w:tcPr>
+                        <w:tcW w:w="2695" w:type="dxa"/>
+                      </w:tcPr>
+                      <w:p>
+                        <w:pPr>
+                          <w:rPr>
+                            <w:b/>
+                          </w:rPr>
+                        </w:pPr>
+                        <w:r>
+                          <w:rPr>
+                            <w:b/>
+                          </w:rPr>
+                          <w:t>Overwrite  Datasets</w:t>
+                        </w:r>
+                      </w:p>
+                    </w:tc>
+                    <w:tc>
+                      <w:tcPr>
+                        <w:tcW w:w="6210" w:type="dxa"/>
+                      </w:tcPr>
+                      <w:p>
+                        <w:r>
+                          <w:t>True</w:t>
+                        </w:r>
+                      </w:p>
+                    </w:tc>
+                  </w:tr>
+                  <w:tr>
+                    <w:trPr>
+                      <w:cnfStyle w:val="000000100000" w:firstRow="0" w:lastRow="0" w:firstColumn="0" w:lastColumn="0" w:oddVBand="0" w:evenVBand="0" w:oddHBand="1" w:evenHBand="0" w:firstRowFirstColumn="0" w:firstRowLastColumn="0" w:lastRowFirstColumn="0" w:lastRowLastColumn="0"/>
+                      <w:trHeight w:hRule="exact" w:val="288"/>
+                    </w:trPr>
+                    <w:tc>
+                      <w:tcPr>
+                        <w:tcW w:w="2695" w:type="dxa"/>
+                      </w:tcPr>
+                      <w:p>
+                        <w:pPr>
+                          <w:rPr>
+                            <w:b/>
+                          </w:rPr>
+                        </w:pPr>
+                        <w:r>
+                          <w:rPr>
+                            <w:b/>
+                          </w:rPr>
+                          <w:t xml:space="preserve">Overwrite </w:t>
+                        </w:r>
+                        <w:proofErr w:type="spellStart"/>
+                        <w:r>
+                          <w:rPr>
+                            <w:b/>
+                          </w:rPr>
+                          <w:t>DataSources</w:t>
+                        </w:r>
+                        <w:proofErr w:type="spellEnd"/>
+                      </w:p>
+                    </w:tc>
+                    <w:tc>
+                      <w:tcPr>
+                        <w:tcW w:w="6210" w:type="dxa"/>
+                      </w:tcPr>
+                      <w:p>
+                        <w:r>
+                          <w:t>False</w:t>
+                        </w:r>
+                      </w:p>
+                    </w:tc>
+                  </w:tr>
+                  <w:tr>
+                    <w:trPr>
+                      <w:cnfStyle w:val="000000010000" w:firstRow="0" w:lastRow="0" w:firstColumn="0" w:lastColumn="0" w:oddVBand="0" w:evenVBand="0" w:oddHBand="0" w:evenHBand="1" w:firstRowFirstColumn="0" w:firstRowLastColumn="0" w:lastRowFirstColumn="0" w:lastRowLastColumn="0"/>
+                      <w:trHeight w:hRule="exact" w:val="288"/>
+                    </w:trPr>
+                    <w:tc>
+                      <w:tcPr>
+                        <w:tcW w:w="2695" w:type="dxa"/>
+                      </w:tcPr>
+                      <w:p>
+                        <w:pPr>
+                          <w:rPr>
+                            <w:b/>
+                          </w:rPr>
+                        </w:pPr>
+                        <w:proofErr w:type="spellStart"/>
+                        <w:r>
+                          <w:rPr>
+                            <w:b/>
+                          </w:rPr>
+                          <w:t>TargetDatasetFolder</w:t>
+                        </w:r>
+                        <w:proofErr w:type="spellEnd"/>
+                      </w:p>
+                    </w:tc>
+                    <w:tc>
+                      <w:tcPr>
+                        <w:tcW w:w="6210" w:type="dxa"/>
+                      </w:tcPr>
+                      <w:p>
+                        <w:r>
+                          <w:t>/eCoaching/</w:t>
+                        </w:r>
+                        <w:proofErr w:type="spellStart"/>
+                        <w:r>
+                          <w:t>LoadTest</w:t>
+                        </w:r>
+                        <w:proofErr w:type="spellEnd"/>
+                        <w:r>
+                          <w:t>/Datasets</w:t>
+                        </w:r>
+                      </w:p>
+                    </w:tc>
+                  </w:tr>
+                  <w:tr>
+                    <w:trPr>
+                      <w:cnfStyle w:val="000000100000" w:firstRow="0" w:lastRow="0" w:firstColumn="0" w:lastColumn="0" w:oddVBand="0" w:evenVBand="0" w:oddHBand="1" w:evenHBand="0" w:firstRowFirstColumn="0" w:firstRowLastColumn="0" w:lastRowFirstColumn="0" w:lastRowLastColumn="0"/>
+                      <w:trHeight w:hRule="exact" w:val="288"/>
+                    </w:trPr>
+                    <w:tc>
+                      <w:tcPr>
+                        <w:tcW w:w="2695" w:type="dxa"/>
+                      </w:tcPr>
+                      <w:p>
+                        <w:pPr>
+                          <w:rPr>
+                            <w:b/>
+                          </w:rPr>
+                        </w:pPr>
+                        <w:proofErr w:type="spellStart"/>
+                        <w:r>
+                          <w:rPr>
+                            <w:b/>
+                          </w:rPr>
+                          <w:t>TargetDataSourceFolder</w:t>
+                        </w:r>
+                        <w:proofErr w:type="spellEnd"/>
+                      </w:p>
+                    </w:tc>
+                    <w:tc>
+                      <w:tcPr>
+                        <w:tcW w:w="6210" w:type="dxa"/>
+                      </w:tcPr>
+                      <w:p>
+                        <w:r>
+                          <w:t>/eCoaching/</w:t>
+                        </w:r>
+                        <w:proofErr w:type="spellStart"/>
+                        <w:r>
+                          <w:t>LoadTest</w:t>
+                        </w:r>
+                        <w:proofErr w:type="spellEnd"/>
+                        <w:r>
+                          <w:t>/</w:t>
+                        </w:r>
+                        <w:proofErr w:type="spellStart"/>
+                        <w:r>
+                          <w:t>DataSources</w:t>
+                        </w:r>
+                        <w:proofErr w:type="spellEnd"/>
+                      </w:p>
+                    </w:tc>
+                  </w:tr>
+                  <w:tr>
+                    <w:trPr>
+                      <w:cnfStyle w:val="000000010000" w:firstRow="0" w:lastRow="0" w:firstColumn="0" w:lastColumn="0" w:oddVBand="0" w:evenVBand="0" w:oddHBand="0" w:evenHBand="1" w:firstRowFirstColumn="0" w:firstRowLastColumn="0" w:lastRowFirstColumn="0" w:lastRowLastColumn="0"/>
+                      <w:trHeight w:hRule="exact" w:val="288"/>
+                    </w:trPr>
+                    <w:tc>
+                      <w:tcPr>
+                        <w:tcW w:w="2695" w:type="dxa"/>
+                      </w:tcPr>
+                      <w:p>
+                        <w:pPr>
+                          <w:rPr>
+                            <w:b/>
+                          </w:rPr>
+                        </w:pPr>
+                        <w:proofErr w:type="spellStart"/>
+                        <w:r>
+                          <w:rPr>
+                            <w:b/>
+                          </w:rPr>
+                          <w:t>TargetReportFolder</w:t>
+                        </w:r>
+                        <w:proofErr w:type="spellEnd"/>
+                      </w:p>
+                    </w:tc>
+                    <w:tc>
+                      <w:tcPr>
+                        <w:tcW w:w="6210" w:type="dxa"/>
+                      </w:tcPr>
+                      <w:p>
+                        <w:r>
+                          <w:t>/eCoaching/</w:t>
+                        </w:r>
+                        <w:proofErr w:type="spellStart"/>
+                        <w:r>
+                          <w:t>LoadTest</w:t>
+                        </w:r>
+                        <w:proofErr w:type="spellEnd"/>
+                        <w:r>
+                          <w:t>/Reports</w:t>
+                        </w:r>
+                      </w:p>
+                    </w:tc>
+                  </w:tr>
+                  <w:tr>
+                    <w:trPr>
+                      <w:cnfStyle w:val="000000100000" w:firstRow="0" w:lastRow="0" w:firstColumn="0" w:lastColumn="0" w:oddVBand="0" w:evenVBand="0" w:oddHBand="1" w:evenHBand="0" w:firstRowFirstColumn="0" w:firstRowLastColumn="0" w:lastRowFirstColumn="0" w:lastRowLastColumn="0"/>
+                      <w:trHeight w:hRule="exact" w:val="288"/>
+                    </w:trPr>
+                    <w:tc>
+                      <w:tcPr>
+                        <w:tcW w:w="2695" w:type="dxa"/>
+                      </w:tcPr>
+                      <w:p>
+                        <w:pPr>
+                          <w:rPr>
+                            <w:b/>
+                          </w:rPr>
+                        </w:pPr>
+                        <w:proofErr w:type="spellStart"/>
+                        <w:r>
+                          <w:rPr>
+                            <w:b/>
+                          </w:rPr>
+                          <w:t>TargetReportPartFolder</w:t>
+                        </w:r>
+                        <w:proofErr w:type="spellEnd"/>
+                      </w:p>
+                    </w:tc>
+                    <w:tc>
+                      <w:tcPr>
+                        <w:tcW w:w="6210" w:type="dxa"/>
+                      </w:tcPr>
+                      <w:p>
+                        <w:r>
+                          <w:t>Report Parts</w:t>
+                        </w:r>
+                      </w:p>
+                    </w:tc>
+                  </w:tr>
+                  <w:tr>
+                    <w:trPr>
+                      <w:cnfStyle w:val="000000010000" w:firstRow="0" w:lastRow="0" w:firstColumn="0" w:lastColumn="0" w:oddVBand="0" w:evenVBand="0" w:oddHBand="0" w:evenHBand="1" w:firstRowFirstColumn="0" w:firstRowLastColumn="0" w:lastRowFirstColumn="0" w:lastRowLastColumn="0"/>
+                      <w:trHeight w:hRule="exact" w:val="631"/>
+                    </w:trPr>
+                    <w:tc>
+                      <w:tcPr>
+                        <w:tcW w:w="2695" w:type="dxa"/>
+                      </w:tcPr>
+                      <w:p>
+                        <w:pPr>
+                          <w:rPr>
+                            <w:b/>
+                          </w:rPr>
+                        </w:pPr>
+                        <w:proofErr w:type="spellStart"/>
+                        <w:r>
+                          <w:rPr>
+                            <w:b/>
+                          </w:rPr>
+                          <w:t>TargetServerURL</w:t>
+                        </w:r>
+                        <w:proofErr w:type="spellEnd"/>
+                      </w:p>
+                    </w:tc>
+                    <w:tc>
+                      <w:tcPr>
+                        <w:tcW w:w="6210" w:type="dxa"/>
+                      </w:tcPr>
+                      <w:p>
+                        <w:r>
+                          <w:t>http</w:t>
+                        </w:r>
+                        <w:r>
+                          <w:t>s</w:t>
+                        </w:r>
+                        <w:r>
+                          <w:t>://f3420-ecldb</w:t>
+                        </w:r>
+                        <w:r>
+                          <w:t>p</w:t>
+                        </w:r>
+                        <w:r>
+                          <w:t>01.</w:t>
+                        </w:r>
+                        <w:r>
+                          <w:t xml:space="preserve"> </w:t>
+                        </w:r>
+                        <w:proofErr w:type="spellStart"/>
+                        <w:r>
+                          <w:t>sharedservices</w:t>
+                        </w:r>
+                        <w:r>
+                          <w:t>.local</w:t>
+                        </w:r>
+                        <w:proofErr w:type="spellEnd"/>
+                        <w:r>
+                          <w:t>/</w:t>
+                        </w:r>
+                        <w:proofErr w:type="spellStart"/>
+                        <w:r>
+                          <w:t>ReportServer</w:t>
+                        </w:r>
+                        <w:proofErr w:type="spellEnd"/>
+                      </w:p>
+                    </w:tc>
+                  </w:tr>
+                  <w:tr>
+                    <w:trPr>
+                      <w:cnfStyle w:val="000000100000" w:firstRow="0" w:lastRow="0" w:firstColumn="0" w:lastColumn="0" w:oddVBand="0" w:evenVBand="0" w:oddHBand="1" w:evenHBand="0" w:firstRowFirstColumn="0" w:firstRowLastColumn="0" w:lastRowFirstColumn="0" w:lastRowLastColumn="0"/>
+                      <w:trHeight w:hRule="exact" w:val="288"/>
+                    </w:trPr>
+                    <w:tc>
+                      <w:tcPr>
+                        <w:tcW w:w="2695" w:type="dxa"/>
+                      </w:tcPr>
+                      <w:p>
+                        <w:pPr>
+                          <w:rPr>
+                            <w:b/>
+                          </w:rPr>
+                        </w:pPr>
+                        <w:proofErr w:type="spellStart"/>
+                        <w:r>
+                          <w:rPr>
+                            <w:b/>
+                          </w:rPr>
+                          <w:t>TargetServerVersion</w:t>
+                        </w:r>
+                        <w:proofErr w:type="spellEnd"/>
+                      </w:p>
+                    </w:tc>
+                    <w:tc>
+                      <w:tcPr>
+                        <w:tcW w:w="6210" w:type="dxa"/>
+                      </w:tcPr>
+                      <w:p>
+                        <w:r>
+                          <w:t>SQL Server 2008 R2, 2012 or 2014</w:t>
+                        </w:r>
+                      </w:p>
+                    </w:tc>
+                  </w:tr>
+                  <w:tr>
+                    <w:trPr>
+                      <w:cnfStyle w:val="000000010000" w:firstRow="0" w:lastRow="0" w:firstColumn="0" w:lastColumn="0" w:oddVBand="0" w:evenVBand="0" w:oddHBand="0" w:evenHBand="1" w:firstRowFirstColumn="0" w:firstRowLastColumn="0" w:lastRowFirstColumn="0" w:lastRowLastColumn="0"/>
+                      <w:trHeight w:hRule="exact" w:val="694"/>
+                    </w:trPr>
+                    <w:tc>
+                      <w:tcPr>
+                        <w:tcW w:w="2695" w:type="dxa"/>
+                      </w:tcPr>
+                      <w:p>
+                        <w:pPr>
+                          <w:rPr>
+                            <w:b/>
+                          </w:rPr>
+                        </w:pPr>
+                        <w:r>
+                          <w:rPr>
+                            <w:b/>
+                          </w:rPr>
+                          <w:t>Report Portal</w:t>
+                        </w:r>
+                      </w:p>
+                    </w:tc>
+                    <w:tc>
+                      <w:tcPr>
+                        <w:tcW w:w="6210" w:type="dxa"/>
+                      </w:tcPr>
+                      <w:p>
+                        <w:r>
+                          <w:t>http</w:t>
+                        </w:r>
+                        <w:r>
+                          <w:t>s</w:t>
+                        </w:r>
+                        <w:r>
+                          <w:t>://f3420-ecldb</w:t>
+                        </w:r>
+                        <w:r>
+                          <w:t>p</w:t>
+                        </w:r>
+                        <w:r>
+                          <w:t>01</w:t>
+                        </w:r>
+                        <w:r>
+                          <w:t>.sharedservices</w:t>
+                        </w:r>
+                        <w:r>
+                          <w:t>.local</w:t>
+                        </w:r>
+                        <w:r>
+                          <w:t>/Reports_ECL</w:t>
+                        </w:r>
+                        <w:r>
+                          <w:t>P</w:t>
+                        </w:r>
+                        <w:r>
+                          <w:t>01</w:t>
+                        </w:r>
+                      </w:p>
+                    </w:tc>
+                  </w:tr>
+                </w:tbl>
                 <w:p>
                   <w:pPr>
                     <w:pStyle w:val="SOPBullets"/>
@@ -5018,46 +6147,6 @@
                       <w:numId w:val="0"/>
                     </w:numPr>
                   </w:pPr>
-                  <w:r>
-                    <w:rPr>
-                      <w:noProof/>
-                    </w:rPr>
-                    <w:drawing>
-                      <wp:inline distT="0" distB="0" distL="0" distR="0" wp14:anchorId="574CB97C" wp14:editId="3574AC47">
-                        <wp:extent cx="4876800" cy="1590675"/>
-                        <wp:effectExtent l="0" t="0" r="0" b="9525"/>
-                        <wp:docPr id="18" name="Picture 18"/>
-                        <wp:cNvGraphicFramePr>
-                          <a:graphicFrameLocks xmlns:a="http://schemas.openxmlformats.org/drawingml/2006/main" noChangeAspect="1"/>
-                        </wp:cNvGraphicFramePr>
-                        <a:graphic xmlns:a="http://schemas.openxmlformats.org/drawingml/2006/main">
-                          <a:graphicData uri="http://schemas.openxmlformats.org/drawingml/2006/picture">
-                            <pic:pic xmlns:pic="http://schemas.openxmlformats.org/drawingml/2006/picture">
-                              <pic:nvPicPr>
-                                <pic:cNvPr id="1" name=""/>
-                                <pic:cNvPicPr/>
-                              </pic:nvPicPr>
-                              <pic:blipFill>
-                                <a:blip r:embed="rId28"/>
-                                <a:stretch>
-                                  <a:fillRect/>
-                                </a:stretch>
-                              </pic:blipFill>
-                              <pic:spPr>
-                                <a:xfrm>
-                                  <a:off x="0" y="0"/>
-                                  <a:ext cx="4876800" cy="1590675"/>
-                                </a:xfrm>
-                                <a:prstGeom prst="rect">
-                                  <a:avLst/>
-                                </a:prstGeom>
-                              </pic:spPr>
-                            </pic:pic>
-                          </a:graphicData>
-                        </a:graphic>
-                      </wp:inline>
-                    </w:drawing>
-                  </w:r>
                 </w:p>
               </w:tc>
             </w:tr>
@@ -5116,6 +6205,407 @@
                 <w:tcPr>
                   <w:tcW w:w="0" w:type="auto"/>
                 </w:tcPr>
+                <w:tbl>
+                  <w:tblPr>
+                    <w:tblStyle w:val="TableGrid"/>
+                    <w:tblW w:w="0" w:type="auto"/>
+                    <w:tblLook w:val="04A0" w:firstRow="1" w:lastRow="0" w:firstColumn="1" w:lastColumn="0" w:noHBand="0" w:noVBand="1"/>
+                  </w:tblPr>
+                  <w:tblGrid>
+                    <w:gridCol w:w="2364"/>
+                    <w:gridCol w:w="4100"/>
+                  </w:tblGrid>
+                  <w:tr>
+                    <w:trPr>
+                      <w:cnfStyle w:val="100000000000" w:firstRow="1" w:lastRow="0" w:firstColumn="0" w:lastColumn="0" w:oddVBand="0" w:evenVBand="0" w:oddHBand="0" w:evenHBand="0" w:firstRowFirstColumn="0" w:firstRowLastColumn="0" w:lastRowFirstColumn="0" w:lastRowLastColumn="0"/>
+                      <w:trHeight w:hRule="exact" w:val="288"/>
+                    </w:trPr>
+                    <w:tc>
+                      <w:tcPr>
+                        <w:tcW w:w="2695" w:type="dxa"/>
+                      </w:tcPr>
+                      <w:p>
+                        <w:pPr>
+                          <w:rPr>
+                            <w:b/>
+                          </w:rPr>
+                        </w:pPr>
+                        <w:r>
+                          <w:rPr>
+                            <w:b/>
+                          </w:rPr>
+                          <w:t>Overwrite  Datasets</w:t>
+                        </w:r>
+                      </w:p>
+                    </w:tc>
+                    <w:tc>
+                      <w:tcPr>
+                        <w:tcW w:w="6210" w:type="dxa"/>
+                      </w:tcPr>
+                      <w:p>
+                        <w:r>
+                          <w:t>True</w:t>
+                        </w:r>
+                      </w:p>
+                    </w:tc>
+                  </w:tr>
+                  <w:tr>
+                    <w:trPr>
+                      <w:cnfStyle w:val="000000100000" w:firstRow="0" w:lastRow="0" w:firstColumn="0" w:lastColumn="0" w:oddVBand="0" w:evenVBand="0" w:oddHBand="1" w:evenHBand="0" w:firstRowFirstColumn="0" w:firstRowLastColumn="0" w:lastRowFirstColumn="0" w:lastRowLastColumn="0"/>
+                      <w:trHeight w:hRule="exact" w:val="288"/>
+                    </w:trPr>
+                    <w:tc>
+                      <w:tcPr>
+                        <w:tcW w:w="2695" w:type="dxa"/>
+                      </w:tcPr>
+                      <w:p>
+                        <w:pPr>
+                          <w:rPr>
+                            <w:b/>
+                          </w:rPr>
+                        </w:pPr>
+                        <w:r>
+                          <w:rPr>
+                            <w:b/>
+                          </w:rPr>
+                          <w:t xml:space="preserve">Overwrite </w:t>
+                        </w:r>
+                        <w:proofErr w:type="spellStart"/>
+                        <w:r>
+                          <w:rPr>
+                            <w:b/>
+                          </w:rPr>
+                          <w:t>DataSources</w:t>
+                        </w:r>
+                        <w:proofErr w:type="spellEnd"/>
+                      </w:p>
+                    </w:tc>
+                    <w:tc>
+                      <w:tcPr>
+                        <w:tcW w:w="6210" w:type="dxa"/>
+                      </w:tcPr>
+                      <w:p>
+                        <w:r>
+                          <w:t>False</w:t>
+                        </w:r>
+                      </w:p>
+                    </w:tc>
+                  </w:tr>
+                  <w:tr>
+                    <w:trPr>
+                      <w:cnfStyle w:val="000000010000" w:firstRow="0" w:lastRow="0" w:firstColumn="0" w:lastColumn="0" w:oddVBand="0" w:evenVBand="0" w:oddHBand="0" w:evenHBand="1" w:firstRowFirstColumn="0" w:firstRowLastColumn="0" w:lastRowFirstColumn="0" w:lastRowLastColumn="0"/>
+                      <w:trHeight w:hRule="exact" w:val="288"/>
+                    </w:trPr>
+                    <w:tc>
+                      <w:tcPr>
+                        <w:tcW w:w="2695" w:type="dxa"/>
+                      </w:tcPr>
+                      <w:p>
+                        <w:pPr>
+                          <w:rPr>
+                            <w:b/>
+                          </w:rPr>
+                        </w:pPr>
+                        <w:proofErr w:type="spellStart"/>
+                        <w:r>
+                          <w:rPr>
+                            <w:b/>
+                          </w:rPr>
+                          <w:t>TargetDatasetFolder</w:t>
+                        </w:r>
+                        <w:proofErr w:type="spellEnd"/>
+                      </w:p>
+                    </w:tc>
+                    <w:tc>
+                      <w:tcPr>
+                        <w:tcW w:w="6210" w:type="dxa"/>
+                      </w:tcPr>
+                      <w:p>
+                        <w:r>
+                          <w:t>/eCoaching/Production/Datasets</w:t>
+                        </w:r>
+                      </w:p>
+                    </w:tc>
+                  </w:tr>
+                  <w:tr>
+                    <w:trPr>
+                      <w:cnfStyle w:val="000000100000" w:firstRow="0" w:lastRow="0" w:firstColumn="0" w:lastColumn="0" w:oddVBand="0" w:evenVBand="0" w:oddHBand="1" w:evenHBand="0" w:firstRowFirstColumn="0" w:firstRowLastColumn="0" w:lastRowFirstColumn="0" w:lastRowLastColumn="0"/>
+                      <w:trHeight w:hRule="exact" w:val="288"/>
+                    </w:trPr>
+                    <w:tc>
+                      <w:tcPr>
+                        <w:tcW w:w="2695" w:type="dxa"/>
+                      </w:tcPr>
+                      <w:p>
+                        <w:pPr>
+                          <w:rPr>
+                            <w:b/>
+                          </w:rPr>
+                        </w:pPr>
+                        <w:proofErr w:type="spellStart"/>
+                        <w:r>
+                          <w:rPr>
+                            <w:b/>
+                          </w:rPr>
+                          <w:t>TargetDataSourceFolder</w:t>
+                        </w:r>
+                        <w:proofErr w:type="spellEnd"/>
+                      </w:p>
+                    </w:tc>
+                    <w:tc>
+                      <w:tcPr>
+                        <w:tcW w:w="6210" w:type="dxa"/>
+                      </w:tcPr>
+                      <w:p>
+                        <w:r>
+                          <w:t>/eCoaching/Production/</w:t>
+                        </w:r>
+                        <w:proofErr w:type="spellStart"/>
+                        <w:r>
+                          <w:t>DataSources</w:t>
+                        </w:r>
+                        <w:proofErr w:type="spellEnd"/>
+                      </w:p>
+                    </w:tc>
+                  </w:tr>
+                  <w:tr>
+                    <w:trPr>
+                      <w:cnfStyle w:val="000000010000" w:firstRow="0" w:lastRow="0" w:firstColumn="0" w:lastColumn="0" w:oddVBand="0" w:evenVBand="0" w:oddHBand="0" w:evenHBand="1" w:firstRowFirstColumn="0" w:firstRowLastColumn="0" w:lastRowFirstColumn="0" w:lastRowLastColumn="0"/>
+                      <w:trHeight w:hRule="exact" w:val="288"/>
+                    </w:trPr>
+                    <w:tc>
+                      <w:tcPr>
+                        <w:tcW w:w="2695" w:type="dxa"/>
+                      </w:tcPr>
+                      <w:p>
+                        <w:pPr>
+                          <w:rPr>
+                            <w:b/>
+                          </w:rPr>
+                        </w:pPr>
+                        <w:proofErr w:type="spellStart"/>
+                        <w:r>
+                          <w:rPr>
+                            <w:b/>
+                          </w:rPr>
+                          <w:t>TargetReportFolder</w:t>
+                        </w:r>
+                        <w:proofErr w:type="spellEnd"/>
+                      </w:p>
+                    </w:tc>
+                    <w:tc>
+                      <w:tcPr>
+                        <w:tcW w:w="6210" w:type="dxa"/>
+                      </w:tcPr>
+                      <w:p>
+                        <w:r>
+                          <w:t>/eCoaching/Production/Reports</w:t>
+                        </w:r>
+                      </w:p>
+                    </w:tc>
+                  </w:tr>
+                  <w:tr>
+                    <w:trPr>
+                      <w:cnfStyle w:val="000000100000" w:firstRow="0" w:lastRow="0" w:firstColumn="0" w:lastColumn="0" w:oddVBand="0" w:evenVBand="0" w:oddHBand="1" w:evenHBand="0" w:firstRowFirstColumn="0" w:firstRowLastColumn="0" w:lastRowFirstColumn="0" w:lastRowLastColumn="0"/>
+                      <w:trHeight w:hRule="exact" w:val="288"/>
+                    </w:trPr>
+                    <w:tc>
+                      <w:tcPr>
+                        <w:tcW w:w="2695" w:type="dxa"/>
+                      </w:tcPr>
+                      <w:p>
+                        <w:pPr>
+                          <w:rPr>
+                            <w:b/>
+                          </w:rPr>
+                        </w:pPr>
+                        <w:proofErr w:type="spellStart"/>
+                        <w:r>
+                          <w:rPr>
+                            <w:b/>
+                          </w:rPr>
+                          <w:t>TargetReportPartFolder</w:t>
+                        </w:r>
+                        <w:proofErr w:type="spellEnd"/>
+                      </w:p>
+                    </w:tc>
+                    <w:tc>
+                      <w:tcPr>
+                        <w:tcW w:w="6210" w:type="dxa"/>
+                      </w:tcPr>
+                      <w:p>
+                        <w:r>
+                          <w:t>Report Parts</w:t>
+                        </w:r>
+                      </w:p>
+                    </w:tc>
+                  </w:tr>
+                  <w:tr>
+                    <w:trPr>
+                      <w:cnfStyle w:val="000000010000" w:firstRow="0" w:lastRow="0" w:firstColumn="0" w:lastColumn="0" w:oddVBand="0" w:evenVBand="0" w:oddHBand="0" w:evenHBand="1" w:firstRowFirstColumn="0" w:firstRowLastColumn="0" w:lastRowFirstColumn="0" w:lastRowLastColumn="0"/>
+                      <w:trHeight w:hRule="exact" w:val="667"/>
+                    </w:trPr>
+                    <w:tc>
+                      <w:tcPr>
+                        <w:tcW w:w="2695" w:type="dxa"/>
+                      </w:tcPr>
+                      <w:p>
+                        <w:pPr>
+                          <w:rPr>
+                            <w:b/>
+                          </w:rPr>
+                        </w:pPr>
+                        <w:proofErr w:type="spellStart"/>
+                        <w:r>
+                          <w:rPr>
+                            <w:b/>
+                          </w:rPr>
+                          <w:lastRenderedPageBreak/>
+                          <w:t>TargetServerURL</w:t>
+                        </w:r>
+                        <w:proofErr w:type="spellEnd"/>
+                      </w:p>
+                    </w:tc>
+                    <w:tc>
+                      <w:tcPr>
+                        <w:tcW w:w="6210" w:type="dxa"/>
+                      </w:tcPr>
+                      <w:p>
+                        <w:r>
+                          <w:t>http</w:t>
+                        </w:r>
+                        <w:r>
+                          <w:t>s</w:t>
+                        </w:r>
+                        <w:r>
+                          <w:t>://f3420-ecldb</w:t>
+                        </w:r>
+                        <w:r>
+                          <w:t>p</w:t>
+                        </w:r>
+                        <w:r>
+                          <w:t>01.</w:t>
+                        </w:r>
+                        <w:r>
+                          <w:t xml:space="preserve"> </w:t>
+                        </w:r>
+                        <w:proofErr w:type="spellStart"/>
+                        <w:r>
+                          <w:t>sharedservices</w:t>
+                        </w:r>
+                        <w:r>
+                          <w:t>.local</w:t>
+                        </w:r>
+                        <w:proofErr w:type="spellEnd"/>
+                        <w:r>
+                          <w:t>/</w:t>
+                        </w:r>
+                        <w:proofErr w:type="spellStart"/>
+                        <w:r>
+                          <w:t>ReportServer</w:t>
+                        </w:r>
+                        <w:proofErr w:type="spellEnd"/>
+                      </w:p>
+                    </w:tc>
+                  </w:tr>
+                  <w:tr>
+                    <w:trPr>
+                      <w:cnfStyle w:val="000000100000" w:firstRow="0" w:lastRow="0" w:firstColumn="0" w:lastColumn="0" w:oddVBand="0" w:evenVBand="0" w:oddHBand="1" w:evenHBand="0" w:firstRowFirstColumn="0" w:firstRowLastColumn="0" w:lastRowFirstColumn="0" w:lastRowLastColumn="0"/>
+                      <w:trHeight w:hRule="exact" w:val="288"/>
+                    </w:trPr>
+                    <w:tc>
+                      <w:tcPr>
+                        <w:tcW w:w="2695" w:type="dxa"/>
+                      </w:tcPr>
+                      <w:p>
+                        <w:pPr>
+                          <w:rPr>
+                            <w:b/>
+                          </w:rPr>
+                        </w:pPr>
+                        <w:proofErr w:type="spellStart"/>
+                        <w:r>
+                          <w:rPr>
+                            <w:b/>
+                          </w:rPr>
+                          <w:t>TargetServerVersion</w:t>
+                        </w:r>
+                        <w:proofErr w:type="spellEnd"/>
+                      </w:p>
+                    </w:tc>
+                    <w:tc>
+                      <w:tcPr>
+                        <w:tcW w:w="6210" w:type="dxa"/>
+                      </w:tcPr>
+                      <w:p>
+                        <w:r>
+                          <w:t>SQL Server 2008 R2, 2012 or 2014</w:t>
+                        </w:r>
+                      </w:p>
+                    </w:tc>
+                  </w:tr>
+                  <w:tr>
+                    <w:trPr>
+                      <w:cnfStyle w:val="000000010000" w:firstRow="0" w:lastRow="0" w:firstColumn="0" w:lastColumn="0" w:oddVBand="0" w:evenVBand="0" w:oddHBand="0" w:evenHBand="1" w:firstRowFirstColumn="0" w:firstRowLastColumn="0" w:lastRowFirstColumn="0" w:lastRowLastColumn="0"/>
+                      <w:trHeight w:hRule="exact" w:val="694"/>
+                    </w:trPr>
+                    <w:tc>
+                      <w:tcPr>
+                        <w:tcW w:w="2695" w:type="dxa"/>
+                      </w:tcPr>
+                      <w:p>
+                        <w:pPr>
+                          <w:rPr>
+                            <w:b/>
+                          </w:rPr>
+                        </w:pPr>
+                        <w:r>
+                          <w:rPr>
+                            <w:b/>
+                          </w:rPr>
+                          <w:t>Report Portal</w:t>
+                        </w:r>
+                      </w:p>
+                    </w:tc>
+                    <w:tc>
+                      <w:tcPr>
+                        <w:tcW w:w="6210" w:type="dxa"/>
+                      </w:tcPr>
+                      <w:p>
+                        <w:r>
+                          <w:t>http</w:t>
+                        </w:r>
+                        <w:r>
+                          <w:t>s</w:t>
+                        </w:r>
+                        <w:r>
+                          <w:t>://f3420-ecldb</w:t>
+                        </w:r>
+                        <w:r>
+                          <w:t>p</w:t>
+                        </w:r>
+                        <w:r>
+                          <w:t>01</w:t>
+                        </w:r>
+                        <w:r>
+                          <w:t>.sharedservices</w:t>
+                        </w:r>
+                        <w:r>
+                          <w:t>.local</w:t>
+                        </w:r>
+                        <w:r>
+                          <w:t>/Reports_ECL</w:t>
+                        </w:r>
+                        <w:r>
+                          <w:t>P</w:t>
+                        </w:r>
+                        <w:r>
+                          <w:t>01</w:t>
+                        </w:r>
+                      </w:p>
+                    </w:tc>
+                  </w:tr>
+                </w:tbl>
                 <w:p>
                   <w:pPr>
                     <w:pStyle w:val="SOPBullets"/>
@@ -5124,50 +6614,41 @@
                       <w:numId w:val="0"/>
                     </w:numPr>
                   </w:pPr>
-                  <w:r>
-                    <w:rPr>
-                      <w:noProof/>
-                    </w:rPr>
-                    <w:drawing>
-                      <wp:inline distT="0" distB="0" distL="0" distR="0" wp14:anchorId="3893F360" wp14:editId="1EEC861D">
-                        <wp:extent cx="4857750" cy="1581150"/>
-                        <wp:effectExtent l="0" t="0" r="0" b="0"/>
-                        <wp:docPr id="15" name="Picture 15"/>
-                        <wp:cNvGraphicFramePr>
-                          <a:graphicFrameLocks xmlns:a="http://schemas.openxmlformats.org/drawingml/2006/main" noChangeAspect="1"/>
-                        </wp:cNvGraphicFramePr>
-                        <a:graphic xmlns:a="http://schemas.openxmlformats.org/drawingml/2006/main">
-                          <a:graphicData uri="http://schemas.openxmlformats.org/drawingml/2006/picture">
-                            <pic:pic xmlns:pic="http://schemas.openxmlformats.org/drawingml/2006/picture">
-                              <pic:nvPicPr>
-                                <pic:cNvPr id="1" name=""/>
-                                <pic:cNvPicPr/>
-                              </pic:nvPicPr>
-                              <pic:blipFill>
-                                <a:blip r:embed="rId29"/>
-                                <a:stretch>
-                                  <a:fillRect/>
-                                </a:stretch>
-                              </pic:blipFill>
-                              <pic:spPr>
-                                <a:xfrm>
-                                  <a:off x="0" y="0"/>
-                                  <a:ext cx="4857750" cy="1581150"/>
-                                </a:xfrm>
-                                <a:prstGeom prst="rect">
-                                  <a:avLst/>
-                                </a:prstGeom>
-                              </pic:spPr>
-                            </pic:pic>
-                          </a:graphicData>
-                        </a:graphic>
-                      </wp:inline>
-                    </w:drawing>
-                  </w:r>
                 </w:p>
               </w:tc>
             </w:tr>
           </w:tbl>
+          <w:p>
+            <w:pPr>
+              <w:pStyle w:val="SOPBullets"/>
+              <w:numPr>
+                <w:ilvl w:val="0"/>
+                <w:numId w:val="0"/>
+              </w:numPr>
+            </w:pPr>
+          </w:p>
+        </w:tc>
+        <w:bookmarkStart w:id="4" w:name="_GoBack"/>
+        <w:bookmarkEnd w:id="4"/>
+      </w:tr>
+      <w:tr>
+        <w:trPr>
+          <w:cantSplit/>
+        </w:trPr>
+        <w:tc>
+          <w:tcPr>
+            <w:tcW w:w="2876" w:type="dxa"/>
+          </w:tcPr>
+          <w:p>
+            <w:pPr>
+              <w:pStyle w:val="TextRowLeaders"/>
+            </w:pPr>
+          </w:p>
+        </w:tc>
+        <w:tc>
+          <w:tcPr>
+            <w:tcW w:w="6546" w:type="dxa"/>
+          </w:tcPr>
           <w:p>
             <w:pPr>
               <w:pStyle w:val="SOPBullets"/>
@@ -5192,7 +6673,6 @@
               <w:pStyle w:val="TextRowLeaders"/>
             </w:pPr>
             <w:r>
-              <w:lastRenderedPageBreak/>
               <w:t xml:space="preserve">Step </w:t>
             </w:r>
             <w:r>
@@ -5207,6 +6687,15 @@
           <w:tcPr>
             <w:tcW w:w="6546" w:type="dxa"/>
           </w:tcPr>
+          <w:p>
+            <w:pPr>
+              <w:pStyle w:val="SOPBullets"/>
+              <w:numPr>
+                <w:ilvl w:val="0"/>
+                <w:numId w:val="0"/>
+              </w:numPr>
+            </w:pPr>
+          </w:p>
           <w:p>
             <w:pPr>
               <w:pStyle w:val="SOPBullets"/>
@@ -5250,7 +6739,7 @@
                           </pic:cNvPicPr>
                         </pic:nvPicPr>
                         <pic:blipFill>
-                          <a:blip r:embed="rId30" r:link="rId31" cstate="print">
+                          <a:blip r:embed="rId26" r:link="rId27" cstate="print">
                             <a:extLst>
                               <a:ext uri="{28A0092B-C50C-407E-A947-70E740481C1C}">
                                 <a14:useLocalDpi xmlns:a14="http://schemas.microsoft.com/office/drawing/2010/main" val="0"/>
@@ -5432,7 +6921,6 @@
             </w:pPr>
             <w:bookmarkStart w:id="5" w:name="_Toc480967418"/>
             <w:r>
-              <w:lastRenderedPageBreak/>
               <w:t>Verification of Implementation</w:t>
             </w:r>
             <w:r>
@@ -5642,6 +7130,7 @@
               <w:pStyle w:val="TextRowLeaders"/>
             </w:pPr>
             <w:r>
+              <w:lastRenderedPageBreak/>
               <w:t>Step 1:</w:t>
             </w:r>
           </w:p>
@@ -6137,6 +7626,7 @@
             </w:pPr>
             <w:bookmarkStart w:id="6" w:name="_Toc480967419"/>
             <w:r>
+              <w:lastRenderedPageBreak/>
               <w:t>Important Notes</w:t>
             </w:r>
             <w:bookmarkEnd w:id="6"/>
@@ -6233,13 +7723,7 @@
               <w:t xml:space="preserve"> section ‘Implementation Steps – Supporting DB Objects’</w:t>
             </w:r>
             <w:r>
-              <w:t xml:space="preserve"> will be implemented as part of the database implementation main runbook. This Implementation should take place after the Database Implementation for TFS 7856. This SSRS Implementation starts at section ‘</w:t>
-            </w:r>
-            <w:r>
-              <w:t>Implementation Steps - SSRS Reporting</w:t>
-            </w:r>
-            <w:r>
-              <w:t>’.</w:t>
+              <w:t xml:space="preserve"> will be implemented as part of the database implementation main runbook. This Implementation should take place after the Database Implementation for TFS 7856. This SSRS Implementation starts at section ‘Implementation Steps - SSRS Reporting’.</w:t>
             </w:r>
           </w:p>
         </w:tc>
@@ -6282,7 +7766,7 @@
       </w:r>
     </w:p>
     <w:sectPr>
-      <w:footerReference w:type="default" r:id="rId32"/>
+      <w:footerReference w:type="default" r:id="rId28"/>
       <w:pgSz w:w="12240" w:h="15840"/>
       <w:pgMar w:top="720" w:right="1440" w:bottom="720" w:left="1440" w:header="720" w:footer="504" w:gutter="0"/>
       <w:pgNumType w:start="1"/>
@@ -6701,14 +8185,7 @@
         <w:sz w:val="18"/>
         <w:szCs w:val="18"/>
       </w:rPr>
-      <w:t>General Dynamics Information Technology</w:t>
-    </w:r>
-    <w:r>
-      <w:rPr>
-        <w:sz w:val="18"/>
-        <w:szCs w:val="18"/>
-      </w:rPr>
-      <w:t xml:space="preserve"> - </w:t>
+      <w:t xml:space="preserve">General Dynamics Information Technology - </w:t>
     </w:r>
     <w:r>
       <w:rPr>
@@ -6787,7 +8264,7 @@
         <w:sz w:val="18"/>
         <w:szCs w:val="18"/>
       </w:rPr>
-      <w:t>10</w:t>
+      <w:t>11</w:t>
     </w:r>
     <w:r>
       <w:rPr>
@@ -10231,6 +11708,7 @@
     <w:lsdException w:name="Table Web 2" w:semiHidden="1" w:unhideWhenUsed="1"/>
     <w:lsdException w:name="Table Web 3" w:semiHidden="1" w:unhideWhenUsed="1"/>
     <w:lsdException w:name="Balloon Text" w:semiHidden="1" w:unhideWhenUsed="1"/>
+    <w:lsdException w:name="Table Grid" w:uiPriority="59"/>
     <w:lsdException w:name="Table Theme" w:semiHidden="1" w:unhideWhenUsed="1"/>
     <w:lsdException w:name="Placeholder Text" w:semiHidden="1" w:uiPriority="99"/>
     <w:lsdException w:name="No Spacing" w:uiPriority="1" w:qFormat="1"/>
@@ -10574,7 +12052,6 @@
   <w:style w:type="character" w:default="1" w:styleId="DefaultParagraphFont">
     <w:name w:val="Default Paragraph Font"/>
     <w:uiPriority w:val="1"/>
-    <w:semiHidden/>
     <w:unhideWhenUsed/>
   </w:style>
   <w:style w:type="table" w:default="1" w:styleId="TableNormal">
@@ -10766,6 +12243,7 @@
   <w:style w:type="table" w:styleId="TableGrid">
     <w:name w:val="Table Grid"/>
     <w:basedOn w:val="TableNormal"/>
+    <w:uiPriority w:val="59"/>
     <w:rsid w:val="00D74C17"/>
     <w:tblPr>
       <w:tblStyleRowBandSize w:val="1"/>
@@ -11502,15 +12980,6 @@
 </file>
 
 <file path=customXml/item1.xml><?xml version="1.0" encoding="utf-8"?>
-<?mso-contentType ?>
-<FormTemplates xmlns="http://schemas.microsoft.com/sharepoint/v3/contenttype/forms">
-  <Display>DocumentLibraryForm</Display>
-  <Edit>DocumentLibraryForm</Edit>
-  <New>DocumentLibraryForm</New>
-</FormTemplates>
-</file>
-
-<file path=customXml/item2.xml><?xml version="1.0" encoding="utf-8"?>
 <ct:contentTypeSchema xmlns:ct="http://schemas.microsoft.com/office/2006/metadata/contentType" xmlns:ma="http://schemas.microsoft.com/office/2006/metadata/properties/metaAttributes" ct:_="" ma:_="" ma:contentTypeName="Document" ma:contentTypeID="0x01010059FE9DDB4954D74C85AE0E08C7117DF4" ma:contentTypeVersion="1" ma:contentTypeDescription="Create a new document." ma:contentTypeScope="" ma:versionID="982e44f5de3868eef2d6e3dbd5081cbb">
   <xsd:schema xmlns:xsd="http://www.w3.org/2001/XMLSchema" xmlns:xs="http://www.w3.org/2001/XMLSchema" xmlns:p="http://schemas.microsoft.com/office/2006/metadata/properties" xmlns:ns1="http://schemas.microsoft.com/sharepoint/v3" xmlns:ns2="06A95332-17C5-4A26-85E3-163C0CDFC631" targetNamespace="http://schemas.microsoft.com/office/2006/metadata/properties" ma:root="true" ma:fieldsID="db28bb03980cf498d67fbec305ba19e1" ns1:_="" ns2:_="">
     <xsd:import namespace="http://schemas.microsoft.com/sharepoint/v3"/>
@@ -12077,6 +13546,15 @@
 </ct:contentTypeSchema>
 </file>
 
+<file path=customXml/item2.xml><?xml version="1.0" encoding="utf-8"?>
+<?mso-contentType ?>
+<FormTemplates xmlns="http://schemas.microsoft.com/sharepoint/v3/contenttype/forms">
+  <Display>DocumentLibraryForm</Display>
+  <Edit>DocumentLibraryForm</Edit>
+  <New>DocumentLibraryForm</New>
+</FormTemplates>
+</file>
+
 <file path=customXml/item3.xml><?xml version="1.0" encoding="utf-8"?>
 <p:properties xmlns:p="http://schemas.microsoft.com/office/2006/metadata/properties" xmlns:xsi="http://www.w3.org/2001/XMLSchema-instance">
   <documentManagement>
@@ -12118,14 +13596,6 @@
 </file>
 
 <file path=customXml/itemProps1.xml><?xml version="1.0" encoding="utf-8"?>
-<ds:datastoreItem xmlns:ds="http://schemas.openxmlformats.org/officeDocument/2006/customXml" ds:itemID="{6E0243D2-C2E7-4C17-98A3-48E63A4A14E3}">
-  <ds:schemaRefs>
-    <ds:schemaRef ds:uri="http://schemas.microsoft.com/sharepoint/v3/contenttype/forms"/>
-  </ds:schemaRefs>
-</ds:datastoreItem>
-</file>
-
-<file path=customXml/itemProps2.xml><?xml version="1.0" encoding="utf-8"?>
 <ds:datastoreItem xmlns:ds="http://schemas.openxmlformats.org/officeDocument/2006/customXml" ds:itemID="{053A865D-7B06-4B36-9752-BE1B4ADCF721}">
   <ds:schemaRefs>
     <ds:schemaRef ds:uri="http://schemas.microsoft.com/office/2006/metadata/contentType"/>
@@ -12144,6 +13614,14 @@
 </ds:datastoreItem>
 </file>
 
+<file path=customXml/itemProps2.xml><?xml version="1.0" encoding="utf-8"?>
+<ds:datastoreItem xmlns:ds="http://schemas.openxmlformats.org/officeDocument/2006/customXml" ds:itemID="{6E0243D2-C2E7-4C17-98A3-48E63A4A14E3}">
+  <ds:schemaRefs>
+    <ds:schemaRef ds:uri="http://schemas.microsoft.com/sharepoint/v3/contenttype/forms"/>
+  </ds:schemaRefs>
+</ds:datastoreItem>
+</file>
+
 <file path=customXml/itemProps3.xml><?xml version="1.0" encoding="utf-8"?>
 <ds:datastoreItem xmlns:ds="http://schemas.openxmlformats.org/officeDocument/2006/customXml" ds:itemID="{47853092-453F-4761-BB4F-9437077E6946}">
   <ds:schemaRefs>
@@ -12155,7 +13633,7 @@
 </file>
 
 <file path=customXml/itemProps4.xml><?xml version="1.0" encoding="utf-8"?>
-<ds:datastoreItem xmlns:ds="http://schemas.openxmlformats.org/officeDocument/2006/customXml" ds:itemID="{95DD4A24-8AB8-48B1-A4FE-F595A82D013F}">
+<ds:datastoreItem xmlns:ds="http://schemas.openxmlformats.org/officeDocument/2006/customXml" ds:itemID="{97BFB128-34A6-4A0C-A516-510965FCAABD}">
   <ds:schemaRefs>
     <ds:schemaRef ds:uri="http://schemas.openxmlformats.org/officeDocument/2006/bibliography"/>
   </ds:schemaRefs>

</xml_diff>

<commit_message>
TFS 13389 - Update SSRS urls for AD Domain move
git-tfs-id: [https://tfs.omnicloud.local/tfs/cco%20program/]$/eCoaching_V2;C41731
</commit_message>
<xml_diff>
--- a/Runbook/SSRS/CCO_eCoaching_Log_SSRS_Runbook.docx
+++ b/Runbook/SSRS/CCO_eCoaching_Log_SSRS_Runbook.docx
@@ -241,7 +241,7 @@
               <w:rPr>
                 <w:i w:val="0"/>
               </w:rPr>
-              <w:t>4</w:t>
+              <w:t>5</w:t>
             </w:r>
             <w:r>
               <w:rPr>
@@ -304,7 +304,13 @@
               <w:rPr>
                 <w:rFonts w:ascii="Times New Roman (PCL6)" w:hAnsi="Times New Roman (PCL6)"/>
               </w:rPr>
-              <w:t xml:space="preserve">1663 - Update </w:t>
+              <w:t>3389</w:t>
+            </w:r>
+            <w:r>
+              <w:rPr>
+                <w:rFonts w:ascii="Times New Roman (PCL6)" w:hAnsi="Times New Roman (PCL6)"/>
+              </w:rPr>
+              <w:t xml:space="preserve"> - Update </w:t>
             </w:r>
             <w:proofErr w:type="spellStart"/>
             <w:r>
@@ -320,14 +326,12 @@
               </w:rPr>
               <w:t xml:space="preserve"> in SSRS Reporting for </w:t>
             </w:r>
-            <w:proofErr w:type="spellStart"/>
             <w:r>
               <w:rPr>
                 <w:rFonts w:ascii="Times New Roman (PCL6)" w:hAnsi="Times New Roman (PCL6)"/>
               </w:rPr>
-              <w:t>SharedServices</w:t>
-            </w:r>
-            <w:proofErr w:type="spellEnd"/>
+              <w:t>AD</w:t>
+            </w:r>
             <w:r>
               <w:rPr>
                 <w:rFonts w:ascii="Times New Roman (PCL6)" w:hAnsi="Times New Roman (PCL6)"/>
@@ -902,7 +906,7 @@
       <w:tr>
         <w:tc>
           <w:tcPr>
-            <w:tcW w:w="1818" w:type="dxa"/>
+            <w:tcW w:w="1793" w:type="dxa"/>
           </w:tcPr>
           <w:p>
             <w:pPr>
@@ -924,7 +928,7 @@
         </w:tc>
         <w:tc>
           <w:tcPr>
-            <w:tcW w:w="5310" w:type="dxa"/>
+            <w:tcW w:w="5167" w:type="dxa"/>
           </w:tcPr>
           <w:p>
             <w:pPr>
@@ -946,7 +950,7 @@
         </w:tc>
         <w:tc>
           <w:tcPr>
-            <w:tcW w:w="2448" w:type="dxa"/>
+            <w:tcW w:w="2400" w:type="dxa"/>
           </w:tcPr>
           <w:p>
             <w:pPr>
@@ -970,7 +974,7 @@
       <w:tr>
         <w:tc>
           <w:tcPr>
-            <w:tcW w:w="1818" w:type="dxa"/>
+            <w:tcW w:w="1793" w:type="dxa"/>
           </w:tcPr>
           <w:p>
             <w:pPr>
@@ -992,7 +996,7 @@
         </w:tc>
         <w:tc>
           <w:tcPr>
-            <w:tcW w:w="5310" w:type="dxa"/>
+            <w:tcW w:w="5167" w:type="dxa"/>
           </w:tcPr>
           <w:p>
             <w:pPr>
@@ -1028,7 +1032,7 @@
         </w:tc>
         <w:tc>
           <w:tcPr>
-            <w:tcW w:w="2448" w:type="dxa"/>
+            <w:tcW w:w="2400" w:type="dxa"/>
           </w:tcPr>
           <w:p>
             <w:pPr>
@@ -1052,7 +1056,7 @@
       <w:tr>
         <w:tc>
           <w:tcPr>
-            <w:tcW w:w="1818" w:type="dxa"/>
+            <w:tcW w:w="1793" w:type="dxa"/>
           </w:tcPr>
           <w:p>
             <w:pPr>
@@ -1081,7 +1085,7 @@
         </w:tc>
         <w:tc>
           <w:tcPr>
-            <w:tcW w:w="5310" w:type="dxa"/>
+            <w:tcW w:w="5167" w:type="dxa"/>
           </w:tcPr>
           <w:p>
             <w:pPr>
@@ -1103,7 +1107,7 @@
         </w:tc>
         <w:tc>
           <w:tcPr>
-            <w:tcW w:w="2448" w:type="dxa"/>
+            <w:tcW w:w="2400" w:type="dxa"/>
           </w:tcPr>
           <w:p>
             <w:pPr>
@@ -1127,7 +1131,7 @@
       <w:tr>
         <w:tc>
           <w:tcPr>
-            <w:tcW w:w="1818" w:type="dxa"/>
+            <w:tcW w:w="1793" w:type="dxa"/>
           </w:tcPr>
           <w:p>
             <w:pPr>
@@ -1149,7 +1153,7 @@
         </w:tc>
         <w:tc>
           <w:tcPr>
-            <w:tcW w:w="5310" w:type="dxa"/>
+            <w:tcW w:w="5167" w:type="dxa"/>
           </w:tcPr>
           <w:p>
             <w:pPr>
@@ -1171,7 +1175,7 @@
         </w:tc>
         <w:tc>
           <w:tcPr>
-            <w:tcW w:w="2448" w:type="dxa"/>
+            <w:tcW w:w="2400" w:type="dxa"/>
           </w:tcPr>
           <w:p>
             <w:pPr>
@@ -1195,7 +1199,7 @@
       <w:tr>
         <w:tc>
           <w:tcPr>
-            <w:tcW w:w="1818" w:type="dxa"/>
+            <w:tcW w:w="1793" w:type="dxa"/>
           </w:tcPr>
           <w:p>
             <w:pPr>
@@ -1217,7 +1221,7 @@
         </w:tc>
         <w:tc>
           <w:tcPr>
-            <w:tcW w:w="5310" w:type="dxa"/>
+            <w:tcW w:w="5167" w:type="dxa"/>
           </w:tcPr>
           <w:p>
             <w:pPr>
@@ -1239,7 +1243,7 @@
         </w:tc>
         <w:tc>
           <w:tcPr>
-            <w:tcW w:w="2448" w:type="dxa"/>
+            <w:tcW w:w="2400" w:type="dxa"/>
           </w:tcPr>
           <w:p>
             <w:pPr>
@@ -1263,7 +1267,7 @@
       <w:tr>
         <w:tc>
           <w:tcPr>
-            <w:tcW w:w="1818" w:type="dxa"/>
+            <w:tcW w:w="1793" w:type="dxa"/>
           </w:tcPr>
           <w:p>
             <w:pPr>
@@ -1274,11 +1278,18 @@
                 <w:szCs w:val="18"/>
               </w:rPr>
             </w:pPr>
+            <w:r>
+              <w:rPr>
+                <w:sz w:val="18"/>
+                <w:szCs w:val="18"/>
+              </w:rPr>
+              <w:t>02/11/2019</w:t>
+            </w:r>
           </w:p>
         </w:tc>
         <w:tc>
           <w:tcPr>
-            <w:tcW w:w="5310" w:type="dxa"/>
+            <w:tcW w:w="5167" w:type="dxa"/>
           </w:tcPr>
           <w:p>
             <w:pPr>
@@ -1289,11 +1300,18 @@
                 <w:szCs w:val="18"/>
               </w:rPr>
             </w:pPr>
+            <w:r>
+              <w:rPr>
+                <w:sz w:val="18"/>
+                <w:szCs w:val="18"/>
+              </w:rPr>
+              <w:t>Move to AD Domain – TFS 13389</w:t>
+            </w:r>
           </w:p>
         </w:tc>
         <w:tc>
           <w:tcPr>
-            <w:tcW w:w="2448" w:type="dxa"/>
+            <w:tcW w:w="2400" w:type="dxa"/>
           </w:tcPr>
           <w:p>
             <w:pPr>
@@ -1304,13 +1322,20 @@
                 <w:szCs w:val="18"/>
               </w:rPr>
             </w:pPr>
+            <w:r>
+              <w:rPr>
+                <w:sz w:val="18"/>
+                <w:szCs w:val="18"/>
+              </w:rPr>
+              <w:t>Susmitha Palacherla</w:t>
+            </w:r>
           </w:p>
         </w:tc>
       </w:tr>
       <w:tr>
         <w:tc>
           <w:tcPr>
-            <w:tcW w:w="1818" w:type="dxa"/>
+            <w:tcW w:w="1793" w:type="dxa"/>
           </w:tcPr>
           <w:p>
             <w:pPr>
@@ -1325,7 +1350,7 @@
         </w:tc>
         <w:tc>
           <w:tcPr>
-            <w:tcW w:w="5310" w:type="dxa"/>
+            <w:tcW w:w="5167" w:type="dxa"/>
           </w:tcPr>
           <w:p>
             <w:pPr>
@@ -1340,7 +1365,7 @@
         </w:tc>
         <w:tc>
           <w:tcPr>
-            <w:tcW w:w="2448" w:type="dxa"/>
+            <w:tcW w:w="2400" w:type="dxa"/>
           </w:tcPr>
           <w:p>
             <w:pPr>
@@ -1357,7 +1382,7 @@
       <w:tr>
         <w:tc>
           <w:tcPr>
-            <w:tcW w:w="1818" w:type="dxa"/>
+            <w:tcW w:w="1793" w:type="dxa"/>
           </w:tcPr>
           <w:p>
             <w:pPr>
@@ -1372,7 +1397,7 @@
         </w:tc>
         <w:tc>
           <w:tcPr>
-            <w:tcW w:w="5310" w:type="dxa"/>
+            <w:tcW w:w="5167" w:type="dxa"/>
           </w:tcPr>
           <w:p>
             <w:pPr>
@@ -1387,7 +1412,54 @@
         </w:tc>
         <w:tc>
           <w:tcPr>
-            <w:tcW w:w="2448" w:type="dxa"/>
+            <w:tcW w:w="2400" w:type="dxa"/>
+          </w:tcPr>
+          <w:p>
+            <w:pPr>
+              <w:pStyle w:val="TableText"/>
+              <w:ind w:left="162"/>
+              <w:rPr>
+                <w:sz w:val="18"/>
+                <w:szCs w:val="18"/>
+              </w:rPr>
+            </w:pPr>
+          </w:p>
+        </w:tc>
+      </w:tr>
+      <w:tr>
+        <w:tc>
+          <w:tcPr>
+            <w:tcW w:w="1793" w:type="dxa"/>
+          </w:tcPr>
+          <w:p>
+            <w:pPr>
+              <w:pStyle w:val="TableText"/>
+              <w:ind w:left="90"/>
+              <w:rPr>
+                <w:sz w:val="18"/>
+                <w:szCs w:val="18"/>
+              </w:rPr>
+            </w:pPr>
+          </w:p>
+        </w:tc>
+        <w:tc>
+          <w:tcPr>
+            <w:tcW w:w="5167" w:type="dxa"/>
+          </w:tcPr>
+          <w:p>
+            <w:pPr>
+              <w:pStyle w:val="TableText"/>
+              <w:ind w:left="72"/>
+              <w:rPr>
+                <w:sz w:val="18"/>
+                <w:szCs w:val="18"/>
+              </w:rPr>
+            </w:pPr>
+          </w:p>
+        </w:tc>
+        <w:tc>
+          <w:tcPr>
+            <w:tcW w:w="2400" w:type="dxa"/>
           </w:tcPr>
           <w:p>
             <w:pPr>
@@ -2131,7 +2203,7 @@
                 <w:rPr>
                   <w:rStyle w:val="Hyperlink"/>
                 </w:rPr>
-                <w:t>https://f3420-ecldbd01.sharedservices.local/Reports_ECLD01/</w:t>
+                <w:t>https://f3420-ecldbd01/Reports_ECLD01/</w:t>
               </w:r>
             </w:hyperlink>
           </w:p>
@@ -2164,19 +2236,7 @@
                 <w:rPr>
                   <w:rStyle w:val="Hyperlink"/>
                 </w:rPr>
-                <w:t>https://f3420-ecldbt01</w:t>
-              </w:r>
-              <w:r>
-                <w:rPr>
-                  <w:rStyle w:val="Hyperlink"/>
-                </w:rPr>
-                <w:t xml:space="preserve">.sharedservices.local </w:t>
-              </w:r>
-              <w:r>
-                <w:rPr>
-                  <w:rStyle w:val="Hyperlink"/>
-                </w:rPr>
-                <w:t>/Reports_ECLT01/</w:t>
+                <w:t>https://f3420-ecldbt01/Reports_ECLT01/</w:t>
               </w:r>
             </w:hyperlink>
           </w:p>
@@ -2212,7 +2272,7 @@
                 <w:rPr>
                   <w:rStyle w:val="Hyperlink"/>
                 </w:rPr>
-                <w:t>https://f3420-ecldbp01.sharedservices.local/Reports_ECLP01/</w:t>
+                <w:t>https://f3420-ecldbp01/Reports_ECLP01/</w:t>
               </w:r>
             </w:hyperlink>
           </w:p>
@@ -2254,7 +2314,7 @@
                 <w:rPr>
                   <w:rStyle w:val="Hyperlink"/>
                 </w:rPr>
-                <w:t>https://f3420-ecldbp01.sharedservices.local/Reports_ECLP01/</w:t>
+                <w:t>https://f3420-ecldbp01/Reports_ECLP01/</w:t>
               </w:r>
             </w:hyperlink>
           </w:p>
@@ -2340,7 +2400,7 @@
                 <w:rPr>
                   <w:rStyle w:val="Hyperlink"/>
                 </w:rPr>
-                <w:t>https://F3420-ECLDBD01.sharedservices.local/ReportServer</w:t>
+                <w:t>https://F3420-ECLDBD01/ReportServer</w:t>
               </w:r>
             </w:hyperlink>
           </w:p>
@@ -2376,7 +2436,7 @@
                 <w:rPr>
                   <w:rStyle w:val="Hyperlink"/>
                 </w:rPr>
-                <w:t>https://F3420-ECLDBT01.sharedservices.local/ReportServer</w:t>
+                <w:t>https://F3420-ECLDBT01/ReportServer</w:t>
               </w:r>
             </w:hyperlink>
           </w:p>
@@ -2409,7 +2469,7 @@
                 <w:rPr>
                   <w:rStyle w:val="Hyperlink"/>
                 </w:rPr>
-                <w:t>https://F3420-ECLDBP01.sharedservices.local/ReportServer</w:t>
+                <w:t>https://F3420-ECLDBP01/ReportServer</w:t>
               </w:r>
             </w:hyperlink>
           </w:p>
@@ -2451,7 +2511,7 @@
                 <w:rPr>
                   <w:rStyle w:val="Hyperlink"/>
                 </w:rPr>
-                <w:t>https://F3420-ECLDBP01.sharedservices.local/ReportServer</w:t>
+                <w:t>https://F3420-ECLDBP01/ReportServer</w:t>
               </w:r>
             </w:hyperlink>
           </w:p>
@@ -3304,8 +3364,8 @@
         <w:tblLook w:val="0000" w:firstRow="0" w:lastRow="0" w:firstColumn="0" w:lastColumn="0" w:noHBand="0" w:noVBand="0"/>
       </w:tblPr>
       <w:tblGrid>
-        <w:gridCol w:w="2506"/>
-        <w:gridCol w:w="6916"/>
+        <w:gridCol w:w="2606"/>
+        <w:gridCol w:w="6816"/>
       </w:tblGrid>
       <w:tr>
         <w:trPr>
@@ -3652,7 +3712,7 @@
                 <w:rPr>
                   <w:rStyle w:val="Hyperlink"/>
                 </w:rPr>
-                <w:t>https://f3420-ecldbp01.sharedservices.local/Reports_ECLP01/</w:t>
+                <w:t>https://f3420-ecldbp01/Reports_ECLP01/</w:t>
               </w:r>
             </w:hyperlink>
           </w:p>
@@ -4253,8 +4313,8 @@
               <w:tblLook w:val="04A0" w:firstRow="1" w:lastRow="0" w:firstColumn="1" w:lastColumn="0" w:noHBand="0" w:noVBand="1"/>
             </w:tblPr>
             <w:tblGrid>
-              <w:gridCol w:w="1899"/>
-              <w:gridCol w:w="4791"/>
+              <w:gridCol w:w="1881"/>
+              <w:gridCol w:w="4709"/>
             </w:tblGrid>
             <w:tr>
               <w:trPr>
@@ -4730,7 +4790,7 @@
               <w:tblLook w:val="04A0" w:firstRow="1" w:lastRow="0" w:firstColumn="1" w:lastColumn="0" w:noHBand="0" w:noVBand="1"/>
             </w:tblPr>
             <w:tblGrid>
-              <w:gridCol w:w="6690"/>
+              <w:gridCol w:w="6590"/>
             </w:tblGrid>
             <w:tr>
               <w:trPr>
@@ -4810,7 +4870,7 @@
                   </w:tblPr>
                   <w:tblGrid>
                     <w:gridCol w:w="2360"/>
-                    <w:gridCol w:w="4104"/>
+                    <w:gridCol w:w="4004"/>
                   </w:tblGrid>
                   <w:tr>
                     <w:trPr>
@@ -5075,13 +5135,10 @@
                           <w:t>s</w:t>
                         </w:r>
                         <w:r>
-                          <w:t>://f3420-ecldbd01.</w:t>
+                          <w:t>://f3420-ecldbd01</w:t>
                         </w:r>
                         <w:r>
-                          <w:t>sharedservices</w:t>
-                        </w:r>
-                        <w:r>
-                          <w:t>.local/ReportServer</w:t>
+                          <w:t>/ReportServer</w:t>
                         </w:r>
                       </w:p>
                     </w:tc>
@@ -5157,19 +5214,7 @@
                           <w:t>s</w:t>
                         </w:r>
                         <w:r>
-                          <w:t>://f3420-ecldbd01</w:t>
-                        </w:r>
-                        <w:r>
-                          <w:t>.</w:t>
-                        </w:r>
-                        <w:r>
-                          <w:t>sharedservices</w:t>
-                        </w:r>
-                        <w:r>
-                          <w:t>.local</w:t>
-                        </w:r>
-                        <w:r>
-                          <w:t>/Reports_ECLD01</w:t>
+                          <w:t>://f3420-ecldbd01/Reports_ECLD01</w:t>
                         </w:r>
                       </w:p>
                     </w:tc>
@@ -5248,8 +5293,8 @@
                     <w:tblLook w:val="04A0" w:firstRow="1" w:lastRow="0" w:firstColumn="1" w:lastColumn="0" w:noHBand="0" w:noVBand="1"/>
                   </w:tblPr>
                   <w:tblGrid>
-                    <w:gridCol w:w="2451"/>
-                    <w:gridCol w:w="4013"/>
+                    <w:gridCol w:w="2500"/>
+                    <w:gridCol w:w="3864"/>
                   </w:tblGrid>
                   <w:tr>
                     <w:trPr>
@@ -5519,27 +5564,11 @@
                           <w:t>t</w:t>
                         </w:r>
                         <w:r>
-                          <w:t>01.</w:t>
+                          <w:t>01/</w:t>
                         </w:r>
-                        <w:r>
-                          <w:t xml:space="preserve"> </w:t>
-                        </w:r>
-                        <w:proofErr w:type="spellStart"/>
-                        <w:r>
-                          <w:t>sharedservices</w:t>
-                        </w:r>
-                        <w:r>
-                          <w:t>.local</w:t>
-                        </w:r>
-                        <w:proofErr w:type="spellEnd"/>
-                        <w:r>
-                          <w:t>/</w:t>
-                        </w:r>
-                        <w:proofErr w:type="spellStart"/>
                         <w:r>
                           <w:t>ReportServer</w:t>
                         </w:r>
-                        <w:proofErr w:type="spellEnd"/>
                       </w:p>
                     </w:tc>
                   </w:tr>
@@ -5620,21 +5649,7 @@
                           <w:t>t</w:t>
                         </w:r>
                         <w:r>
-                          <w:t>01</w:t>
-                        </w:r>
-                        <w:r>
-                          <w:t xml:space="preserve">. </w:t>
-                        </w:r>
-                        <w:proofErr w:type="spellStart"/>
-                        <w:r>
-                          <w:t>sharedservices</w:t>
-                        </w:r>
-                        <w:r>
-                          <w:t>.local</w:t>
-                        </w:r>
-                        <w:proofErr w:type="spellEnd"/>
-                        <w:r>
-                          <w:t>/Reports_ECL</w:t>
+                          <w:t>01/Reports_ECL</w:t>
                         </w:r>
                         <w:r>
                           <w:t>T</w:t>
@@ -5722,8 +5737,8 @@
                     <w:tblLook w:val="04A0" w:firstRow="1" w:lastRow="0" w:firstColumn="1" w:lastColumn="0" w:noHBand="0" w:noVBand="1"/>
                   </w:tblPr>
                   <w:tblGrid>
-                    <w:gridCol w:w="2364"/>
-                    <w:gridCol w:w="4100"/>
+                    <w:gridCol w:w="2455"/>
+                    <w:gridCol w:w="3909"/>
                   </w:tblGrid>
                   <w:tr>
                     <w:trPr>
@@ -6017,27 +6032,11 @@
                           <w:t>p</w:t>
                         </w:r>
                         <w:r>
-                          <w:t>01.</w:t>
+                          <w:t>01</w:t>
                         </w:r>
                         <w:r>
-                          <w:t xml:space="preserve"> </w:t>
+                          <w:t>/ReportServer</w:t>
                         </w:r>
-                        <w:proofErr w:type="spellStart"/>
-                        <w:r>
-                          <w:t>sharedservices</w:t>
-                        </w:r>
-                        <w:r>
-                          <w:t>.local</w:t>
-                        </w:r>
-                        <w:proofErr w:type="spellEnd"/>
-                        <w:r>
-                          <w:t>/</w:t>
-                        </w:r>
-                        <w:proofErr w:type="spellStart"/>
-                        <w:r>
-                          <w:t>ReportServer</w:t>
-                        </w:r>
-                        <w:proofErr w:type="spellEnd"/>
                       </w:p>
                     </w:tc>
                   </w:tr>
@@ -6118,16 +6117,7 @@
                           <w:t>p</w:t>
                         </w:r>
                         <w:r>
-                          <w:t>01</w:t>
-                        </w:r>
-                        <w:r>
-                          <w:t>.sharedservices</w:t>
-                        </w:r>
-                        <w:r>
-                          <w:t>.local</w:t>
-                        </w:r>
-                        <w:r>
-                          <w:t>/Reports_ECL</w:t>
+                          <w:t>01/Reports_ECL</w:t>
                         </w:r>
                         <w:r>
                           <w:t>P</w:t>
@@ -6212,8 +6202,8 @@
                     <w:tblLook w:val="04A0" w:firstRow="1" w:lastRow="0" w:firstColumn="1" w:lastColumn="0" w:noHBand="0" w:noVBand="1"/>
                   </w:tblPr>
                   <w:tblGrid>
-                    <w:gridCol w:w="2364"/>
-                    <w:gridCol w:w="4100"/>
+                    <w:gridCol w:w="2446"/>
+                    <w:gridCol w:w="3918"/>
                   </w:tblGrid>
                   <w:tr>
                     <w:trPr>
@@ -6484,27 +6474,11 @@
                           <w:t>p</w:t>
                         </w:r>
                         <w:r>
-                          <w:t>01.</w:t>
+                          <w:t>01</w:t>
                         </w:r>
                         <w:r>
-                          <w:t xml:space="preserve"> </w:t>
+                          <w:t>/ReportServer</w:t>
                         </w:r>
-                        <w:proofErr w:type="spellStart"/>
-                        <w:r>
-                          <w:t>sharedservices</w:t>
-                        </w:r>
-                        <w:r>
-                          <w:t>.local</w:t>
-                        </w:r>
-                        <w:proofErr w:type="spellEnd"/>
-                        <w:r>
-                          <w:t>/</w:t>
-                        </w:r>
-                        <w:proofErr w:type="spellStart"/>
-                        <w:r>
-                          <w:t>ReportServer</w:t>
-                        </w:r>
-                        <w:proofErr w:type="spellEnd"/>
                       </w:p>
                     </w:tc>
                   </w:tr>
@@ -6587,12 +6561,8 @@
                         <w:r>
                           <w:t>01</w:t>
                         </w:r>
-                        <w:r>
-                          <w:t>.sharedservices</w:t>
-                        </w:r>
-                        <w:r>
-                          <w:t>.local</w:t>
-                        </w:r>
+                        <w:bookmarkStart w:id="4" w:name="_GoBack"/>
+                        <w:bookmarkEnd w:id="4"/>
                         <w:r>
                           <w:t>/Reports_ECL</w:t>
                         </w:r>
@@ -6628,8 +6598,6 @@
             </w:pPr>
           </w:p>
         </w:tc>
-        <w:bookmarkStart w:id="4" w:name="_GoBack"/>
-        <w:bookmarkEnd w:id="4"/>
       </w:tr>
       <w:tr>
         <w:trPr>
@@ -12052,6 +12020,7 @@
   <w:style w:type="character" w:default="1" w:styleId="DefaultParagraphFont">
     <w:name w:val="Default Paragraph Font"/>
     <w:uiPriority w:val="1"/>
+    <w:semiHidden/>
     <w:unhideWhenUsed/>
   </w:style>
   <w:style w:type="table" w:default="1" w:styleId="TableNormal">
@@ -12980,6 +12949,15 @@
 </file>
 
 <file path=customXml/item1.xml><?xml version="1.0" encoding="utf-8"?>
+<?mso-contentType ?>
+<FormTemplates xmlns="http://schemas.microsoft.com/sharepoint/v3/contenttype/forms">
+  <Display>DocumentLibraryForm</Display>
+  <Edit>DocumentLibraryForm</Edit>
+  <New>DocumentLibraryForm</New>
+</FormTemplates>
+</file>
+
+<file path=customXml/item2.xml><?xml version="1.0" encoding="utf-8"?>
 <ct:contentTypeSchema xmlns:ct="http://schemas.microsoft.com/office/2006/metadata/contentType" xmlns:ma="http://schemas.microsoft.com/office/2006/metadata/properties/metaAttributes" ct:_="" ma:_="" ma:contentTypeName="Document" ma:contentTypeID="0x01010059FE9DDB4954D74C85AE0E08C7117DF4" ma:contentTypeVersion="1" ma:contentTypeDescription="Create a new document." ma:contentTypeScope="" ma:versionID="982e44f5de3868eef2d6e3dbd5081cbb">
   <xsd:schema xmlns:xsd="http://www.w3.org/2001/XMLSchema" xmlns:xs="http://www.w3.org/2001/XMLSchema" xmlns:p="http://schemas.microsoft.com/office/2006/metadata/properties" xmlns:ns1="http://schemas.microsoft.com/sharepoint/v3" xmlns:ns2="06A95332-17C5-4A26-85E3-163C0CDFC631" targetNamespace="http://schemas.microsoft.com/office/2006/metadata/properties" ma:root="true" ma:fieldsID="db28bb03980cf498d67fbec305ba19e1" ns1:_="" ns2:_="">
     <xsd:import namespace="http://schemas.microsoft.com/sharepoint/v3"/>
@@ -13546,15 +13524,6 @@
 </ct:contentTypeSchema>
 </file>
 
-<file path=customXml/item2.xml><?xml version="1.0" encoding="utf-8"?>
-<?mso-contentType ?>
-<FormTemplates xmlns="http://schemas.microsoft.com/sharepoint/v3/contenttype/forms">
-  <Display>DocumentLibraryForm</Display>
-  <Edit>DocumentLibraryForm</Edit>
-  <New>DocumentLibraryForm</New>
-</FormTemplates>
-</file>
-
 <file path=customXml/item3.xml><?xml version="1.0" encoding="utf-8"?>
 <p:properties xmlns:p="http://schemas.microsoft.com/office/2006/metadata/properties" xmlns:xsi="http://www.w3.org/2001/XMLSchema-instance">
   <documentManagement>
@@ -13596,6 +13565,14 @@
 </file>
 
 <file path=customXml/itemProps1.xml><?xml version="1.0" encoding="utf-8"?>
+<ds:datastoreItem xmlns:ds="http://schemas.openxmlformats.org/officeDocument/2006/customXml" ds:itemID="{6E0243D2-C2E7-4C17-98A3-48E63A4A14E3}">
+  <ds:schemaRefs>
+    <ds:schemaRef ds:uri="http://schemas.microsoft.com/sharepoint/v3/contenttype/forms"/>
+  </ds:schemaRefs>
+</ds:datastoreItem>
+</file>
+
+<file path=customXml/itemProps2.xml><?xml version="1.0" encoding="utf-8"?>
 <ds:datastoreItem xmlns:ds="http://schemas.openxmlformats.org/officeDocument/2006/customXml" ds:itemID="{053A865D-7B06-4B36-9752-BE1B4ADCF721}">
   <ds:schemaRefs>
     <ds:schemaRef ds:uri="http://schemas.microsoft.com/office/2006/metadata/contentType"/>
@@ -13614,14 +13591,6 @@
 </ds:datastoreItem>
 </file>
 
-<file path=customXml/itemProps2.xml><?xml version="1.0" encoding="utf-8"?>
-<ds:datastoreItem xmlns:ds="http://schemas.openxmlformats.org/officeDocument/2006/customXml" ds:itemID="{6E0243D2-C2E7-4C17-98A3-48E63A4A14E3}">
-  <ds:schemaRefs>
-    <ds:schemaRef ds:uri="http://schemas.microsoft.com/sharepoint/v3/contenttype/forms"/>
-  </ds:schemaRefs>
-</ds:datastoreItem>
-</file>
-
 <file path=customXml/itemProps3.xml><?xml version="1.0" encoding="utf-8"?>
 <ds:datastoreItem xmlns:ds="http://schemas.openxmlformats.org/officeDocument/2006/customXml" ds:itemID="{47853092-453F-4761-BB4F-9437077E6946}">
   <ds:schemaRefs>
@@ -13633,7 +13602,7 @@
 </file>
 
 <file path=customXml/itemProps4.xml><?xml version="1.0" encoding="utf-8"?>
-<ds:datastoreItem xmlns:ds="http://schemas.openxmlformats.org/officeDocument/2006/customXml" ds:itemID="{97BFB128-34A6-4A0C-A516-510965FCAABD}">
+<ds:datastoreItem xmlns:ds="http://schemas.openxmlformats.org/officeDocument/2006/customXml" ds:itemID="{5B3199BE-4028-4A98-8DBA-4F0BA6D015C5}">
   <ds:schemaRefs>
     <ds:schemaRef ds:uri="http://schemas.openxmlformats.org/officeDocument/2006/bibliography"/>
   </ds:schemaRefs>

</xml_diff>

<commit_message>
TFS 13333 - Reporting changes for Quality Now
git-tfs-id: [https://tfs.omnicloud.local/tfs/cco%20program/]$/eCoaching_V2;C42053
</commit_message>
<xml_diff>
--- a/Runbook/SSRS/CCO_eCoaching_Log_SSRS_Runbook.docx
+++ b/Runbook/SSRS/CCO_eCoaching_Log_SSRS_Runbook.docx
@@ -241,7 +241,7 @@
               <w:rPr>
                 <w:i w:val="0"/>
               </w:rPr>
-              <w:t>6</w:t>
+              <w:t>7</w:t>
             </w:r>
             <w:r>
               <w:rPr>
@@ -298,7 +298,37 @@
               <w:rPr>
                 <w:rFonts w:ascii="Times New Roman (PCL6)" w:hAnsi="Times New Roman (PCL6)"/>
               </w:rPr>
-              <w:t>TFS 13643 - Change label for Module to Employee Level</w:t>
+              <w:t>TFS 13</w:t>
+            </w:r>
+            <w:r>
+              <w:rPr>
+                <w:rFonts w:ascii="Times New Roman (PCL6)" w:hAnsi="Times New Roman (PCL6)"/>
+              </w:rPr>
+              <w:t>333</w:t>
+            </w:r>
+            <w:r>
+              <w:rPr>
+                <w:rFonts w:ascii="Times New Roman (PCL6)" w:hAnsi="Times New Roman (PCL6)"/>
+              </w:rPr>
+              <w:t xml:space="preserve"> </w:t>
+            </w:r>
+            <w:r>
+              <w:rPr>
+                <w:rFonts w:ascii="Times New Roman (PCL6)" w:hAnsi="Times New Roman (PCL6)"/>
+              </w:rPr>
+              <w:t>–</w:t>
+            </w:r>
+            <w:r>
+              <w:rPr>
+                <w:rFonts w:ascii="Times New Roman (PCL6)" w:hAnsi="Times New Roman (PCL6)"/>
+              </w:rPr>
+              <w:t xml:space="preserve"> </w:t>
+            </w:r>
+            <w:r>
+              <w:rPr>
+                <w:rFonts w:ascii="Times New Roman (PCL6)" w:hAnsi="Times New Roman (PCL6)"/>
+              </w:rPr>
+              <w:t>Reporting changes for Quality Now</w:t>
             </w:r>
           </w:p>
         </w:tc>
@@ -1390,6 +1420,103 @@
                 <w:szCs w:val="18"/>
               </w:rPr>
             </w:pPr>
+            <w:r>
+              <w:rPr>
+                <w:sz w:val="18"/>
+                <w:szCs w:val="18"/>
+              </w:rPr>
+              <w:t>04/04/2019</w:t>
+            </w:r>
+          </w:p>
+        </w:tc>
+        <w:tc>
+          <w:tcPr>
+            <w:tcW w:w="5167" w:type="dxa"/>
+          </w:tcPr>
+          <w:p>
+            <w:pPr>
+              <w:pStyle w:val="TableText"/>
+              <w:ind w:left="72"/>
+              <w:rPr>
+                <w:sz w:val="18"/>
+                <w:szCs w:val="18"/>
+              </w:rPr>
+            </w:pPr>
+            <w:r>
+              <w:rPr>
+                <w:rFonts w:ascii="Times New Roman (PCL6)" w:hAnsi="Times New Roman (PCL6)"/>
+              </w:rPr>
+              <w:t>TFS 13</w:t>
+            </w:r>
+            <w:r>
+              <w:rPr>
+                <w:rFonts w:ascii="Times New Roman (PCL6)" w:hAnsi="Times New Roman (PCL6)"/>
+              </w:rPr>
+              <w:t>333</w:t>
+            </w:r>
+            <w:r>
+              <w:rPr>
+                <w:rFonts w:ascii="Times New Roman (PCL6)" w:hAnsi="Times New Roman (PCL6)"/>
+              </w:rPr>
+              <w:t xml:space="preserve"> </w:t>
+            </w:r>
+            <w:r>
+              <w:rPr>
+                <w:rFonts w:ascii="Times New Roman (PCL6)" w:hAnsi="Times New Roman (PCL6)"/>
+              </w:rPr>
+              <w:t>–</w:t>
+            </w:r>
+            <w:r>
+              <w:rPr>
+                <w:rFonts w:ascii="Times New Roman (PCL6)" w:hAnsi="Times New Roman (PCL6)"/>
+              </w:rPr>
+              <w:t xml:space="preserve"> </w:t>
+            </w:r>
+            <w:r>
+              <w:rPr>
+                <w:rFonts w:ascii="Times New Roman (PCL6)" w:hAnsi="Times New Roman (PCL6)"/>
+              </w:rPr>
+              <w:t>Reporting changes for Quality Now</w:t>
+            </w:r>
+          </w:p>
+        </w:tc>
+        <w:tc>
+          <w:tcPr>
+            <w:tcW w:w="2400" w:type="dxa"/>
+          </w:tcPr>
+          <w:p>
+            <w:pPr>
+              <w:pStyle w:val="TableText"/>
+              <w:ind w:left="162"/>
+              <w:rPr>
+                <w:sz w:val="18"/>
+                <w:szCs w:val="18"/>
+              </w:rPr>
+            </w:pPr>
+            <w:r>
+              <w:rPr>
+                <w:sz w:val="18"/>
+                <w:szCs w:val="18"/>
+              </w:rPr>
+              <w:t>Susmitha Palacherla</w:t>
+            </w:r>
+          </w:p>
+        </w:tc>
+      </w:tr>
+      <w:tr>
+        <w:tc>
+          <w:tcPr>
+            <w:tcW w:w="1793" w:type="dxa"/>
+          </w:tcPr>
+          <w:p>
+            <w:pPr>
+              <w:pStyle w:val="TableText"/>
+              <w:ind w:left="90"/>
+              <w:rPr>
+                <w:sz w:val="18"/>
+                <w:szCs w:val="18"/>
+              </w:rPr>
+            </w:pPr>
           </w:p>
         </w:tc>
         <w:tc>
@@ -1660,7 +1787,7 @@
                 <w:b/>
                 <w:u w:val="single"/>
               </w:rPr>
-              <w:t>5</w:t>
+              <w:t>7</w:t>
             </w:r>
             <w:r>
               <w:rPr>
@@ -1698,7 +1825,7 @@
               <w:t xml:space="preserve"> </w:t>
             </w:r>
             <w:r>
-              <w:t>Change label for Module to Employee Level</w:t>
+              <w:t>Added new Report for Quality Now</w:t>
             </w:r>
           </w:p>
           <w:p>
@@ -2779,21 +2906,15 @@
           <w:p>
             <w:pPr>
               <w:pStyle w:val="SOPBodyText"/>
-              <w:jc w:val="both"/>
-            </w:pPr>
-            <w:r>
-              <w:rPr>
-                <w:color w:val="FF0000"/>
-                <w:highlight w:val="lightGray"/>
-              </w:rPr>
-              <w:t xml:space="preserve">NA </w:t>
-            </w:r>
-            <w:r>
-              <w:rPr>
-                <w:color w:val="FF0000"/>
-                <w:highlight w:val="lightGray"/>
-              </w:rPr>
-              <w:t>– No database Objects to Implement for this TFS.</w:t>
+            </w:pPr>
+            <w:r>
+              <w:t xml:space="preserve">Database changes implemented as part of </w:t>
+            </w:r>
+            <w:r>
+              <w:rPr>
+                <w:b/>
+              </w:rPr>
+              <w:t>CCO_eCoaching_Log_DB_Runbook.docx</w:t>
             </w:r>
           </w:p>
         </w:tc>
@@ -3023,6 +3144,7 @@
               <w:pStyle w:val="TextRowLeaders"/>
             </w:pPr>
             <w:r>
+              <w:lastRenderedPageBreak/>
               <w:t>Responsibility:</w:t>
             </w:r>
           </w:p>
@@ -3081,7 +3203,6 @@
               <w:pStyle w:val="TextRowLeaders"/>
             </w:pPr>
             <w:r>
-              <w:lastRenderedPageBreak/>
               <w:t>Reference</w:t>
             </w:r>
             <w:r>
@@ -3513,32 +3634,21 @@
             <w:r>
               <w:t>to your local machine</w:t>
             </w:r>
+          </w:p>
+          <w:p>
+            <w:pPr>
+              <w:pStyle w:val="SOPBodyText"/>
+            </w:pPr>
+            <w:r>
+              <w:t>*Download latest version</w:t>
+            </w:r>
+          </w:p>
+          <w:p>
+            <w:pPr>
+              <w:pStyle w:val="SOPBodyText"/>
+            </w:pPr>
             <w:bookmarkStart w:id="4" w:name="_GoBack"/>
             <w:bookmarkEnd w:id="4"/>
-          </w:p>
-          <w:p>
-            <w:pPr>
-              <w:pStyle w:val="SOPBodyText"/>
-            </w:pPr>
-            <w:r>
-              <w:t>*Download latest version</w:t>
-            </w:r>
-          </w:p>
-          <w:p>
-            <w:pPr>
-              <w:pStyle w:val="SOPBodyText"/>
-            </w:pPr>
-            <w:r>
-              <w:rPr>
-                <w:highlight w:val="yellow"/>
-              </w:rPr>
-              <w:t>Label PROD_eCoaching_SSRS_03082019</w:t>
-            </w:r>
-          </w:p>
-          <w:p>
-            <w:pPr>
-              <w:pStyle w:val="SOPBodyText"/>
-            </w:pPr>
           </w:p>
         </w:tc>
       </w:tr>
@@ -8244,7 +8354,7 @@
         <w:sz w:val="18"/>
         <w:szCs w:val="18"/>
       </w:rPr>
-      <w:t>11</w:t>
+      <w:t>9</w:t>
     </w:r>
     <w:r>
       <w:rPr>
@@ -12961,6 +13071,15 @@
 </file>
 
 <file path=customXml/item1.xml><?xml version="1.0" encoding="utf-8"?>
+<?mso-contentType ?>
+<FormTemplates xmlns="http://schemas.microsoft.com/sharepoint/v3/contenttype/forms">
+  <Display>DocumentLibraryForm</Display>
+  <Edit>DocumentLibraryForm</Edit>
+  <New>DocumentLibraryForm</New>
+</FormTemplates>
+</file>
+
+<file path=customXml/item2.xml><?xml version="1.0" encoding="utf-8"?>
 <ct:contentTypeSchema xmlns:ct="http://schemas.microsoft.com/office/2006/metadata/contentType" xmlns:ma="http://schemas.microsoft.com/office/2006/metadata/properties/metaAttributes" ct:_="" ma:_="" ma:contentTypeName="Document" ma:contentTypeID="0x01010059FE9DDB4954D74C85AE0E08C7117DF4" ma:contentTypeVersion="1" ma:contentTypeDescription="Create a new document." ma:contentTypeScope="" ma:versionID="982e44f5de3868eef2d6e3dbd5081cbb">
   <xsd:schema xmlns:xsd="http://www.w3.org/2001/XMLSchema" xmlns:xs="http://www.w3.org/2001/XMLSchema" xmlns:p="http://schemas.microsoft.com/office/2006/metadata/properties" xmlns:ns1="http://schemas.microsoft.com/sharepoint/v3" xmlns:ns2="06A95332-17C5-4A26-85E3-163C0CDFC631" targetNamespace="http://schemas.microsoft.com/office/2006/metadata/properties" ma:root="true" ma:fieldsID="db28bb03980cf498d67fbec305ba19e1" ns1:_="" ns2:_="">
     <xsd:import namespace="http://schemas.microsoft.com/sharepoint/v3"/>
@@ -13527,15 +13646,6 @@
 </ct:contentTypeSchema>
 </file>
 
-<file path=customXml/item2.xml><?xml version="1.0" encoding="utf-8"?>
-<?mso-contentType ?>
-<FormTemplates xmlns="http://schemas.microsoft.com/sharepoint/v3/contenttype/forms">
-  <Display>DocumentLibraryForm</Display>
-  <Edit>DocumentLibraryForm</Edit>
-  <New>DocumentLibraryForm</New>
-</FormTemplates>
-</file>
-
 <file path=customXml/item3.xml><?xml version="1.0" encoding="utf-8"?>
 <p:properties xmlns:p="http://schemas.microsoft.com/office/2006/metadata/properties" xmlns:xsi="http://www.w3.org/2001/XMLSchema-instance">
   <documentManagement>
@@ -13577,6 +13687,14 @@
 </file>
 
 <file path=customXml/itemProps1.xml><?xml version="1.0" encoding="utf-8"?>
+<ds:datastoreItem xmlns:ds="http://schemas.openxmlformats.org/officeDocument/2006/customXml" ds:itemID="{6E0243D2-C2E7-4C17-98A3-48E63A4A14E3}">
+  <ds:schemaRefs>
+    <ds:schemaRef ds:uri="http://schemas.microsoft.com/sharepoint/v3/contenttype/forms"/>
+  </ds:schemaRefs>
+</ds:datastoreItem>
+</file>
+
+<file path=customXml/itemProps2.xml><?xml version="1.0" encoding="utf-8"?>
 <ds:datastoreItem xmlns:ds="http://schemas.openxmlformats.org/officeDocument/2006/customXml" ds:itemID="{053A865D-7B06-4B36-9752-BE1B4ADCF721}">
   <ds:schemaRefs>
     <ds:schemaRef ds:uri="http://schemas.microsoft.com/office/2006/metadata/contentType"/>
@@ -13595,14 +13713,6 @@
 </ds:datastoreItem>
 </file>
 
-<file path=customXml/itemProps2.xml><?xml version="1.0" encoding="utf-8"?>
-<ds:datastoreItem xmlns:ds="http://schemas.openxmlformats.org/officeDocument/2006/customXml" ds:itemID="{6E0243D2-C2E7-4C17-98A3-48E63A4A14E3}">
-  <ds:schemaRefs>
-    <ds:schemaRef ds:uri="http://schemas.microsoft.com/sharepoint/v3/contenttype/forms"/>
-  </ds:schemaRefs>
-</ds:datastoreItem>
-</file>
-
 <file path=customXml/itemProps3.xml><?xml version="1.0" encoding="utf-8"?>
 <ds:datastoreItem xmlns:ds="http://schemas.openxmlformats.org/officeDocument/2006/customXml" ds:itemID="{47853092-453F-4761-BB4F-9437077E6946}">
   <ds:schemaRefs>
@@ -13614,7 +13724,7 @@
 </file>
 
 <file path=customXml/itemProps4.xml><?xml version="1.0" encoding="utf-8"?>
-<ds:datastoreItem xmlns:ds="http://schemas.openxmlformats.org/officeDocument/2006/customXml" ds:itemID="{0072C844-AB6B-460A-9E7D-235ED738DA56}">
+<ds:datastoreItem xmlns:ds="http://schemas.openxmlformats.org/officeDocument/2006/customXml" ds:itemID="{AEBD81C6-275A-4F0F-8D9F-E89B001C422A}">
   <ds:schemaRefs>
     <ds:schemaRef ds:uri="http://schemas.openxmlformats.org/officeDocument/2006/bibliography"/>
   </ds:schemaRefs>

</xml_diff>

<commit_message>
TFS 16855 - Add Comments to warnings Report
git-tfs-id: [https://tfs.omnicloud.local/tfs/cco%20program/]$/eCoaching_V2;C45336
</commit_message>
<xml_diff>
--- a/Runbook/SSRS/CCO_eCoaching_Log_SSRS_Runbook.docx
+++ b/Runbook/SSRS/CCO_eCoaching_Log_SSRS_Runbook.docx
@@ -1,6 +1,6 @@
 
 <file path=word/document.xml><?xml version="1.0" encoding="utf-8"?>
-<w:document xmlns:wpc="http://schemas.microsoft.com/office/word/2010/wordprocessingCanvas" xmlns:mc="http://schemas.openxmlformats.org/markup-compatibility/2006" xmlns:o="urn:schemas-microsoft-com:office:office" xmlns:r="http://schemas.openxmlformats.org/officeDocument/2006/relationships" xmlns:m="http://schemas.openxmlformats.org/officeDocument/2006/math" xmlns:v="urn:schemas-microsoft-com:vml" xmlns:wp14="http://schemas.microsoft.com/office/word/2010/wordprocessingDrawing" xmlns:wp="http://schemas.openxmlformats.org/drawingml/2006/wordprocessingDrawing" xmlns:w10="urn:schemas-microsoft-com:office:word" xmlns:w="http://schemas.openxmlformats.org/wordprocessingml/2006/main" xmlns:w14="http://schemas.microsoft.com/office/word/2010/wordml" xmlns:w15="http://schemas.microsoft.com/office/word/2012/wordml" xmlns:wpg="http://schemas.microsoft.com/office/word/2010/wordprocessingGroup" xmlns:wpi="http://schemas.microsoft.com/office/word/2010/wordprocessingInk" xmlns:wne="http://schemas.microsoft.com/office/word/2006/wordml" xmlns:wps="http://schemas.microsoft.com/office/word/2010/wordprocessingShape" mc:Ignorable="w14 w15 wp14">
+<w:document xmlns:wpc="http://schemas.microsoft.com/office/word/2010/wordprocessingCanvas" xmlns:cx="http://schemas.microsoft.com/office/drawing/2014/chartex" xmlns:cx1="http://schemas.microsoft.com/office/drawing/2015/9/8/chartex" xmlns:mc="http://schemas.openxmlformats.org/markup-compatibility/2006" xmlns:o="urn:schemas-microsoft-com:office:office" xmlns:r="http://schemas.openxmlformats.org/officeDocument/2006/relationships" xmlns:m="http://schemas.openxmlformats.org/officeDocument/2006/math" xmlns:v="urn:schemas-microsoft-com:vml" xmlns:wp14="http://schemas.microsoft.com/office/word/2010/wordprocessingDrawing" xmlns:wp="http://schemas.openxmlformats.org/drawingml/2006/wordprocessingDrawing" xmlns:w10="urn:schemas-microsoft-com:office:word" xmlns:w="http://schemas.openxmlformats.org/wordprocessingml/2006/main" xmlns:w14="http://schemas.microsoft.com/office/word/2010/wordml" xmlns:w15="http://schemas.microsoft.com/office/word/2012/wordml" xmlns:w16se="http://schemas.microsoft.com/office/word/2015/wordml/symex" xmlns:wpg="http://schemas.microsoft.com/office/word/2010/wordprocessingGroup" xmlns:wpi="http://schemas.microsoft.com/office/word/2010/wordprocessingInk" xmlns:wne="http://schemas.microsoft.com/office/word/2006/wordml" xmlns:wps="http://schemas.microsoft.com/office/word/2010/wordprocessingShape" mc:Ignorable="w14 w15 w16se wp14">
   <w:body>
     <w:p/>
     <w:p/>
@@ -241,13 +241,7 @@
               <w:rPr>
                 <w:i w:val="0"/>
               </w:rPr>
-              <w:t>7</w:t>
-            </w:r>
-            <w:r>
-              <w:rPr>
-                <w:i w:val="0"/>
-              </w:rPr>
-              <w:t>.0</w:t>
+              <w:t>8.0</w:t>
             </w:r>
           </w:p>
         </w:tc>
@@ -298,37 +292,31 @@
               <w:rPr>
                 <w:rFonts w:ascii="Times New Roman (PCL6)" w:hAnsi="Times New Roman (PCL6)"/>
               </w:rPr>
-              <w:t>TFS 13</w:t>
+              <w:t>TFS 16855</w:t>
             </w:r>
             <w:r>
               <w:rPr>
                 <w:rFonts w:ascii="Times New Roman (PCL6)" w:hAnsi="Times New Roman (PCL6)"/>
               </w:rPr>
-              <w:t>333</w:t>
+              <w:t xml:space="preserve"> </w:t>
             </w:r>
             <w:r>
               <w:rPr>
                 <w:rFonts w:ascii="Times New Roman (PCL6)" w:hAnsi="Times New Roman (PCL6)"/>
               </w:rPr>
+              <w:t>–</w:t>
+            </w:r>
+            <w:r>
+              <w:rPr>
+                <w:rFonts w:ascii="Times New Roman (PCL6)" w:hAnsi="Times New Roman (PCL6)"/>
+              </w:rPr>
               <w:t xml:space="preserve"> </w:t>
             </w:r>
             <w:r>
               <w:rPr>
                 <w:rFonts w:ascii="Times New Roman (PCL6)" w:hAnsi="Times New Roman (PCL6)"/>
               </w:rPr>
-              <w:t>–</w:t>
-            </w:r>
-            <w:r>
-              <w:rPr>
-                <w:rFonts w:ascii="Times New Roman (PCL6)" w:hAnsi="Times New Roman (PCL6)"/>
-              </w:rPr>
-              <w:t xml:space="preserve"> </w:t>
-            </w:r>
-            <w:r>
-              <w:rPr>
-                <w:rFonts w:ascii="Times New Roman (PCL6)" w:hAnsi="Times New Roman (PCL6)"/>
-              </w:rPr>
-              <w:t>Reporting changes for Quality Now</w:t>
+              <w:t>Add comments to warnings Report</w:t>
             </w:r>
           </w:p>
         </w:tc>
@@ -1517,6 +1505,81 @@
                 <w:szCs w:val="18"/>
               </w:rPr>
             </w:pPr>
+            <w:r>
+              <w:rPr>
+                <w:sz w:val="18"/>
+                <w:szCs w:val="18"/>
+              </w:rPr>
+              <w:t>03/26/2020</w:t>
+            </w:r>
+          </w:p>
+        </w:tc>
+        <w:tc>
+          <w:tcPr>
+            <w:tcW w:w="5167" w:type="dxa"/>
+          </w:tcPr>
+          <w:p>
+            <w:pPr>
+              <w:pStyle w:val="TableText"/>
+              <w:ind w:left="72"/>
+              <w:rPr>
+                <w:rFonts w:ascii="Times New Roman (PCL6)" w:hAnsi="Times New Roman (PCL6)"/>
+              </w:rPr>
+            </w:pPr>
+            <w:r>
+              <w:rPr>
+                <w:rFonts w:ascii="Times New Roman (PCL6)" w:hAnsi="Times New Roman (PCL6)"/>
+              </w:rPr>
+              <w:t>TFS 16855 – Add Comments to warnings report</w:t>
+            </w:r>
+          </w:p>
+        </w:tc>
+        <w:tc>
+          <w:tcPr>
+            <w:tcW w:w="2400" w:type="dxa"/>
+          </w:tcPr>
+          <w:p>
+            <w:pPr>
+              <w:pStyle w:val="TableText"/>
+              <w:ind w:left="162"/>
+              <w:rPr>
+                <w:sz w:val="18"/>
+                <w:szCs w:val="18"/>
+              </w:rPr>
+            </w:pPr>
+            <w:r>
+              <w:rPr>
+                <w:sz w:val="18"/>
+                <w:szCs w:val="18"/>
+              </w:rPr>
+              <w:t xml:space="preserve">Susmitha </w:t>
+            </w:r>
+            <w:proofErr w:type="spellStart"/>
+            <w:r>
+              <w:rPr>
+                <w:sz w:val="18"/>
+                <w:szCs w:val="18"/>
+              </w:rPr>
+              <w:t>Palacherla</w:t>
+            </w:r>
+            <w:proofErr w:type="spellEnd"/>
+          </w:p>
+        </w:tc>
+      </w:tr>
+      <w:tr>
+        <w:tc>
+          <w:tcPr>
+            <w:tcW w:w="1793" w:type="dxa"/>
+          </w:tcPr>
+          <w:p>
+            <w:pPr>
+              <w:pStyle w:val="TableText"/>
+              <w:ind w:left="90"/>
+              <w:rPr>
+                <w:sz w:val="18"/>
+                <w:szCs w:val="18"/>
+              </w:rPr>
+            </w:pPr>
           </w:p>
         </w:tc>
         <w:tc>
@@ -1787,7 +1850,7 @@
                 <w:b/>
                 <w:u w:val="single"/>
               </w:rPr>
-              <w:t>7</w:t>
+              <w:t>8</w:t>
             </w:r>
             <w:r>
               <w:rPr>
@@ -1825,7 +1888,7 @@
               <w:t xml:space="preserve"> </w:t>
             </w:r>
             <w:r>
-              <w:t>Added new Report for Quality Now</w:t>
+              <w:t>Comments in Warnings Reports</w:t>
             </w:r>
           </w:p>
           <w:p>
@@ -3634,6 +3697,9 @@
             <w:r>
               <w:t>to your local machine</w:t>
             </w:r>
+            <w:r>
+              <w:t xml:space="preserve"> </w:t>
+            </w:r>
           </w:p>
           <w:p>
             <w:pPr>
@@ -3641,6 +3707,12 @@
             </w:pPr>
             <w:r>
               <w:t>*Download latest version</w:t>
+            </w:r>
+            <w:r>
+              <w:t xml:space="preserve"> </w:t>
+            </w:r>
+            <w:r>
+              <w:t>(Change set 45282)</w:t>
             </w:r>
           </w:p>
           <w:p>
@@ -3649,6 +3721,11 @@
             </w:pPr>
             <w:bookmarkStart w:id="4" w:name="_GoBack"/>
             <w:bookmarkEnd w:id="4"/>
+          </w:p>
+          <w:p>
+            <w:pPr>
+              <w:pStyle w:val="SOPBodyText"/>
+            </w:pPr>
           </w:p>
         </w:tc>
       </w:tr>
@@ -5142,7 +5219,15 @@
                       </w:tcPr>
                       <w:p>
                         <w:r>
-                          <w:t>/eCoaching/</w:t>
+                          <w:t>/</w:t>
+                        </w:r>
+                        <w:proofErr w:type="spellStart"/>
+                        <w:r>
+                          <w:t>eCoaching</w:t>
+                        </w:r>
+                        <w:proofErr w:type="spellEnd"/>
+                        <w:r>
+                          <w:t>/</w:t>
                         </w:r>
                         <w:proofErr w:type="spellStart"/>
                         <w:r>
@@ -5566,7 +5651,15 @@
                       </w:tcPr>
                       <w:p>
                         <w:r>
-                          <w:t>/eCoaching/</w:t>
+                          <w:t>/</w:t>
+                        </w:r>
+                        <w:proofErr w:type="spellStart"/>
+                        <w:r>
+                          <w:t>eCoaching</w:t>
+                        </w:r>
+                        <w:proofErr w:type="spellEnd"/>
+                        <w:r>
+                          <w:t>/</w:t>
                         </w:r>
                         <w:proofErr w:type="spellStart"/>
                         <w:r>
@@ -5974,7 +6067,15 @@
                       </w:tcPr>
                       <w:p>
                         <w:r>
-                          <w:t>/eCoaching/</w:t>
+                          <w:t>/</w:t>
+                        </w:r>
+                        <w:proofErr w:type="spellStart"/>
+                        <w:r>
+                          <w:t>eCoaching</w:t>
+                        </w:r>
+                        <w:proofErr w:type="spellEnd"/>
+                        <w:r>
+                          <w:t>/</w:t>
                         </w:r>
                         <w:proofErr w:type="spellStart"/>
                         <w:r>
@@ -6018,7 +6119,15 @@
                       </w:tcPr>
                       <w:p>
                         <w:r>
-                          <w:t>/eCoaching/</w:t>
+                          <w:t>/</w:t>
+                        </w:r>
+                        <w:proofErr w:type="spellStart"/>
+                        <w:r>
+                          <w:t>eCoaching</w:t>
+                        </w:r>
+                        <w:proofErr w:type="spellEnd"/>
+                        <w:r>
+                          <w:t>/</w:t>
                         </w:r>
                         <w:proofErr w:type="spellStart"/>
                         <w:r>
@@ -6067,7 +6176,15 @@
                       </w:tcPr>
                       <w:p>
                         <w:r>
-                          <w:t>/eCoaching/</w:t>
+                          <w:t>/</w:t>
+                        </w:r>
+                        <w:proofErr w:type="spellStart"/>
+                        <w:r>
+                          <w:t>eCoaching</w:t>
+                        </w:r>
+                        <w:proofErr w:type="spellEnd"/>
+                        <w:r>
+                          <w:t>/</w:t>
                         </w:r>
                         <w:proofErr w:type="spellStart"/>
                         <w:r>
@@ -6475,7 +6592,15 @@
                       </w:tcPr>
                       <w:p>
                         <w:r>
-                          <w:t>/eCoaching/Production/</w:t>
+                          <w:t>/</w:t>
+                        </w:r>
+                        <w:proofErr w:type="spellStart"/>
+                        <w:r>
+                          <w:t>eCoaching</w:t>
+                        </w:r>
+                        <w:proofErr w:type="spellEnd"/>
+                        <w:r>
+                          <w:t>/Production/</w:t>
                         </w:r>
                         <w:proofErr w:type="spellStart"/>
                         <w:r>
@@ -7867,7 +7992,7 @@
 </file>
 
 <file path=word/endnotes.xml><?xml version="1.0" encoding="utf-8"?>
-<w:endnotes xmlns:wpc="http://schemas.microsoft.com/office/word/2010/wordprocessingCanvas" xmlns:mc="http://schemas.openxmlformats.org/markup-compatibility/2006" xmlns:o="urn:schemas-microsoft-com:office:office" xmlns:r="http://schemas.openxmlformats.org/officeDocument/2006/relationships" xmlns:m="http://schemas.openxmlformats.org/officeDocument/2006/math" xmlns:v="urn:schemas-microsoft-com:vml" xmlns:wp14="http://schemas.microsoft.com/office/word/2010/wordprocessingDrawing" xmlns:wp="http://schemas.openxmlformats.org/drawingml/2006/wordprocessingDrawing" xmlns:w10="urn:schemas-microsoft-com:office:word" xmlns:w="http://schemas.openxmlformats.org/wordprocessingml/2006/main" xmlns:w14="http://schemas.microsoft.com/office/word/2010/wordml" xmlns:w15="http://schemas.microsoft.com/office/word/2012/wordml" xmlns:wpg="http://schemas.microsoft.com/office/word/2010/wordprocessingGroup" xmlns:wpi="http://schemas.microsoft.com/office/word/2010/wordprocessingInk" xmlns:wne="http://schemas.microsoft.com/office/word/2006/wordml" xmlns:wps="http://schemas.microsoft.com/office/word/2010/wordprocessingShape" mc:Ignorable="w14 w15 wp14">
+<w:endnotes xmlns:wpc="http://schemas.microsoft.com/office/word/2010/wordprocessingCanvas" xmlns:cx="http://schemas.microsoft.com/office/drawing/2014/chartex" xmlns:cx1="http://schemas.microsoft.com/office/drawing/2015/9/8/chartex" xmlns:mc="http://schemas.openxmlformats.org/markup-compatibility/2006" xmlns:o="urn:schemas-microsoft-com:office:office" xmlns:r="http://schemas.openxmlformats.org/officeDocument/2006/relationships" xmlns:m="http://schemas.openxmlformats.org/officeDocument/2006/math" xmlns:v="urn:schemas-microsoft-com:vml" xmlns:wp14="http://schemas.microsoft.com/office/word/2010/wordprocessingDrawing" xmlns:wp="http://schemas.openxmlformats.org/drawingml/2006/wordprocessingDrawing" xmlns:w10="urn:schemas-microsoft-com:office:word" xmlns:w="http://schemas.openxmlformats.org/wordprocessingml/2006/main" xmlns:w14="http://schemas.microsoft.com/office/word/2010/wordml" xmlns:w15="http://schemas.microsoft.com/office/word/2012/wordml" xmlns:w16se="http://schemas.microsoft.com/office/word/2015/wordml/symex" xmlns:wpg="http://schemas.microsoft.com/office/word/2010/wordprocessingGroup" xmlns:wpi="http://schemas.microsoft.com/office/word/2010/wordprocessingInk" xmlns:wne="http://schemas.microsoft.com/office/word/2006/wordml" xmlns:wps="http://schemas.microsoft.com/office/word/2010/wordprocessingShape" mc:Ignorable="w14 w15 w16se wp14">
   <w:endnote w:type="separator" w:id="-1">
     <w:p>
       <w:r>
@@ -7886,7 +8011,7 @@
 </file>
 
 <file path=word/footer1.xml><?xml version="1.0" encoding="utf-8"?>
-<w:ftr xmlns:wpc="http://schemas.microsoft.com/office/word/2010/wordprocessingCanvas" xmlns:mc="http://schemas.openxmlformats.org/markup-compatibility/2006" xmlns:o="urn:schemas-microsoft-com:office:office" xmlns:r="http://schemas.openxmlformats.org/officeDocument/2006/relationships" xmlns:m="http://schemas.openxmlformats.org/officeDocument/2006/math" xmlns:v="urn:schemas-microsoft-com:vml" xmlns:wp14="http://schemas.microsoft.com/office/word/2010/wordprocessingDrawing" xmlns:wp="http://schemas.openxmlformats.org/drawingml/2006/wordprocessingDrawing" xmlns:w10="urn:schemas-microsoft-com:office:word" xmlns:w="http://schemas.openxmlformats.org/wordprocessingml/2006/main" xmlns:w14="http://schemas.microsoft.com/office/word/2010/wordml" xmlns:w15="http://schemas.microsoft.com/office/word/2012/wordml" xmlns:wpg="http://schemas.microsoft.com/office/word/2010/wordprocessingGroup" xmlns:wpi="http://schemas.microsoft.com/office/word/2010/wordprocessingInk" xmlns:wne="http://schemas.microsoft.com/office/word/2006/wordml" xmlns:wps="http://schemas.microsoft.com/office/word/2010/wordprocessingShape" mc:Ignorable="w14 w15 wp14">
+<w:ftr xmlns:wpc="http://schemas.microsoft.com/office/word/2010/wordprocessingCanvas" xmlns:cx="http://schemas.microsoft.com/office/drawing/2014/chartex" xmlns:cx1="http://schemas.microsoft.com/office/drawing/2015/9/8/chartex" xmlns:mc="http://schemas.openxmlformats.org/markup-compatibility/2006" xmlns:o="urn:schemas-microsoft-com:office:office" xmlns:r="http://schemas.openxmlformats.org/officeDocument/2006/relationships" xmlns:m="http://schemas.openxmlformats.org/officeDocument/2006/math" xmlns:v="urn:schemas-microsoft-com:vml" xmlns:wp14="http://schemas.microsoft.com/office/word/2010/wordprocessingDrawing" xmlns:wp="http://schemas.openxmlformats.org/drawingml/2006/wordprocessingDrawing" xmlns:w10="urn:schemas-microsoft-com:office:word" xmlns:w="http://schemas.openxmlformats.org/wordprocessingml/2006/main" xmlns:w14="http://schemas.microsoft.com/office/word/2010/wordml" xmlns:w15="http://schemas.microsoft.com/office/word/2012/wordml" xmlns:w16se="http://schemas.microsoft.com/office/word/2015/wordml/symex" xmlns:wpg="http://schemas.microsoft.com/office/word/2010/wordprocessingGroup" xmlns:wpi="http://schemas.microsoft.com/office/word/2010/wordprocessingInk" xmlns:wne="http://schemas.microsoft.com/office/word/2006/wordml" xmlns:wps="http://schemas.microsoft.com/office/word/2010/wordprocessingShape" mc:Ignorable="w14 w15 w16se wp14">
   <w:p>
     <w:pPr>
       <w:pStyle w:val="Footer"/>
@@ -8022,7 +8147,7 @@
 </file>
 
 <file path=word/footer2.xml><?xml version="1.0" encoding="utf-8"?>
-<w:ftr xmlns:wpc="http://schemas.microsoft.com/office/word/2010/wordprocessingCanvas" xmlns:mc="http://schemas.openxmlformats.org/markup-compatibility/2006" xmlns:o="urn:schemas-microsoft-com:office:office" xmlns:r="http://schemas.openxmlformats.org/officeDocument/2006/relationships" xmlns:m="http://schemas.openxmlformats.org/officeDocument/2006/math" xmlns:v="urn:schemas-microsoft-com:vml" xmlns:wp14="http://schemas.microsoft.com/office/word/2010/wordprocessingDrawing" xmlns:wp="http://schemas.openxmlformats.org/drawingml/2006/wordprocessingDrawing" xmlns:w10="urn:schemas-microsoft-com:office:word" xmlns:w="http://schemas.openxmlformats.org/wordprocessingml/2006/main" xmlns:w14="http://schemas.microsoft.com/office/word/2010/wordml" xmlns:w15="http://schemas.microsoft.com/office/word/2012/wordml" xmlns:wpg="http://schemas.microsoft.com/office/word/2010/wordprocessingGroup" xmlns:wpi="http://schemas.microsoft.com/office/word/2010/wordprocessingInk" xmlns:wne="http://schemas.microsoft.com/office/word/2006/wordml" xmlns:wps="http://schemas.microsoft.com/office/word/2010/wordprocessingShape" mc:Ignorable="w14 w15 wp14">
+<w:ftr xmlns:wpc="http://schemas.microsoft.com/office/word/2010/wordprocessingCanvas" xmlns:cx="http://schemas.microsoft.com/office/drawing/2014/chartex" xmlns:cx1="http://schemas.microsoft.com/office/drawing/2015/9/8/chartex" xmlns:mc="http://schemas.openxmlformats.org/markup-compatibility/2006" xmlns:o="urn:schemas-microsoft-com:office:office" xmlns:r="http://schemas.openxmlformats.org/officeDocument/2006/relationships" xmlns:m="http://schemas.openxmlformats.org/officeDocument/2006/math" xmlns:v="urn:schemas-microsoft-com:vml" xmlns:wp14="http://schemas.microsoft.com/office/word/2010/wordprocessingDrawing" xmlns:wp="http://schemas.openxmlformats.org/drawingml/2006/wordprocessingDrawing" xmlns:w10="urn:schemas-microsoft-com:office:word" xmlns:w="http://schemas.openxmlformats.org/wordprocessingml/2006/main" xmlns:w14="http://schemas.microsoft.com/office/word/2010/wordml" xmlns:w15="http://schemas.microsoft.com/office/word/2012/wordml" xmlns:w16se="http://schemas.microsoft.com/office/word/2015/wordml/symex" xmlns:wpg="http://schemas.microsoft.com/office/word/2010/wordprocessingGroup" xmlns:wpi="http://schemas.microsoft.com/office/word/2010/wordprocessingInk" xmlns:wne="http://schemas.microsoft.com/office/word/2006/wordml" xmlns:wps="http://schemas.microsoft.com/office/word/2010/wordprocessingShape" mc:Ignorable="w14 w15 w16se wp14">
   <w:p>
     <w:pPr>
       <w:pStyle w:val="Footer"/>
@@ -8254,7 +8379,7 @@
 </file>
 
 <file path=word/footer3.xml><?xml version="1.0" encoding="utf-8"?>
-<w:ftr xmlns:wpc="http://schemas.microsoft.com/office/word/2010/wordprocessingCanvas" xmlns:mc="http://schemas.openxmlformats.org/markup-compatibility/2006" xmlns:o="urn:schemas-microsoft-com:office:office" xmlns:r="http://schemas.openxmlformats.org/officeDocument/2006/relationships" xmlns:m="http://schemas.openxmlformats.org/officeDocument/2006/math" xmlns:v="urn:schemas-microsoft-com:vml" xmlns:wp14="http://schemas.microsoft.com/office/word/2010/wordprocessingDrawing" xmlns:wp="http://schemas.openxmlformats.org/drawingml/2006/wordprocessingDrawing" xmlns:w10="urn:schemas-microsoft-com:office:word" xmlns:w="http://schemas.openxmlformats.org/wordprocessingml/2006/main" xmlns:w14="http://schemas.microsoft.com/office/word/2010/wordml" xmlns:w15="http://schemas.microsoft.com/office/word/2012/wordml" xmlns:wpg="http://schemas.microsoft.com/office/word/2010/wordprocessingGroup" xmlns:wpi="http://schemas.microsoft.com/office/word/2010/wordprocessingInk" xmlns:wne="http://schemas.microsoft.com/office/word/2006/wordml" xmlns:wps="http://schemas.microsoft.com/office/word/2010/wordprocessingShape" mc:Ignorable="w14 w15 wp14">
+<w:ftr xmlns:wpc="http://schemas.microsoft.com/office/word/2010/wordprocessingCanvas" xmlns:cx="http://schemas.microsoft.com/office/drawing/2014/chartex" xmlns:cx1="http://schemas.microsoft.com/office/drawing/2015/9/8/chartex" xmlns:mc="http://schemas.openxmlformats.org/markup-compatibility/2006" xmlns:o="urn:schemas-microsoft-com:office:office" xmlns:r="http://schemas.openxmlformats.org/officeDocument/2006/relationships" xmlns:m="http://schemas.openxmlformats.org/officeDocument/2006/math" xmlns:v="urn:schemas-microsoft-com:vml" xmlns:wp14="http://schemas.microsoft.com/office/word/2010/wordprocessingDrawing" xmlns:wp="http://schemas.openxmlformats.org/drawingml/2006/wordprocessingDrawing" xmlns:w10="urn:schemas-microsoft-com:office:word" xmlns:w="http://schemas.openxmlformats.org/wordprocessingml/2006/main" xmlns:w14="http://schemas.microsoft.com/office/word/2010/wordml" xmlns:w15="http://schemas.microsoft.com/office/word/2012/wordml" xmlns:w16se="http://schemas.microsoft.com/office/word/2015/wordml/symex" xmlns:wpg="http://schemas.microsoft.com/office/word/2010/wordprocessingGroup" xmlns:wpi="http://schemas.microsoft.com/office/word/2010/wordprocessingInk" xmlns:wne="http://schemas.microsoft.com/office/word/2006/wordml" xmlns:wps="http://schemas.microsoft.com/office/word/2010/wordprocessingShape" mc:Ignorable="w14 w15 w16se wp14">
   <w:p>
     <w:pPr>
       <w:pStyle w:val="Footer"/>
@@ -8354,7 +8479,7 @@
         <w:sz w:val="18"/>
         <w:szCs w:val="18"/>
       </w:rPr>
-      <w:t>9</w:t>
+      <w:t>11</w:t>
     </w:r>
     <w:r>
       <w:rPr>
@@ -8474,7 +8599,7 @@
 </file>
 
 <file path=word/footnotes.xml><?xml version="1.0" encoding="utf-8"?>
-<w:footnotes xmlns:wpc="http://schemas.microsoft.com/office/word/2010/wordprocessingCanvas" xmlns:mc="http://schemas.openxmlformats.org/markup-compatibility/2006" xmlns:o="urn:schemas-microsoft-com:office:office" xmlns:r="http://schemas.openxmlformats.org/officeDocument/2006/relationships" xmlns:m="http://schemas.openxmlformats.org/officeDocument/2006/math" xmlns:v="urn:schemas-microsoft-com:vml" xmlns:wp14="http://schemas.microsoft.com/office/word/2010/wordprocessingDrawing" xmlns:wp="http://schemas.openxmlformats.org/drawingml/2006/wordprocessingDrawing" xmlns:w10="urn:schemas-microsoft-com:office:word" xmlns:w="http://schemas.openxmlformats.org/wordprocessingml/2006/main" xmlns:w14="http://schemas.microsoft.com/office/word/2010/wordml" xmlns:w15="http://schemas.microsoft.com/office/word/2012/wordml" xmlns:wpg="http://schemas.microsoft.com/office/word/2010/wordprocessingGroup" xmlns:wpi="http://schemas.microsoft.com/office/word/2010/wordprocessingInk" xmlns:wne="http://schemas.microsoft.com/office/word/2006/wordml" xmlns:wps="http://schemas.microsoft.com/office/word/2010/wordprocessingShape" mc:Ignorable="w14 w15 wp14">
+<w:footnotes xmlns:wpc="http://schemas.microsoft.com/office/word/2010/wordprocessingCanvas" xmlns:cx="http://schemas.microsoft.com/office/drawing/2014/chartex" xmlns:cx1="http://schemas.microsoft.com/office/drawing/2015/9/8/chartex" xmlns:mc="http://schemas.openxmlformats.org/markup-compatibility/2006" xmlns:o="urn:schemas-microsoft-com:office:office" xmlns:r="http://schemas.openxmlformats.org/officeDocument/2006/relationships" xmlns:m="http://schemas.openxmlformats.org/officeDocument/2006/math" xmlns:v="urn:schemas-microsoft-com:vml" xmlns:wp14="http://schemas.microsoft.com/office/word/2010/wordprocessingDrawing" xmlns:wp="http://schemas.openxmlformats.org/drawingml/2006/wordprocessingDrawing" xmlns:w10="urn:schemas-microsoft-com:office:word" xmlns:w="http://schemas.openxmlformats.org/wordprocessingml/2006/main" xmlns:w14="http://schemas.microsoft.com/office/word/2010/wordml" xmlns:w15="http://schemas.microsoft.com/office/word/2012/wordml" xmlns:w16se="http://schemas.microsoft.com/office/word/2015/wordml/symex" xmlns:wpg="http://schemas.microsoft.com/office/word/2010/wordprocessingGroup" xmlns:wpi="http://schemas.microsoft.com/office/word/2010/wordprocessingInk" xmlns:wne="http://schemas.microsoft.com/office/word/2006/wordml" xmlns:wps="http://schemas.microsoft.com/office/word/2010/wordprocessingShape" mc:Ignorable="w14 w15 w16se wp14">
   <w:footnote w:type="separator" w:id="-1">
     <w:p>
       <w:r>
@@ -8493,7 +8618,7 @@
 </file>
 
 <file path=word/header1.xml><?xml version="1.0" encoding="utf-8"?>
-<w:hdr xmlns:wpc="http://schemas.microsoft.com/office/word/2010/wordprocessingCanvas" xmlns:mc="http://schemas.openxmlformats.org/markup-compatibility/2006" xmlns:o="urn:schemas-microsoft-com:office:office" xmlns:r="http://schemas.openxmlformats.org/officeDocument/2006/relationships" xmlns:m="http://schemas.openxmlformats.org/officeDocument/2006/math" xmlns:v="urn:schemas-microsoft-com:vml" xmlns:wp14="http://schemas.microsoft.com/office/word/2010/wordprocessingDrawing" xmlns:wp="http://schemas.openxmlformats.org/drawingml/2006/wordprocessingDrawing" xmlns:w10="urn:schemas-microsoft-com:office:word" xmlns:w="http://schemas.openxmlformats.org/wordprocessingml/2006/main" xmlns:w14="http://schemas.microsoft.com/office/word/2010/wordml" xmlns:w15="http://schemas.microsoft.com/office/word/2012/wordml" xmlns:wpg="http://schemas.microsoft.com/office/word/2010/wordprocessingGroup" xmlns:wpi="http://schemas.microsoft.com/office/word/2010/wordprocessingInk" xmlns:wne="http://schemas.microsoft.com/office/word/2006/wordml" xmlns:wps="http://schemas.microsoft.com/office/word/2010/wordprocessingShape" mc:Ignorable="w14 w15 wp14">
+<w:hdr xmlns:wpc="http://schemas.microsoft.com/office/word/2010/wordprocessingCanvas" xmlns:cx="http://schemas.microsoft.com/office/drawing/2014/chartex" xmlns:cx1="http://schemas.microsoft.com/office/drawing/2015/9/8/chartex" xmlns:mc="http://schemas.openxmlformats.org/markup-compatibility/2006" xmlns:o="urn:schemas-microsoft-com:office:office" xmlns:r="http://schemas.openxmlformats.org/officeDocument/2006/relationships" xmlns:m="http://schemas.openxmlformats.org/officeDocument/2006/math" xmlns:v="urn:schemas-microsoft-com:vml" xmlns:wp14="http://schemas.microsoft.com/office/word/2010/wordprocessingDrawing" xmlns:wp="http://schemas.openxmlformats.org/drawingml/2006/wordprocessingDrawing" xmlns:w10="urn:schemas-microsoft-com:office:word" xmlns:w="http://schemas.openxmlformats.org/wordprocessingml/2006/main" xmlns:w14="http://schemas.microsoft.com/office/word/2010/wordml" xmlns:w15="http://schemas.microsoft.com/office/word/2012/wordml" xmlns:w16se="http://schemas.microsoft.com/office/word/2015/wordml/symex" xmlns:wpg="http://schemas.microsoft.com/office/word/2010/wordprocessingGroup" xmlns:wpi="http://schemas.microsoft.com/office/word/2010/wordprocessingInk" xmlns:wne="http://schemas.microsoft.com/office/word/2006/wordml" xmlns:wps="http://schemas.microsoft.com/office/word/2010/wordprocessingShape" mc:Ignorable="w14 w15 w16se wp14">
   <w:p>
     <w:pPr>
       <w:pStyle w:val="headingstuff"/>
@@ -8762,7 +8887,7 @@
 </file>
 
 <file path=word/numbering.xml><?xml version="1.0" encoding="utf-8"?>
-<w:numbering xmlns:wpc="http://schemas.microsoft.com/office/word/2010/wordprocessingCanvas" xmlns:mc="http://schemas.openxmlformats.org/markup-compatibility/2006" xmlns:o="urn:schemas-microsoft-com:office:office" xmlns:r="http://schemas.openxmlformats.org/officeDocument/2006/relationships" xmlns:m="http://schemas.openxmlformats.org/officeDocument/2006/math" xmlns:v="urn:schemas-microsoft-com:vml" xmlns:wp14="http://schemas.microsoft.com/office/word/2010/wordprocessingDrawing" xmlns:wp="http://schemas.openxmlformats.org/drawingml/2006/wordprocessingDrawing" xmlns:w10="urn:schemas-microsoft-com:office:word" xmlns:w="http://schemas.openxmlformats.org/wordprocessingml/2006/main" xmlns:w14="http://schemas.microsoft.com/office/word/2010/wordml" xmlns:w15="http://schemas.microsoft.com/office/word/2012/wordml" xmlns:wpg="http://schemas.microsoft.com/office/word/2010/wordprocessingGroup" xmlns:wpi="http://schemas.microsoft.com/office/word/2010/wordprocessingInk" xmlns:wne="http://schemas.microsoft.com/office/word/2006/wordml" xmlns:wps="http://schemas.microsoft.com/office/word/2010/wordprocessingShape" mc:Ignorable="w14 w15 wp14">
+<w:numbering xmlns:wpc="http://schemas.microsoft.com/office/word/2010/wordprocessingCanvas" xmlns:cx="http://schemas.microsoft.com/office/drawing/2014/chartex" xmlns:cx1="http://schemas.microsoft.com/office/drawing/2015/9/8/chartex" xmlns:mc="http://schemas.openxmlformats.org/markup-compatibility/2006" xmlns:o="urn:schemas-microsoft-com:office:office" xmlns:r="http://schemas.openxmlformats.org/officeDocument/2006/relationships" xmlns:m="http://schemas.openxmlformats.org/officeDocument/2006/math" xmlns:v="urn:schemas-microsoft-com:vml" xmlns:wp14="http://schemas.microsoft.com/office/word/2010/wordprocessingDrawing" xmlns:wp="http://schemas.openxmlformats.org/drawingml/2006/wordprocessingDrawing" xmlns:w10="urn:schemas-microsoft-com:office:word" xmlns:w="http://schemas.openxmlformats.org/wordprocessingml/2006/main" xmlns:w14="http://schemas.microsoft.com/office/word/2010/wordml" xmlns:w15="http://schemas.microsoft.com/office/word/2012/wordml" xmlns:w16se="http://schemas.microsoft.com/office/word/2015/wordml/symex" xmlns:wpg="http://schemas.microsoft.com/office/word/2010/wordprocessingGroup" xmlns:wpi="http://schemas.microsoft.com/office/word/2010/wordprocessingInk" xmlns:wne="http://schemas.microsoft.com/office/word/2006/wordml" xmlns:wps="http://schemas.microsoft.com/office/word/2010/wordprocessingShape" mc:Ignorable="w14 w15 w16se wp14">
   <w:abstractNum w:abstractNumId="0" w15:restartNumberingAfterBreak="0">
     <w:nsid w:val="FFFFFF89"/>
     <w:multiLevelType w:val="singleLevel"/>
@@ -11639,7 +11764,7 @@
 </file>
 
 <file path=word/styles.xml><?xml version="1.0" encoding="utf-8"?>
-<w:styles xmlns:mc="http://schemas.openxmlformats.org/markup-compatibility/2006" xmlns:r="http://schemas.openxmlformats.org/officeDocument/2006/relationships" xmlns:w="http://schemas.openxmlformats.org/wordprocessingml/2006/main" xmlns:w14="http://schemas.microsoft.com/office/word/2010/wordml" xmlns:w15="http://schemas.microsoft.com/office/word/2012/wordml" mc:Ignorable="w14 w15">
+<w:styles xmlns:mc="http://schemas.openxmlformats.org/markup-compatibility/2006" xmlns:r="http://schemas.openxmlformats.org/officeDocument/2006/relationships" xmlns:w="http://schemas.openxmlformats.org/wordprocessingml/2006/main" xmlns:w14="http://schemas.microsoft.com/office/word/2010/wordml" xmlns:w15="http://schemas.microsoft.com/office/word/2012/wordml" xmlns:w16se="http://schemas.microsoft.com/office/word/2015/wordml/symex" mc:Ignorable="w14 w15 w16se">
   <w:docDefaults>
     <w:rPrDefault>
       <w:rPr>
@@ -13071,12 +13196,39 @@
 </file>
 
 <file path=customXml/item1.xml><?xml version="1.0" encoding="utf-8"?>
-<?mso-contentType ?>
-<FormTemplates xmlns="http://schemas.microsoft.com/sharepoint/v3/contenttype/forms">
-  <Display>DocumentLibraryForm</Display>
-  <Edit>DocumentLibraryForm</Edit>
-  <New>DocumentLibraryForm</New>
-</FormTemplates>
+<p:properties xmlns:p="http://schemas.microsoft.com/office/2006/metadata/properties" xmlns:xsi="http://www.w3.org/2001/XMLSchema-instance">
+  <documentManagement>
+    <CC_x0020_Approval xmlns="06A95332-17C5-4A26-85E3-163C0CDFC631">
+      <UserInfo>
+        <DisplayName/>
+        <AccountId xsi:nil="true"/>
+        <AccountType/>
+      </UserInfo>
+    </CC_x0020_Approval>
+    <Stage xmlns="06A95332-17C5-4A26-85E3-163C0CDFC631">Final</Stage>
+    <Message xmlns="06A95332-17C5-4A26-85E3-163C0CDFC631" xsi:nil="true"/>
+    <Date_x0020_Released xmlns="06A95332-17C5-4A26-85E3-163C0CDFC631">2010-10-20T05:00:00+00:00</Date_x0020_Released>
+    <Document_x0020_Category xmlns="06A95332-17C5-4A26-85E3-163C0CDFC631">Category 1</Document_x0020_Category>
+    <Owner xmlns="06A95332-17C5-4A26-85E3-163C0CDFC631">K. Luegering</Owner>
+    <Send_x0020_Email xmlns="06A95332-17C5-4A26-85E3-163C0CDFC631">No</Send_x0020_Email>
+    <Approval xmlns="06A95332-17C5-4A26-85E3-163C0CDFC631">
+      <UserInfo>
+        <DisplayName/>
+        <AccountId xsi:nil="true"/>
+        <AccountType/>
+      </UserInfo>
+    </Approval>
+    <Audience xmlns="06A95332-17C5-4A26-85E3-163C0CDFC631" xsi:nil="true"/>
+    <Description0 xmlns="06A95332-17C5-4A26-85E3-163C0CDFC631">Use this document when requesting a Firecall ID</Description0>
+    <TemplateUrl xmlns="http://schemas.microsoft.com/sharepoint/v3" xsi:nil="true"/>
+    <_SourceUrl xmlns="http://schemas.microsoft.com/sharepoint/v3" xsi:nil="true"/>
+    <xd_ProgID xmlns="http://schemas.microsoft.com/sharepoint/v3" xsi:nil="true"/>
+    <Order xmlns="http://schemas.microsoft.com/sharepoint/v3" xsi:nil="true"/>
+    <_SharedFileIndex xmlns="http://schemas.microsoft.com/sharepoint/v3" xsi:nil="true"/>
+    <MetaInfo xmlns="http://schemas.microsoft.com/sharepoint/v3" xsi:nil="true"/>
+    <ContentTypeId xmlns="http://schemas.microsoft.com/sharepoint/v3">0x01010059FE9DDB4954D74C85AE0E08C7117DF4</ContentTypeId>
+  </documentManagement>
+</p:properties>
 </file>
 
 <file path=customXml/item2.xml><?xml version="1.0" encoding="utf-8"?>
@@ -13647,39 +13799,12 @@
 </file>
 
 <file path=customXml/item3.xml><?xml version="1.0" encoding="utf-8"?>
-<p:properties xmlns:p="http://schemas.microsoft.com/office/2006/metadata/properties" xmlns:xsi="http://www.w3.org/2001/XMLSchema-instance">
-  <documentManagement>
-    <CC_x0020_Approval xmlns="06A95332-17C5-4A26-85E3-163C0CDFC631">
-      <UserInfo>
-        <DisplayName/>
-        <AccountId xsi:nil="true"/>
-        <AccountType/>
-      </UserInfo>
-    </CC_x0020_Approval>
-    <Stage xmlns="06A95332-17C5-4A26-85E3-163C0CDFC631">Final</Stage>
-    <Message xmlns="06A95332-17C5-4A26-85E3-163C0CDFC631" xsi:nil="true"/>
-    <Date_x0020_Released xmlns="06A95332-17C5-4A26-85E3-163C0CDFC631">2010-10-20T05:00:00+00:00</Date_x0020_Released>
-    <Document_x0020_Category xmlns="06A95332-17C5-4A26-85E3-163C0CDFC631">Category 1</Document_x0020_Category>
-    <Owner xmlns="06A95332-17C5-4A26-85E3-163C0CDFC631">K. Luegering</Owner>
-    <Send_x0020_Email xmlns="06A95332-17C5-4A26-85E3-163C0CDFC631">No</Send_x0020_Email>
-    <Approval xmlns="06A95332-17C5-4A26-85E3-163C0CDFC631">
-      <UserInfo>
-        <DisplayName/>
-        <AccountId xsi:nil="true"/>
-        <AccountType/>
-      </UserInfo>
-    </Approval>
-    <Audience xmlns="06A95332-17C5-4A26-85E3-163C0CDFC631" xsi:nil="true"/>
-    <Description0 xmlns="06A95332-17C5-4A26-85E3-163C0CDFC631">Use this document when requesting a Firecall ID</Description0>
-    <TemplateUrl xmlns="http://schemas.microsoft.com/sharepoint/v3" xsi:nil="true"/>
-    <_SourceUrl xmlns="http://schemas.microsoft.com/sharepoint/v3" xsi:nil="true"/>
-    <xd_ProgID xmlns="http://schemas.microsoft.com/sharepoint/v3" xsi:nil="true"/>
-    <Order xmlns="http://schemas.microsoft.com/sharepoint/v3" xsi:nil="true"/>
-    <_SharedFileIndex xmlns="http://schemas.microsoft.com/sharepoint/v3" xsi:nil="true"/>
-    <MetaInfo xmlns="http://schemas.microsoft.com/sharepoint/v3" xsi:nil="true"/>
-    <ContentTypeId xmlns="http://schemas.microsoft.com/sharepoint/v3">0x01010059FE9DDB4954D74C85AE0E08C7117DF4</ContentTypeId>
-  </documentManagement>
-</p:properties>
+<?mso-contentType ?>
+<FormTemplates xmlns="http://schemas.microsoft.com/sharepoint/v3/contenttype/forms">
+  <Display>DocumentLibraryForm</Display>
+  <Edit>DocumentLibraryForm</Edit>
+  <New>DocumentLibraryForm</New>
+</FormTemplates>
 </file>
 
 <file path=customXml/item4.xml><?xml version="1.0" encoding="utf-8"?>
@@ -13687,9 +13812,11 @@
 </file>
 
 <file path=customXml/itemProps1.xml><?xml version="1.0" encoding="utf-8"?>
-<ds:datastoreItem xmlns:ds="http://schemas.openxmlformats.org/officeDocument/2006/customXml" ds:itemID="{6E0243D2-C2E7-4C17-98A3-48E63A4A14E3}">
+<ds:datastoreItem xmlns:ds="http://schemas.openxmlformats.org/officeDocument/2006/customXml" ds:itemID="{47853092-453F-4761-BB4F-9437077E6946}">
   <ds:schemaRefs>
-    <ds:schemaRef ds:uri="http://schemas.microsoft.com/sharepoint/v3/contenttype/forms"/>
+    <ds:schemaRef ds:uri="http://schemas.microsoft.com/office/2006/metadata/properties"/>
+    <ds:schemaRef ds:uri="06A95332-17C5-4A26-85E3-163C0CDFC631"/>
+    <ds:schemaRef ds:uri="http://schemas.microsoft.com/sharepoint/v3"/>
   </ds:schemaRefs>
 </ds:datastoreItem>
 </file>
@@ -13714,17 +13841,15 @@
 </file>
 
 <file path=customXml/itemProps3.xml><?xml version="1.0" encoding="utf-8"?>
-<ds:datastoreItem xmlns:ds="http://schemas.openxmlformats.org/officeDocument/2006/customXml" ds:itemID="{47853092-453F-4761-BB4F-9437077E6946}">
+<ds:datastoreItem xmlns:ds="http://schemas.openxmlformats.org/officeDocument/2006/customXml" ds:itemID="{6E0243D2-C2E7-4C17-98A3-48E63A4A14E3}">
   <ds:schemaRefs>
-    <ds:schemaRef ds:uri="http://schemas.microsoft.com/office/2006/metadata/properties"/>
-    <ds:schemaRef ds:uri="06A95332-17C5-4A26-85E3-163C0CDFC631"/>
-    <ds:schemaRef ds:uri="http://schemas.microsoft.com/sharepoint/v3"/>
+    <ds:schemaRef ds:uri="http://schemas.microsoft.com/sharepoint/v3/contenttype/forms"/>
   </ds:schemaRefs>
 </ds:datastoreItem>
 </file>
 
 <file path=customXml/itemProps4.xml><?xml version="1.0" encoding="utf-8"?>
-<ds:datastoreItem xmlns:ds="http://schemas.openxmlformats.org/officeDocument/2006/customXml" ds:itemID="{AEBD81C6-275A-4F0F-8D9F-E89B001C422A}">
+<ds:datastoreItem xmlns:ds="http://schemas.openxmlformats.org/officeDocument/2006/customXml" ds:itemID="{3ECB769A-A4BC-4CF2-9AEE-7503E1C18C94}">
   <ds:schemaRefs>
     <ds:schemaRef ds:uri="http://schemas.openxmlformats.org/officeDocument/2006/bibliography"/>
   </ds:schemaRefs>

</xml_diff>

<commit_message>
TFS 24924 - Report access for Early Work Life Supervisors - Additional changes from Unit and System Testing.
git-tfs-id: [https://tfs.omnicloud.local/tfs/cco%20program/]$/eCoaching_V2;C51787
</commit_message>
<xml_diff>
--- a/Runbook/SSRS/CCO_eCoaching_Log_SSRS_Runbook.docx
+++ b/Runbook/SSRS/CCO_eCoaching_Log_SSRS_Runbook.docx
@@ -107,7 +107,7 @@
               <w:rPr>
                 <w:i w:val="0"/>
               </w:rPr>
-              <w:t>1</w:t>
+              <w:t>2</w:t>
             </w:r>
             <w:r>
               <w:rPr>
@@ -164,7 +164,7 @@
               <w:rPr>
                 <w:iCs/>
               </w:rPr>
-              <w:t>TFS 24056 - Enhance the search option in the eCL Admin Tool</w:t>
+              <w:t>TFS 24924- Report access for Early Work Life Supervisors</w:t>
             </w:r>
           </w:p>
         </w:tc>
@@ -1624,6 +1624,74 @@
                 <w:szCs w:val="18"/>
               </w:rPr>
             </w:pPr>
+            <w:r>
+              <w:rPr>
+                <w:sz w:val="18"/>
+                <w:szCs w:val="18"/>
+              </w:rPr>
+              <w:t>7/20/2022</w:t>
+            </w:r>
+          </w:p>
+        </w:tc>
+        <w:tc>
+          <w:tcPr>
+            <w:tcW w:w="5167" w:type="dxa"/>
+          </w:tcPr>
+          <w:p>
+            <w:pPr>
+              <w:pStyle w:val="TableText"/>
+              <w:ind w:left="72"/>
+              <w:rPr>
+                <w:sz w:val="18"/>
+                <w:szCs w:val="18"/>
+              </w:rPr>
+            </w:pPr>
+            <w:r>
+              <w:rPr>
+                <w:sz w:val="18"/>
+                <w:szCs w:val="18"/>
+              </w:rPr>
+              <w:t>TFS 24924- Report access for Early Work Life Supervisors</w:t>
+            </w:r>
+          </w:p>
+        </w:tc>
+        <w:tc>
+          <w:tcPr>
+            <w:tcW w:w="2400" w:type="dxa"/>
+          </w:tcPr>
+          <w:p>
+            <w:pPr>
+              <w:pStyle w:val="TableText"/>
+              <w:ind w:left="162"/>
+              <w:rPr>
+                <w:sz w:val="18"/>
+                <w:szCs w:val="18"/>
+              </w:rPr>
+            </w:pPr>
+            <w:r>
+              <w:rPr>
+                <w:sz w:val="18"/>
+                <w:szCs w:val="18"/>
+              </w:rPr>
+              <w:t>Susmitha Palacherla</w:t>
+            </w:r>
+          </w:p>
+        </w:tc>
+      </w:tr>
+      <w:tr>
+        <w:tc>
+          <w:tcPr>
+            <w:tcW w:w="1793" w:type="dxa"/>
+          </w:tcPr>
+          <w:p>
+            <w:pPr>
+              <w:pStyle w:val="TableText"/>
+              <w:ind w:left="90"/>
+              <w:rPr>
+                <w:sz w:val="18"/>
+                <w:szCs w:val="18"/>
+              </w:rPr>
+            </w:pPr>
           </w:p>
         </w:tc>
         <w:tc>
@@ -1836,27 +1904,34 @@
                 <w:b/>
                 <w:u w:val="single"/>
               </w:rPr>
-              <w:t>10</w:t>
+              <w:t>1</w:t>
             </w:r>
             <w:r>
               <w:rPr>
                 <w:b/>
                 <w:u w:val="single"/>
               </w:rPr>
-              <w:t>.</w:t>
+              <w:t>2</w:t>
             </w:r>
             <w:r>
               <w:rPr>
                 <w:b/>
                 <w:u w:val="single"/>
               </w:rPr>
-              <w:t>0</w:t>
+              <w:t>.</w:t>
             </w:r>
             <w:r>
               <w:rPr>
                 <w:b/>
                 <w:u w:val="single"/>
               </w:rPr>
+              <w:t>0</w:t>
+            </w:r>
+            <w:r>
+              <w:rPr>
+                <w:b/>
+                <w:u w:val="single"/>
+              </w:rPr>
               <w:t>:</w:t>
             </w:r>
           </w:p>
@@ -1874,7 +1949,7 @@
               <w:t xml:space="preserve"> </w:t>
             </w:r>
             <w:r>
-              <w:t>QN Workflow</w:t>
+              <w:t>Report access for Early Work Life Supervisors</w:t>
             </w:r>
           </w:p>
           <w:p>
@@ -2213,12 +2288,14 @@
                 <w:rFonts w:ascii="Times New Roman" w:hAnsi="Times New Roman"/>
                 <w:sz w:val="20"/>
                 <w:szCs w:val="20"/>
+                <w:highlight w:val="green"/>
               </w:rPr>
               <w:t>Production</w:t>
             </w:r>
             <w:r>
               <w:rPr>
                 <w:rFonts w:ascii="Times New Roman" w:hAnsi="Times New Roman"/>
+                <w:highlight w:val="green"/>
               </w:rPr>
               <w:t xml:space="preserve"> </w:t>
             </w:r>
@@ -2227,6 +2304,7 @@
                 <w:rFonts w:ascii="Times New Roman" w:hAnsi="Times New Roman"/>
                 <w:sz w:val="20"/>
                 <w:szCs w:val="20"/>
+                <w:highlight w:val="green"/>
               </w:rPr>
               <w:t xml:space="preserve">– </w:t>
             </w:r>
@@ -2235,6 +2313,7 @@
                 <w:rFonts w:ascii="Times New Roman" w:hAnsi="Times New Roman"/>
                 <w:sz w:val="20"/>
                 <w:szCs w:val="20"/>
+                <w:highlight w:val="green"/>
               </w:rPr>
               <w:t xml:space="preserve">UVAAPADSQL50CCO </w:t>
             </w:r>
@@ -2243,6 +2322,7 @@
                 <w:rFonts w:ascii="Times New Roman" w:hAnsi="Times New Roman"/>
                 <w:sz w:val="20"/>
                 <w:szCs w:val="20"/>
+                <w:highlight w:val="green"/>
               </w:rPr>
               <w:t>[</w:t>
             </w:r>
@@ -2251,6 +2331,7 @@
                 <w:rFonts w:ascii="Times New Roman" w:hAnsi="Times New Roman"/>
                 <w:sz w:val="20"/>
                 <w:szCs w:val="20"/>
+                <w:highlight w:val="green"/>
               </w:rPr>
               <w:t>eCoaching</w:t>
             </w:r>
@@ -2259,6 +2340,7 @@
                 <w:rFonts w:ascii="Times New Roman" w:hAnsi="Times New Roman"/>
                 <w:sz w:val="20"/>
                 <w:szCs w:val="20"/>
+                <w:highlight w:val="green"/>
               </w:rPr>
               <w:t>]</w:t>
             </w:r>
@@ -2411,10 +2493,14 @@
             <w:r>
               <w:rPr>
                 <w:b/>
+                <w:highlight w:val="green"/>
               </w:rPr>
               <w:t>Production</w:t>
             </w:r>
             <w:r>
+              <w:rPr>
+                <w:highlight w:val="green"/>
+              </w:rPr>
               <w:t>:</w:t>
             </w:r>
           </w:p>
@@ -2432,6 +2518,7 @@
               <w:r>
                 <w:rPr>
                   <w:rStyle w:val="Hyperlink"/>
+                  <w:highlight w:val="green"/>
                 </w:rPr>
                 <w:t>https://UVAAPADSQL50CCO.ad.local/Reports_ECLP01/</w:t>
               </w:r>
@@ -2634,21 +2721,22 @@
               <w:autoSpaceDE w:val="0"/>
               <w:autoSpaceDN w:val="0"/>
               <w:adjustRightInd w:val="0"/>
+              <w:rPr>
+                <w:highlight w:val="green"/>
+              </w:rPr>
             </w:pPr>
             <w:r>
               <w:rPr>
                 <w:b/>
+                <w:highlight w:val="green"/>
               </w:rPr>
               <w:t>Production</w:t>
             </w:r>
             <w:r>
-              <w:t>:</w:t>
-            </w:r>
-            <w:r>
-              <w:t xml:space="preserve"> </w:t>
-            </w:r>
-            <w:r>
-              <w:t xml:space="preserve"> </w:t>
+              <w:rPr>
+                <w:highlight w:val="green"/>
+              </w:rPr>
+              <w:t xml:space="preserve">:  </w:t>
             </w:r>
           </w:p>
           <w:p>
@@ -2665,6 +2753,7 @@
               <w:r>
                 <w:rPr>
                   <w:rStyle w:val="Hyperlink"/>
+                  <w:highlight w:val="green"/>
                 </w:rPr>
                 <w:t>https:// UVAAPADSQL50CCO/</w:t>
               </w:r>
@@ -2672,6 +2761,7 @@
               <w:r>
                 <w:rPr>
                   <w:rStyle w:val="Hyperlink"/>
+                  <w:highlight w:val="green"/>
                 </w:rPr>
                 <w:t>ReportServer</w:t>
               </w:r>
@@ -2820,8 +2910,8 @@
         <w:tblLook w:val="0000" w:firstRow="0" w:lastRow="0" w:firstColumn="0" w:lastColumn="0" w:noHBand="0" w:noVBand="0"/>
       </w:tblPr>
       <w:tblGrid>
-        <w:gridCol w:w="2876"/>
-        <w:gridCol w:w="6546"/>
+        <w:gridCol w:w="1806"/>
+        <w:gridCol w:w="7616"/>
       </w:tblGrid>
       <w:tr>
         <w:trPr>
@@ -2941,22 +3031,7 @@
               </w:rPr>
             </w:pPr>
             <w:r>
-              <w:rPr>
-                <w:highlight w:val="green"/>
-              </w:rPr>
-              <w:t>\Code\DB\Stored Procedure</w:t>
-            </w:r>
-            <w:r>
-              <w:rPr>
-                <w:highlight w:val="green"/>
-              </w:rPr>
-              <w:t xml:space="preserve">\ </w:t>
-            </w:r>
-            <w:r>
-              <w:rPr>
-                <w:highlight w:val="green"/>
-              </w:rPr>
-              <w:t>sp_rptAdminActivitySummary.sql</w:t>
+              <w:t>\eCoaching_V2\Code</w:t>
             </w:r>
           </w:p>
         </w:tc>
@@ -2974,7 +3049,13 @@
               <w:pStyle w:val="TextRowLeaders"/>
             </w:pPr>
             <w:r>
-              <w:t>Step 1:</w:t>
+              <w:t>Step</w:t>
+            </w:r>
+            <w:r>
+              <w:t>s</w:t>
+            </w:r>
+            <w:r>
+              <w:t>:</w:t>
             </w:r>
           </w:p>
         </w:tc>
@@ -2987,20 +3068,17 @@
               <w:pStyle w:val="SOPBodyText"/>
             </w:pPr>
             <w:r>
-              <w:t xml:space="preserve">Open management studio to environment migrating to and execute the </w:t>
-            </w:r>
-            <w:r>
-              <w:t>above stored procedure.</w:t>
-            </w:r>
-          </w:p>
-          <w:p>
-            <w:pPr>
-              <w:pStyle w:val="SOPBullets"/>
-              <w:numPr>
-                <w:ilvl w:val="0"/>
-                <w:numId w:val="0"/>
-              </w:numPr>
-            </w:pPr>
+              <w:t xml:space="preserve">Use Runbook </w:t>
+            </w:r>
+            <w:r>
+              <w:t>CCO_eCoaching_Log_DB_Runbook.docx</w:t>
+            </w:r>
+            <w:r>
+              <w:t xml:space="preserve"> and associated Run Once </w:t>
+            </w:r>
+            <w:r>
+              <w:t>CCO_eCoaching_Log_DB_RunOnce_TFS_24924_Early_Worklife_Supervisors.txt</w:t>
+            </w:r>
           </w:p>
         </w:tc>
       </w:tr>
@@ -3239,7 +3317,6 @@
               <w:pStyle w:val="TextRowLeaders"/>
             </w:pPr>
             <w:r>
-              <w:lastRenderedPageBreak/>
               <w:t>Reference</w:t>
             </w:r>
             <w:r>
@@ -3298,6 +3375,7 @@
               <w:pStyle w:val="TextRowLeaders"/>
             </w:pPr>
             <w:r>
+              <w:lastRenderedPageBreak/>
               <w:t>Procedure</w:t>
             </w:r>
             <w:r>
@@ -4078,14 +4156,26 @@
                 <w:ilvl w:val="0"/>
                 <w:numId w:val="0"/>
               </w:numPr>
-            </w:pPr>
-            <w:r>
+              <w:rPr>
+                <w:highlight w:val="green"/>
+              </w:rPr>
+            </w:pPr>
+            <w:r>
+              <w:rPr>
+                <w:highlight w:val="green"/>
+              </w:rPr>
               <w:t>In the Solution</w:t>
             </w:r>
             <w:r>
+              <w:rPr>
+                <w:highlight w:val="green"/>
+              </w:rPr>
               <w:t xml:space="preserve"> Explo</w:t>
             </w:r>
             <w:r>
+              <w:rPr>
+                <w:highlight w:val="green"/>
+              </w:rPr>
               <w:t>rer</w:t>
             </w:r>
           </w:p>
@@ -4098,14 +4188,23 @@
               </w:numPr>
             </w:pPr>
             <w:r>
+              <w:rPr>
+                <w:highlight w:val="green"/>
+              </w:rPr>
               <w:t>Right Click on the ‘</w:t>
             </w:r>
             <w:proofErr w:type="spellStart"/>
             <w:r>
+              <w:rPr>
+                <w:highlight w:val="green"/>
+              </w:rPr>
               <w:t>eCoachingReport</w:t>
             </w:r>
             <w:proofErr w:type="spellEnd"/>
             <w:r>
+              <w:rPr>
+                <w:highlight w:val="green"/>
+              </w:rPr>
               <w:t>’ Solution</w:t>
             </w:r>
           </w:p>
@@ -4174,8 +4273,14 @@
                 <w:ilvl w:val="0"/>
                 <w:numId w:val="0"/>
               </w:numPr>
-            </w:pPr>
-            <w:r>
+              <w:rPr>
+                <w:highlight w:val="green"/>
+              </w:rPr>
+            </w:pPr>
+            <w:r>
+              <w:rPr>
+                <w:highlight w:val="green"/>
+              </w:rPr>
               <w:t>Select Configuration Manager</w:t>
             </w:r>
           </w:p>
@@ -4186,8 +4291,14 @@
                 <w:ilvl w:val="0"/>
                 <w:numId w:val="0"/>
               </w:numPr>
-            </w:pPr>
-            <w:r>
+              <w:rPr>
+                <w:highlight w:val="green"/>
+              </w:rPr>
+            </w:pPr>
+            <w:r>
+              <w:rPr>
+                <w:highlight w:val="green"/>
+              </w:rPr>
               <w:t>And Select the Respective Environment in the following</w:t>
             </w:r>
           </w:p>
@@ -4198,8 +4309,14 @@
                 <w:ilvl w:val="0"/>
                 <w:numId w:val="0"/>
               </w:numPr>
-            </w:pPr>
-            <w:r>
+              <w:rPr>
+                <w:highlight w:val="green"/>
+              </w:rPr>
+            </w:pPr>
+            <w:r>
+              <w:rPr>
+                <w:highlight w:val="green"/>
+              </w:rPr>
               <w:t>1. Active Solution Configuration</w:t>
             </w:r>
           </w:p>
@@ -4212,6 +4329,9 @@
               </w:numPr>
             </w:pPr>
             <w:r>
+              <w:rPr>
+                <w:highlight w:val="green"/>
+              </w:rPr>
               <w:t>2. Configuration Dropdown</w:t>
             </w:r>
           </w:p>
@@ -4986,15 +5106,20 @@
               <w:rPr>
                 <w:b/>
                 <w:bCs/>
-              </w:rPr>
-            </w:pPr>
-            <w:r>
+                <w:highlight w:val="green"/>
+              </w:rPr>
+            </w:pPr>
+            <w:r>
+              <w:rPr>
+                <w:highlight w:val="green"/>
+              </w:rPr>
               <w:t xml:space="preserve">Right-click the report project, and then click </w:t>
             </w:r>
             <w:r>
               <w:rPr>
                 <w:b/>
                 <w:bCs/>
+                <w:highlight w:val="green"/>
               </w:rPr>
               <w:t>Properties</w:t>
             </w:r>
@@ -5017,6 +5142,7 @@
                 <w:rFonts w:ascii="segoe-ui_normal" w:hAnsi="segoe-ui_normal" w:cs="Arial"/>
                 <w:color w:val="222222"/>
                 <w:sz w:val="20"/>
+                <w:highlight w:val="green"/>
               </w:rPr>
               <w:t xml:space="preserve">In the </w:t>
             </w:r>
@@ -5027,6 +5153,7 @@
                 <w:bCs/>
                 <w:color w:val="222222"/>
                 <w:sz w:val="20"/>
+                <w:highlight w:val="green"/>
               </w:rPr>
               <w:t>Property Pages</w:t>
             </w:r>
@@ -5035,32 +5162,27 @@
                 <w:rFonts w:ascii="segoe-ui_normal" w:hAnsi="segoe-ui_normal" w:cs="Arial"/>
                 <w:color w:val="222222"/>
                 <w:sz w:val="20"/>
-              </w:rPr>
-              <w:t xml:space="preserve"> dialog box for th</w:t>
-            </w:r>
+                <w:highlight w:val="green"/>
+              </w:rPr>
+              <w:t xml:space="preserve"> dialog box for the project, select the configuration for the required deployment environment from the drop down (Dev/SysTest/</w:t>
+            </w:r>
+            <w:proofErr w:type="spellStart"/>
             <w:r>
               <w:rPr>
                 <w:rFonts w:ascii="segoe-ui_normal" w:hAnsi="segoe-ui_normal" w:cs="Arial"/>
                 <w:color w:val="222222"/>
                 <w:sz w:val="20"/>
-              </w:rPr>
-              <w:t>e project, select the configuration for the required deployment environment from the drop down (Dev/SysTest/</w:t>
-            </w:r>
-            <w:proofErr w:type="spellStart"/>
+                <w:highlight w:val="green"/>
+              </w:rPr>
+              <w:t>LoadTest</w:t>
+            </w:r>
+            <w:proofErr w:type="spellEnd"/>
             <w:r>
               <w:rPr>
                 <w:rFonts w:ascii="segoe-ui_normal" w:hAnsi="segoe-ui_normal" w:cs="Arial"/>
                 <w:color w:val="222222"/>
                 <w:sz w:val="20"/>
-              </w:rPr>
-              <w:t>LoadTest</w:t>
-            </w:r>
-            <w:proofErr w:type="spellEnd"/>
-            <w:r>
-              <w:rPr>
-                <w:rFonts w:ascii="segoe-ui_normal" w:hAnsi="segoe-ui_normal" w:cs="Arial"/>
-                <w:color w:val="222222"/>
-                <w:sz w:val="20"/>
+                <w:highlight w:val="green"/>
               </w:rPr>
               <w:t>/Production) and verify the settings.</w:t>
             </w:r>
@@ -5567,12 +5689,21 @@
               <w:pStyle w:val="TextRowLeaders"/>
             </w:pPr>
             <w:r>
+              <w:rPr>
+                <w:highlight w:val="green"/>
+              </w:rPr>
               <w:t xml:space="preserve">Step </w:t>
             </w:r>
             <w:r>
+              <w:rPr>
+                <w:highlight w:val="green"/>
+              </w:rPr>
               <w:t>7</w:t>
             </w:r>
             <w:r>
+              <w:rPr>
+                <w:highlight w:val="green"/>
+              </w:rPr>
               <w:t>:</w:t>
             </w:r>
           </w:p>
@@ -6168,7 +6299,7 @@
             </w:pPr>
             <w:proofErr w:type="spellStart"/>
             <w:r>
-              <w:t>HierarchyEmployeeList.rsd</w:t>
+              <w:t>EmployeeList.rsd</w:t>
             </w:r>
             <w:proofErr w:type="spellEnd"/>
           </w:p>
@@ -6182,7 +6313,7 @@
             </w:pPr>
             <w:proofErr w:type="spellStart"/>
             <w:r>
-              <w:t>HierarchySiteList.rsd</w:t>
+              <w:t>HierarchyEmployeeList.rsd</w:t>
             </w:r>
             <w:proofErr w:type="spellEnd"/>
           </w:p>
@@ -6196,7 +6327,7 @@
             </w:pPr>
             <w:proofErr w:type="spellStart"/>
             <w:r>
-              <w:t>ModuleList.rsd</w:t>
+              <w:t>HierarchySiteList.rsd</w:t>
             </w:r>
             <w:proofErr w:type="spellEnd"/>
           </w:p>
@@ -6210,7 +6341,7 @@
             </w:pPr>
             <w:proofErr w:type="spellStart"/>
             <w:r>
-              <w:t>WarningActiveList.rsd</w:t>
+              <w:t>ModuleList.rsd</w:t>
             </w:r>
             <w:proofErr w:type="spellEnd"/>
           </w:p>
@@ -6224,7 +6355,7 @@
             </w:pPr>
             <w:proofErr w:type="spellStart"/>
             <w:r>
-              <w:t>WarningEmployeeList.rsd</w:t>
+              <w:t>Modules.rsd</w:t>
             </w:r>
             <w:proofErr w:type="spellEnd"/>
           </w:p>
@@ -6238,7 +6369,7 @@
             </w:pPr>
             <w:proofErr w:type="spellStart"/>
             <w:r>
-              <w:t>WarningReasonList.rsd</w:t>
+              <w:t>SiteList.rsd</w:t>
             </w:r>
             <w:proofErr w:type="spellEnd"/>
           </w:p>
@@ -6252,7 +6383,7 @@
             </w:pPr>
             <w:proofErr w:type="spellStart"/>
             <w:r>
-              <w:t>WarningSiteList.rsd</w:t>
+              <w:t>StatusList.rsd</w:t>
             </w:r>
             <w:proofErr w:type="spellEnd"/>
           </w:p>
@@ -6266,7 +6397,7 @@
             </w:pPr>
             <w:proofErr w:type="spellStart"/>
             <w:r>
-              <w:t>WarningStatusList.rsd</w:t>
+              <w:t>SubCoachingReasonList.rsd</w:t>
             </w:r>
             <w:proofErr w:type="spellEnd"/>
           </w:p>
@@ -6280,7 +6411,77 @@
             </w:pPr>
             <w:proofErr w:type="spellStart"/>
             <w:r>
-              <w:t>WarningSubReasonList.rsdDataSources</w:t>
+              <w:t>WarningActiveList.rsd</w:t>
+            </w:r>
+            <w:proofErr w:type="spellEnd"/>
+          </w:p>
+          <w:p>
+            <w:pPr>
+              <w:pStyle w:val="SOPBullets"/>
+              <w:numPr>
+                <w:ilvl w:val="1"/>
+                <w:numId w:val="22"/>
+              </w:numPr>
+            </w:pPr>
+            <w:proofErr w:type="spellStart"/>
+            <w:r>
+              <w:t>WarningEmployeeList.rsd</w:t>
+            </w:r>
+            <w:proofErr w:type="spellEnd"/>
+          </w:p>
+          <w:p>
+            <w:pPr>
+              <w:pStyle w:val="SOPBullets"/>
+              <w:numPr>
+                <w:ilvl w:val="1"/>
+                <w:numId w:val="22"/>
+              </w:numPr>
+            </w:pPr>
+            <w:proofErr w:type="spellStart"/>
+            <w:r>
+              <w:t>WarningReasonList.rsd</w:t>
+            </w:r>
+            <w:proofErr w:type="spellEnd"/>
+          </w:p>
+          <w:p>
+            <w:pPr>
+              <w:pStyle w:val="SOPBullets"/>
+              <w:numPr>
+                <w:ilvl w:val="1"/>
+                <w:numId w:val="22"/>
+              </w:numPr>
+            </w:pPr>
+            <w:proofErr w:type="spellStart"/>
+            <w:r>
+              <w:t>WarningSiteList.rsd</w:t>
+            </w:r>
+            <w:proofErr w:type="spellEnd"/>
+          </w:p>
+          <w:p>
+            <w:pPr>
+              <w:pStyle w:val="SOPBullets"/>
+              <w:numPr>
+                <w:ilvl w:val="1"/>
+                <w:numId w:val="22"/>
+              </w:numPr>
+            </w:pPr>
+            <w:proofErr w:type="spellStart"/>
+            <w:r>
+              <w:t>WarningStatusList.rsd</w:t>
+            </w:r>
+            <w:proofErr w:type="spellEnd"/>
+          </w:p>
+          <w:p>
+            <w:pPr>
+              <w:pStyle w:val="SOPBullets"/>
+              <w:numPr>
+                <w:ilvl w:val="1"/>
+                <w:numId w:val="22"/>
+              </w:numPr>
+            </w:pPr>
+            <w:proofErr w:type="spellStart"/>
+            <w:r>
+              <w:t>WarningSubReasonList.rsd</w:t>
             </w:r>
             <w:proofErr w:type="spellEnd"/>
           </w:p>
@@ -6344,6 +6545,26 @@
             </w:pPr>
             <w:proofErr w:type="spellStart"/>
             <w:r>
+              <w:t>CoachingSummary</w:t>
+            </w:r>
+            <w:r>
+              <w:t>QN</w:t>
+            </w:r>
+            <w:r>
+              <w:t>.rdl</w:t>
+            </w:r>
+            <w:proofErr w:type="spellEnd"/>
+          </w:p>
+          <w:p>
+            <w:pPr>
+              <w:pStyle w:val="SOPBullets"/>
+              <w:numPr>
+                <w:ilvl w:val="1"/>
+                <w:numId w:val="22"/>
+              </w:numPr>
+            </w:pPr>
+            <w:proofErr w:type="spellStart"/>
+            <w:r>
               <w:t>HierarchySummary.rdl</w:t>
             </w:r>
             <w:proofErr w:type="spellEnd"/>
@@ -6452,6 +6673,7 @@
               <w:pStyle w:val="TextRowLeaders"/>
             </w:pPr>
             <w:r>
+              <w:lastRenderedPageBreak/>
               <w:t>Step 2:</w:t>
             </w:r>
           </w:p>
@@ -6795,7 +7017,7 @@
         <w:sz w:val="22"/>
         <w:szCs w:val="22"/>
       </w:rPr>
-      <w:t>3/25/2022</w:t>
+      <w:t>7/20/2022</w:t>
     </w:r>
     <w:r>
       <w:rPr>
@@ -7028,7 +7250,7 @@
         <w:sz w:val="22"/>
         <w:szCs w:val="22"/>
       </w:rPr>
-      <w:t>3/25/2022</w:t>
+      <w:t>7/20/2022</w:t>
     </w:r>
     <w:r>
       <w:rPr>
@@ -11610,6 +11832,42 @@
 </file>
 
 <file path=customXml/item1.xml><?xml version="1.0" encoding="utf-8"?>
+<p:properties xmlns:p="http://schemas.microsoft.com/office/2006/metadata/properties" xmlns:xsi="http://www.w3.org/2001/XMLSchema-instance">
+  <documentManagement>
+    <CC_x0020_Approval xmlns="06A95332-17C5-4A26-85E3-163C0CDFC631">
+      <UserInfo>
+        <DisplayName/>
+        <AccountId xsi:nil="true"/>
+        <AccountType/>
+      </UserInfo>
+    </CC_x0020_Approval>
+    <Stage xmlns="06A95332-17C5-4A26-85E3-163C0CDFC631">Final</Stage>
+    <Message xmlns="06A95332-17C5-4A26-85E3-163C0CDFC631" xsi:nil="true"/>
+    <Date_x0020_Released xmlns="06A95332-17C5-4A26-85E3-163C0CDFC631">2010-10-20T05:00:00+00:00</Date_x0020_Released>
+    <Document_x0020_Category xmlns="06A95332-17C5-4A26-85E3-163C0CDFC631">Category 1</Document_x0020_Category>
+    <Owner xmlns="06A95332-17C5-4A26-85E3-163C0CDFC631">K. Luegering</Owner>
+    <Send_x0020_Email xmlns="06A95332-17C5-4A26-85E3-163C0CDFC631">No</Send_x0020_Email>
+    <Approval xmlns="06A95332-17C5-4A26-85E3-163C0CDFC631">
+      <UserInfo>
+        <DisplayName/>
+        <AccountId xsi:nil="true"/>
+        <AccountType/>
+      </UserInfo>
+    </Approval>
+    <Audience xmlns="06A95332-17C5-4A26-85E3-163C0CDFC631" xsi:nil="true"/>
+    <Description0 xmlns="06A95332-17C5-4A26-85E3-163C0CDFC631">Use this document when requesting a Firecall ID</Description0>
+    <TemplateUrl xmlns="http://schemas.microsoft.com/sharepoint/v3" xsi:nil="true"/>
+    <_SourceUrl xmlns="http://schemas.microsoft.com/sharepoint/v3" xsi:nil="true"/>
+    <xd_ProgID xmlns="http://schemas.microsoft.com/sharepoint/v3" xsi:nil="true"/>
+    <Order xmlns="http://schemas.microsoft.com/sharepoint/v3" xsi:nil="true"/>
+    <_SharedFileIndex xmlns="http://schemas.microsoft.com/sharepoint/v3" xsi:nil="true"/>
+    <MetaInfo xmlns="http://schemas.microsoft.com/sharepoint/v3" xsi:nil="true"/>
+    <ContentTypeId xmlns="http://schemas.microsoft.com/sharepoint/v3">0x01010059FE9DDB4954D74C85AE0E08C7117DF4</ContentTypeId>
+  </documentManagement>
+</p:properties>
+</file>
+
+<file path=customXml/item2.xml><?xml version="1.0" encoding="utf-8"?>
 <ct:contentTypeSchema xmlns:ct="http://schemas.microsoft.com/office/2006/metadata/contentType" xmlns:ma="http://schemas.microsoft.com/office/2006/metadata/properties/metaAttributes" ct:_="" ma:_="" ma:contentTypeName="Document" ma:contentTypeID="0x01010059FE9DDB4954D74C85AE0E08C7117DF4" ma:contentTypeVersion="1" ma:contentTypeDescription="Create a new document." ma:contentTypeScope="" ma:versionID="982e44f5de3868eef2d6e3dbd5081cbb">
   <xsd:schema xmlns:xsd="http://www.w3.org/2001/XMLSchema" xmlns:xs="http://www.w3.org/2001/XMLSchema" xmlns:p="http://schemas.microsoft.com/office/2006/metadata/properties" xmlns:ns1="http://schemas.microsoft.com/sharepoint/v3" xmlns:ns2="06A95332-17C5-4A26-85E3-163C0CDFC631" targetNamespace="http://schemas.microsoft.com/office/2006/metadata/properties" ma:root="true" ma:fieldsID="db28bb03980cf498d67fbec305ba19e1" ns1:_="" ns2:_="">
     <xsd:import namespace="http://schemas.microsoft.com/sharepoint/v3"/>
@@ -12176,43 +12434,11 @@
 </ct:contentTypeSchema>
 </file>
 
-<file path=customXml/item2.xml><?xml version="1.0" encoding="utf-8"?>
-<p:properties xmlns:p="http://schemas.microsoft.com/office/2006/metadata/properties" xmlns:xsi="http://www.w3.org/2001/XMLSchema-instance">
-  <documentManagement>
-    <CC_x0020_Approval xmlns="06A95332-17C5-4A26-85E3-163C0CDFC631">
-      <UserInfo>
-        <DisplayName/>
-        <AccountId xsi:nil="true"/>
-        <AccountType/>
-      </UserInfo>
-    </CC_x0020_Approval>
-    <Stage xmlns="06A95332-17C5-4A26-85E3-163C0CDFC631">Final</Stage>
-    <Message xmlns="06A95332-17C5-4A26-85E3-163C0CDFC631" xsi:nil="true"/>
-    <Date_x0020_Released xmlns="06A95332-17C5-4A26-85E3-163C0CDFC631">2010-10-20T05:00:00+00:00</Date_x0020_Released>
-    <Document_x0020_Category xmlns="06A95332-17C5-4A26-85E3-163C0CDFC631">Category 1</Document_x0020_Category>
-    <Owner xmlns="06A95332-17C5-4A26-85E3-163C0CDFC631">K. Luegering</Owner>
-    <Send_x0020_Email xmlns="06A95332-17C5-4A26-85E3-163C0CDFC631">No</Send_x0020_Email>
-    <Approval xmlns="06A95332-17C5-4A26-85E3-163C0CDFC631">
-      <UserInfo>
-        <DisplayName/>
-        <AccountId xsi:nil="true"/>
-        <AccountType/>
-      </UserInfo>
-    </Approval>
-    <Audience xmlns="06A95332-17C5-4A26-85E3-163C0CDFC631" xsi:nil="true"/>
-    <Description0 xmlns="06A95332-17C5-4A26-85E3-163C0CDFC631">Use this document when requesting a Firecall ID</Description0>
-    <TemplateUrl xmlns="http://schemas.microsoft.com/sharepoint/v3" xsi:nil="true"/>
-    <_SourceUrl xmlns="http://schemas.microsoft.com/sharepoint/v3" xsi:nil="true"/>
-    <xd_ProgID xmlns="http://schemas.microsoft.com/sharepoint/v3" xsi:nil="true"/>
-    <Order xmlns="http://schemas.microsoft.com/sharepoint/v3" xsi:nil="true"/>
-    <_SharedFileIndex xmlns="http://schemas.microsoft.com/sharepoint/v3" xsi:nil="true"/>
-    <MetaInfo xmlns="http://schemas.microsoft.com/sharepoint/v3" xsi:nil="true"/>
-    <ContentTypeId xmlns="http://schemas.microsoft.com/sharepoint/v3">0x01010059FE9DDB4954D74C85AE0E08C7117DF4</ContentTypeId>
-  </documentManagement>
-</p:properties>
+<file path=customXml/item3.xml><?xml version="1.0" encoding="utf-8"?>
+<b:Sources xmlns:b="http://schemas.openxmlformats.org/officeDocument/2006/bibliography" xmlns="http://schemas.openxmlformats.org/officeDocument/2006/bibliography" SelectedStyle="\APA.XSL" StyleName="APA"/>
 </file>
 
-<file path=customXml/item3.xml><?xml version="1.0" encoding="utf-8"?>
+<file path=customXml/item4.xml><?xml version="1.0" encoding="utf-8"?>
 <?mso-contentType ?>
 <FormTemplates xmlns="http://schemas.microsoft.com/sharepoint/v3/contenttype/forms">
   <Display>DocumentLibraryForm</Display>
@@ -12221,11 +12447,17 @@
 </FormTemplates>
 </file>
 
-<file path=customXml/item4.xml><?xml version="1.0" encoding="utf-8"?>
-<b:Sources xmlns:b="http://schemas.openxmlformats.org/officeDocument/2006/bibliography" xmlns="http://schemas.openxmlformats.org/officeDocument/2006/bibliography" SelectedStyle="\APA.XSL" StyleName="APA"/>
+<file path=customXml/itemProps1.xml><?xml version="1.0" encoding="utf-8"?>
+<ds:datastoreItem xmlns:ds="http://schemas.openxmlformats.org/officeDocument/2006/customXml" ds:itemID="{47853092-453F-4761-BB4F-9437077E6946}">
+  <ds:schemaRefs>
+    <ds:schemaRef ds:uri="http://schemas.microsoft.com/office/2006/metadata/properties"/>
+    <ds:schemaRef ds:uri="06A95332-17C5-4A26-85E3-163C0CDFC631"/>
+    <ds:schemaRef ds:uri="http://schemas.microsoft.com/sharepoint/v3"/>
+  </ds:schemaRefs>
+</ds:datastoreItem>
 </file>
 
-<file path=customXml/itemProps1.xml><?xml version="1.0" encoding="utf-8"?>
+<file path=customXml/itemProps2.xml><?xml version="1.0" encoding="utf-8"?>
 <ds:datastoreItem xmlns:ds="http://schemas.openxmlformats.org/officeDocument/2006/customXml" ds:itemID="{053A865D-7B06-4B36-9752-BE1B4ADCF721}">
   <ds:schemaRefs>
     <ds:schemaRef ds:uri="http://schemas.microsoft.com/office/2006/metadata/contentType"/>
@@ -12244,28 +12476,18 @@
 </ds:datastoreItem>
 </file>
 
-<file path=customXml/itemProps2.xml><?xml version="1.0" encoding="utf-8"?>
-<ds:datastoreItem xmlns:ds="http://schemas.openxmlformats.org/officeDocument/2006/customXml" ds:itemID="{47853092-453F-4761-BB4F-9437077E6946}">
+<file path=customXml/itemProps3.xml><?xml version="1.0" encoding="utf-8"?>
+<ds:datastoreItem xmlns:ds="http://schemas.openxmlformats.org/officeDocument/2006/customXml" ds:itemID="{111B0D46-69A3-48E6-9915-A37ED6D48746}">
   <ds:schemaRefs>
-    <ds:schemaRef ds:uri="http://schemas.microsoft.com/office/2006/metadata/properties"/>
-    <ds:schemaRef ds:uri="06A95332-17C5-4A26-85E3-163C0CDFC631"/>
-    <ds:schemaRef ds:uri="http://schemas.microsoft.com/sharepoint/v3"/>
+    <ds:schemaRef ds:uri="http://schemas.openxmlformats.org/officeDocument/2006/bibliography"/>
   </ds:schemaRefs>
 </ds:datastoreItem>
 </file>
 
-<file path=customXml/itemProps3.xml><?xml version="1.0" encoding="utf-8"?>
+<file path=customXml/itemProps4.xml><?xml version="1.0" encoding="utf-8"?>
 <ds:datastoreItem xmlns:ds="http://schemas.openxmlformats.org/officeDocument/2006/customXml" ds:itemID="{6E0243D2-C2E7-4C17-98A3-48E63A4A14E3}">
   <ds:schemaRefs>
     <ds:schemaRef ds:uri="http://schemas.microsoft.com/sharepoint/v3/contenttype/forms"/>
   </ds:schemaRefs>
 </ds:datastoreItem>
-</file>
-
-<file path=customXml/itemProps4.xml><?xml version="1.0" encoding="utf-8"?>
-<ds:datastoreItem xmlns:ds="http://schemas.openxmlformats.org/officeDocument/2006/customXml" ds:itemID="{111B0D46-69A3-48E6-9915-A37ED6D48746}">
-  <ds:schemaRefs>
-    <ds:schemaRef ds:uri="http://schemas.openxmlformats.org/officeDocument/2006/bibliography"/>
-  </ds:schemaRefs>
-</ds:datastoreItem>
 </file>
</xml_diff>